<commit_message>
sepette ürün isimleri ve adetleri gözüküyor
</commit_message>
<xml_diff>
--- a/Döküman.docx
+++ b/Döküman.docx
@@ -585,8 +585,6 @@
       <w:r>
         <w:t xml:space="preserve"> </w:t>
       </w:r>
-      <w:bookmarkStart w:id="0" w:name="_GoBack"/>
-      <w:bookmarkEnd w:id="0"/>
       <w:r>
         <w:t>de state olarak cart :[] tanımlaması yapıldı.</w:t>
       </w:r>
@@ -814,9 +812,9 @@
         <w:spacing w:after="0" w:line="285" w:lineRule="atLeast"/>
         <w:rPr>
           <w:rFonts w:ascii="Consolas" w:eastAsia="Times New Roman" w:hAnsi="Consolas" w:cs="Times New Roman"/>
-          <w:color w:val="D4D4D4"/>
-          <w:sz w:val="21"/>
-          <w:szCs w:val="21"/>
+          <w:sz w:val="21"/>
+          <w:szCs w:val="21"/>
+          <w:highlight w:val="yellow"/>
           <w:lang w:eastAsia="tr-TR"/>
         </w:rPr>
       </w:pPr>
@@ -833,202 +831,13 @@
       <w:r>
         <w:rPr>
           <w:rFonts w:ascii="Consolas" w:eastAsia="Times New Roman" w:hAnsi="Consolas" w:cs="Times New Roman"/>
-          <w:color w:val="569CD6"/>
-          <w:sz w:val="21"/>
-          <w:szCs w:val="21"/>
-          <w:lang w:eastAsia="tr-TR"/>
-        </w:rPr>
-        <w:t>var</w:t>
-      </w:r>
-      <w:r>
-        <w:rPr>
-          <w:rFonts w:ascii="Consolas" w:eastAsia="Times New Roman" w:hAnsi="Consolas" w:cs="Times New Roman"/>
-          <w:color w:val="D4D4D4"/>
-          <w:sz w:val="21"/>
-          <w:szCs w:val="21"/>
-          <w:lang w:eastAsia="tr-TR"/>
-        </w:rPr>
-        <w:t> </w:t>
-      </w:r>
-      <w:r>
-        <w:rPr>
-          <w:rFonts w:ascii="Consolas" w:eastAsia="Times New Roman" w:hAnsi="Consolas" w:cs="Times New Roman"/>
-          <w:color w:val="9CDCFE"/>
-          <w:sz w:val="21"/>
-          <w:szCs w:val="21"/>
-          <w:lang w:eastAsia="tr-TR"/>
-        </w:rPr>
-        <w:t>addedItem</w:t>
-      </w:r>
-      <w:r>
-        <w:rPr>
-          <w:rFonts w:ascii="Consolas" w:eastAsia="Times New Roman" w:hAnsi="Consolas" w:cs="Times New Roman"/>
-          <w:color w:val="D4D4D4"/>
-          <w:sz w:val="21"/>
-          <w:szCs w:val="21"/>
-          <w:lang w:eastAsia="tr-TR"/>
-        </w:rPr>
-        <w:t> = </w:t>
-      </w:r>
-      <w:r>
-        <w:rPr>
-          <w:rFonts w:ascii="Consolas" w:eastAsia="Times New Roman" w:hAnsi="Consolas" w:cs="Times New Roman"/>
-          <w:color w:val="9CDCFE"/>
-          <w:sz w:val="21"/>
-          <w:szCs w:val="21"/>
-          <w:lang w:eastAsia="tr-TR"/>
-        </w:rPr>
-        <w:t>newCart</w:t>
-      </w:r>
-      <w:r>
-        <w:rPr>
-          <w:rFonts w:ascii="Consolas" w:eastAsia="Times New Roman" w:hAnsi="Consolas" w:cs="Times New Roman"/>
-          <w:color w:val="D4D4D4"/>
-          <w:sz w:val="21"/>
-          <w:szCs w:val="21"/>
-          <w:lang w:eastAsia="tr-TR"/>
-        </w:rPr>
-        <w:t>.</w:t>
-      </w:r>
-      <w:r>
-        <w:rPr>
-          <w:rFonts w:ascii="Consolas" w:eastAsia="Times New Roman" w:hAnsi="Consolas" w:cs="Times New Roman"/>
-          <w:color w:val="DCDCAA"/>
-          <w:sz w:val="21"/>
-          <w:szCs w:val="21"/>
-          <w:lang w:eastAsia="tr-TR"/>
-        </w:rPr>
-        <w:t>find</w:t>
-      </w:r>
-      <w:r>
-        <w:rPr>
-          <w:rFonts w:ascii="Consolas" w:eastAsia="Times New Roman" w:hAnsi="Consolas" w:cs="Times New Roman"/>
-          <w:color w:val="D4D4D4"/>
-          <w:sz w:val="21"/>
-          <w:szCs w:val="21"/>
-          <w:lang w:eastAsia="tr-TR"/>
-        </w:rPr>
-        <w:t>(</w:t>
-      </w:r>
-      <w:r>
-        <w:rPr>
-          <w:rFonts w:ascii="Consolas" w:eastAsia="Times New Roman" w:hAnsi="Consolas" w:cs="Times New Roman"/>
-          <w:color w:val="9CDCFE"/>
-          <w:sz w:val="21"/>
-          <w:szCs w:val="21"/>
-          <w:lang w:eastAsia="tr-TR"/>
-        </w:rPr>
-        <w:t>i</w:t>
-      </w:r>
-      <w:r>
-        <w:rPr>
-          <w:rFonts w:ascii="Consolas" w:eastAsia="Times New Roman" w:hAnsi="Consolas" w:cs="Times New Roman"/>
-          <w:color w:val="569CD6"/>
-          <w:sz w:val="21"/>
-          <w:szCs w:val="21"/>
-          <w:lang w:eastAsia="tr-TR"/>
-        </w:rPr>
-        <w:t>=&gt;</w:t>
-      </w:r>
-      <w:r>
-        <w:rPr>
-          <w:rFonts w:ascii="Consolas" w:eastAsia="Times New Roman" w:hAnsi="Consolas" w:cs="Times New Roman"/>
-          <w:color w:val="9CDCFE"/>
-          <w:sz w:val="21"/>
-          <w:szCs w:val="21"/>
-          <w:lang w:eastAsia="tr-TR"/>
-        </w:rPr>
-        <w:t>i</w:t>
-      </w:r>
-      <w:r>
-        <w:rPr>
-          <w:rFonts w:ascii="Consolas" w:eastAsia="Times New Roman" w:hAnsi="Consolas" w:cs="Times New Roman"/>
-          <w:color w:val="D4D4D4"/>
-          <w:sz w:val="21"/>
-          <w:szCs w:val="21"/>
-          <w:lang w:eastAsia="tr-TR"/>
-        </w:rPr>
-        <w:t>.</w:t>
-      </w:r>
-      <w:r>
-        <w:rPr>
-          <w:rFonts w:ascii="Consolas" w:eastAsia="Times New Roman" w:hAnsi="Consolas" w:cs="Times New Roman"/>
-          <w:color w:val="9CDCFE"/>
-          <w:sz w:val="21"/>
-          <w:szCs w:val="21"/>
-          <w:lang w:eastAsia="tr-TR"/>
-        </w:rPr>
-        <w:t>product</w:t>
-      </w:r>
-      <w:r>
-        <w:rPr>
-          <w:rFonts w:ascii="Consolas" w:eastAsia="Times New Roman" w:hAnsi="Consolas" w:cs="Times New Roman"/>
-          <w:color w:val="D4D4D4"/>
-          <w:sz w:val="21"/>
-          <w:szCs w:val="21"/>
-          <w:lang w:eastAsia="tr-TR"/>
-        </w:rPr>
-        <w:t>.</w:t>
-      </w:r>
-      <w:r>
-        <w:rPr>
-          <w:rFonts w:ascii="Consolas" w:eastAsia="Times New Roman" w:hAnsi="Consolas" w:cs="Times New Roman"/>
-          <w:color w:val="9CDCFE"/>
-          <w:sz w:val="21"/>
-          <w:szCs w:val="21"/>
-          <w:lang w:eastAsia="tr-TR"/>
-        </w:rPr>
-        <w:t>id</w:t>
-      </w:r>
-      <w:r>
-        <w:rPr>
-          <w:rFonts w:ascii="Consolas" w:eastAsia="Times New Roman" w:hAnsi="Consolas" w:cs="Times New Roman"/>
-          <w:color w:val="D4D4D4"/>
-          <w:sz w:val="21"/>
-          <w:szCs w:val="21"/>
-          <w:lang w:eastAsia="tr-TR"/>
-        </w:rPr>
-        <w:t> === </w:t>
-      </w:r>
-      <w:r>
-        <w:rPr>
-          <w:rFonts w:ascii="Consolas" w:eastAsia="Times New Roman" w:hAnsi="Consolas" w:cs="Times New Roman"/>
-          <w:color w:val="9CDCFE"/>
-          <w:sz w:val="21"/>
-          <w:szCs w:val="21"/>
-          <w:lang w:eastAsia="tr-TR"/>
-        </w:rPr>
-        <w:t>product</w:t>
-      </w:r>
-      <w:r>
-        <w:rPr>
-          <w:rFonts w:ascii="Consolas" w:eastAsia="Times New Roman" w:hAnsi="Consolas" w:cs="Times New Roman"/>
-          <w:color w:val="D4D4D4"/>
-          <w:sz w:val="21"/>
-          <w:szCs w:val="21"/>
-          <w:lang w:eastAsia="tr-TR"/>
-        </w:rPr>
-        <w:t>.</w:t>
-      </w:r>
-      <w:r>
-        <w:rPr>
-          <w:rFonts w:ascii="Consolas" w:eastAsia="Times New Roman" w:hAnsi="Consolas" w:cs="Times New Roman"/>
-          <w:color w:val="9CDCFE"/>
-          <w:sz w:val="21"/>
-          <w:szCs w:val="21"/>
-          <w:lang w:eastAsia="tr-TR"/>
-        </w:rPr>
-        <w:t>id</w:t>
-      </w:r>
-      <w:r>
-        <w:rPr>
-          <w:rFonts w:ascii="Consolas" w:eastAsia="Times New Roman" w:hAnsi="Consolas" w:cs="Times New Roman"/>
-          <w:color w:val="D4D4D4"/>
-          <w:sz w:val="21"/>
-          <w:szCs w:val="21"/>
-          <w:lang w:eastAsia="tr-TR"/>
-        </w:rPr>
-        <w:t>)</w:t>
+          <w:color w:val="C00000"/>
+          <w:sz w:val="21"/>
+          <w:szCs w:val="21"/>
+          <w:highlight w:val="yellow"/>
+          <w:lang w:eastAsia="tr-TR"/>
+        </w:rPr>
+        <w:t>var addedItem = newCart.find(i=&gt;i.product.id === product.id)</w:t>
       </w:r>
     </w:p>
     <w:p>
@@ -1264,16 +1073,17 @@
         <w:spacing w:after="0" w:line="285" w:lineRule="atLeast"/>
         <w:rPr>
           <w:rFonts w:ascii="Consolas" w:eastAsia="Times New Roman" w:hAnsi="Consolas" w:cs="Times New Roman"/>
-          <w:color w:val="D4D4D4"/>
-          <w:sz w:val="21"/>
-          <w:szCs w:val="21"/>
-          <w:lang w:eastAsia="tr-TR"/>
-        </w:rPr>
-      </w:pPr>
-      <w:r>
-        <w:rPr>
-          <w:rFonts w:ascii="Consolas" w:eastAsia="Times New Roman" w:hAnsi="Consolas" w:cs="Times New Roman"/>
-          <w:color w:val="D4D4D4"/>
+          <w:color w:val="C00000"/>
+          <w:sz w:val="21"/>
+          <w:szCs w:val="21"/>
+          <w:highlight w:val="yellow"/>
+          <w:lang w:eastAsia="tr-TR"/>
+        </w:rPr>
+      </w:pPr>
+      <w:r>
+        <w:rPr>
+          <w:rFonts w:ascii="Consolas" w:eastAsia="Times New Roman" w:hAnsi="Consolas" w:cs="Times New Roman"/>
+          <w:color w:val="C00000"/>
           <w:sz w:val="21"/>
           <w:szCs w:val="21"/>
           <w:lang w:eastAsia="tr-TR"/>
@@ -1283,92 +1093,13 @@
       <w:r>
         <w:rPr>
           <w:rFonts w:ascii="Consolas" w:eastAsia="Times New Roman" w:hAnsi="Consolas" w:cs="Times New Roman"/>
-          <w:color w:val="9CDCFE"/>
-          <w:sz w:val="21"/>
-          <w:szCs w:val="21"/>
-          <w:lang w:eastAsia="tr-TR"/>
-        </w:rPr>
-        <w:t>newCart</w:t>
-      </w:r>
-      <w:r>
-        <w:rPr>
-          <w:rFonts w:ascii="Consolas" w:eastAsia="Times New Roman" w:hAnsi="Consolas" w:cs="Times New Roman"/>
-          <w:color w:val="D4D4D4"/>
-          <w:sz w:val="21"/>
-          <w:szCs w:val="21"/>
-          <w:lang w:eastAsia="tr-TR"/>
-        </w:rPr>
-        <w:t>.</w:t>
-      </w:r>
-      <w:r>
-        <w:rPr>
-          <w:rFonts w:ascii="Consolas" w:eastAsia="Times New Roman" w:hAnsi="Consolas" w:cs="Times New Roman"/>
-          <w:color w:val="DCDCAA"/>
-          <w:sz w:val="21"/>
-          <w:szCs w:val="21"/>
-          <w:lang w:eastAsia="tr-TR"/>
-        </w:rPr>
-        <w:t>push</w:t>
-      </w:r>
-      <w:r>
-        <w:rPr>
-          <w:rFonts w:ascii="Consolas" w:eastAsia="Times New Roman" w:hAnsi="Consolas" w:cs="Times New Roman"/>
-          <w:color w:val="D4D4D4"/>
-          <w:sz w:val="21"/>
-          <w:szCs w:val="21"/>
-          <w:lang w:eastAsia="tr-TR"/>
-        </w:rPr>
-        <w:t>({</w:t>
-      </w:r>
-      <w:r>
-        <w:rPr>
-          <w:rFonts w:ascii="Consolas" w:eastAsia="Times New Roman" w:hAnsi="Consolas" w:cs="Times New Roman"/>
-          <w:color w:val="9CDCFE"/>
-          <w:sz w:val="21"/>
-          <w:szCs w:val="21"/>
-          <w:lang w:eastAsia="tr-TR"/>
-        </w:rPr>
-        <w:t>product:product</w:t>
-      </w:r>
-      <w:r>
-        <w:rPr>
-          <w:rFonts w:ascii="Consolas" w:eastAsia="Times New Roman" w:hAnsi="Consolas" w:cs="Times New Roman"/>
-          <w:color w:val="D4D4D4"/>
-          <w:sz w:val="21"/>
-          <w:szCs w:val="21"/>
-          <w:lang w:eastAsia="tr-TR"/>
-        </w:rPr>
-        <w:t>,</w:t>
-      </w:r>
-      <w:r>
-        <w:rPr>
-          <w:rFonts w:ascii="Consolas" w:eastAsia="Times New Roman" w:hAnsi="Consolas" w:cs="Times New Roman"/>
-          <w:color w:val="9CDCFE"/>
-          <w:sz w:val="21"/>
-          <w:szCs w:val="21"/>
-          <w:lang w:eastAsia="tr-TR"/>
-        </w:rPr>
-        <w:t>quantity:</w:t>
-      </w:r>
-      <w:r>
-        <w:rPr>
-          <w:rFonts w:ascii="Consolas" w:eastAsia="Times New Roman" w:hAnsi="Consolas" w:cs="Times New Roman"/>
-          <w:color w:val="B5CEA8"/>
-          <w:sz w:val="21"/>
-          <w:szCs w:val="21"/>
-          <w:lang w:eastAsia="tr-TR"/>
-        </w:rPr>
-        <w:t>1</w:t>
-      </w:r>
-      <w:r>
-        <w:rPr>
-          <w:rFonts w:ascii="Consolas" w:eastAsia="Times New Roman" w:hAnsi="Consolas" w:cs="Times New Roman"/>
-          <w:color w:val="D4D4D4"/>
-          <w:sz w:val="21"/>
-          <w:szCs w:val="21"/>
-          <w:lang w:eastAsia="tr-TR"/>
-        </w:rPr>
-        <w:t>});</w:t>
+          <w:color w:val="C00000"/>
+          <w:sz w:val="21"/>
+          <w:szCs w:val="21"/>
+          <w:highlight w:val="yellow"/>
+          <w:lang w:eastAsia="tr-TR"/>
+        </w:rPr>
+        <w:t>newCart.push({product:product,quantity:1});</w:t>
       </w:r>
     </w:p>
     <w:p>
@@ -1584,10 +1315,214 @@
     </w:p>
     <w:p>
       <w:pPr>
-        <w:pStyle w:val="ListeParagraf"/>
-      </w:pPr>
+        <w:pStyle w:val="Balk2"/>
+      </w:pPr>
+      <w:r>
+        <w:t>320. Component Drilling</w:t>
+      </w:r>
+    </w:p>
+    <w:p>
+      <w:r>
+        <w:t>Sepete eklediğimiz ürünlerin</w:t>
+      </w:r>
+      <w:r>
+        <w:t xml:space="preserve"> isimlerini göstermek istiyoruz.</w:t>
+      </w:r>
     </w:p>
     <w:p/>
+    <w:p>
+      <w:pPr>
+        <w:shd w:val="clear" w:color="auto" w:fill="1E1E1E"/>
+        <w:spacing w:after="0" w:line="285" w:lineRule="atLeast"/>
+        <w:rPr>
+          <w:rFonts w:ascii="Consolas" w:eastAsia="Times New Roman" w:hAnsi="Consolas" w:cs="Times New Roman"/>
+          <w:color w:val="D4D4D4"/>
+          <w:sz w:val="21"/>
+          <w:szCs w:val="21"/>
+          <w:lang w:eastAsia="tr-TR"/>
+        </w:rPr>
+      </w:pPr>
+      <w:r>
+        <w:rPr>
+          <w:rFonts w:ascii="Consolas" w:eastAsia="Times New Roman" w:hAnsi="Consolas" w:cs="Times New Roman"/>
+          <w:color w:val="D4D4D4"/>
+          <w:sz w:val="21"/>
+          <w:szCs w:val="21"/>
+          <w:lang w:eastAsia="tr-TR"/>
+        </w:rPr>
+        <w:lastRenderedPageBreak/>
+        <w:t> </w:t>
+      </w:r>
+      <w:r>
+        <w:rPr>
+          <w:rFonts w:ascii="Consolas" w:eastAsia="Times New Roman" w:hAnsi="Consolas" w:cs="Times New Roman"/>
+          <w:color w:val="C586C0"/>
+          <w:sz w:val="21"/>
+          <w:szCs w:val="21"/>
+          <w:lang w:eastAsia="tr-TR"/>
+        </w:rPr>
+        <w:t>if</w:t>
+      </w:r>
+      <w:r>
+        <w:rPr>
+          <w:rFonts w:ascii="Consolas" w:eastAsia="Times New Roman" w:hAnsi="Consolas" w:cs="Times New Roman"/>
+          <w:color w:val="D4D4D4"/>
+          <w:sz w:val="21"/>
+          <w:szCs w:val="21"/>
+          <w:lang w:eastAsia="tr-TR"/>
+        </w:rPr>
+        <w:t>(</w:t>
+      </w:r>
+      <w:r>
+        <w:rPr>
+          <w:rFonts w:ascii="Consolas" w:eastAsia="Times New Roman" w:hAnsi="Consolas" w:cs="Times New Roman"/>
+          <w:color w:val="9CDCFE"/>
+          <w:sz w:val="21"/>
+          <w:szCs w:val="21"/>
+          <w:lang w:eastAsia="tr-TR"/>
+        </w:rPr>
+        <w:t>addedItem</w:t>
+      </w:r>
+      <w:r>
+        <w:rPr>
+          <w:rFonts w:ascii="Consolas" w:eastAsia="Times New Roman" w:hAnsi="Consolas" w:cs="Times New Roman"/>
+          <w:color w:val="D4D4D4"/>
+          <w:sz w:val="21"/>
+          <w:szCs w:val="21"/>
+          <w:lang w:eastAsia="tr-TR"/>
+        </w:rPr>
+        <w:t>){</w:t>
+      </w:r>
+    </w:p>
+    <w:p>
+      <w:pPr>
+        <w:shd w:val="clear" w:color="auto" w:fill="1E1E1E"/>
+        <w:spacing w:after="0" w:line="285" w:lineRule="atLeast"/>
+        <w:rPr>
+          <w:rFonts w:ascii="Consolas" w:eastAsia="Times New Roman" w:hAnsi="Consolas" w:cs="Times New Roman"/>
+          <w:color w:val="D4D4D4"/>
+          <w:sz w:val="21"/>
+          <w:szCs w:val="21"/>
+          <w:lang w:eastAsia="tr-TR"/>
+        </w:rPr>
+      </w:pPr>
+      <w:r>
+        <w:rPr>
+          <w:rFonts w:ascii="Consolas" w:eastAsia="Times New Roman" w:hAnsi="Consolas" w:cs="Times New Roman"/>
+          <w:color w:val="D4D4D4"/>
+          <w:sz w:val="21"/>
+          <w:szCs w:val="21"/>
+          <w:lang w:eastAsia="tr-TR"/>
+        </w:rPr>
+        <w:t>      </w:t>
+      </w:r>
+      <w:r>
+        <w:rPr>
+          <w:rFonts w:ascii="Consolas" w:eastAsia="Times New Roman" w:hAnsi="Consolas" w:cs="Times New Roman"/>
+          <w:color w:val="9CDCFE"/>
+          <w:sz w:val="21"/>
+          <w:szCs w:val="21"/>
+          <w:lang w:eastAsia="tr-TR"/>
+        </w:rPr>
+        <w:t>addedItem</w:t>
+      </w:r>
+      <w:r>
+        <w:rPr>
+          <w:rFonts w:ascii="Consolas" w:eastAsia="Times New Roman" w:hAnsi="Consolas" w:cs="Times New Roman"/>
+          <w:color w:val="D4D4D4"/>
+          <w:sz w:val="21"/>
+          <w:szCs w:val="21"/>
+          <w:lang w:eastAsia="tr-TR"/>
+        </w:rPr>
+        <w:t>.</w:t>
+      </w:r>
+      <w:r>
+        <w:rPr>
+          <w:rFonts w:ascii="Consolas" w:eastAsia="Times New Roman" w:hAnsi="Consolas" w:cs="Times New Roman"/>
+          <w:color w:val="9CDCFE"/>
+          <w:sz w:val="21"/>
+          <w:szCs w:val="21"/>
+          <w:lang w:eastAsia="tr-TR"/>
+        </w:rPr>
+        <w:t>quantity</w:t>
+      </w:r>
+      <w:r>
+        <w:rPr>
+          <w:rFonts w:ascii="Consolas" w:eastAsia="Times New Roman" w:hAnsi="Consolas" w:cs="Times New Roman"/>
+          <w:color w:val="D4D4D4"/>
+          <w:sz w:val="21"/>
+          <w:szCs w:val="21"/>
+          <w:lang w:eastAsia="tr-TR"/>
+        </w:rPr>
+        <w:t>+=</w:t>
+      </w:r>
+      <w:r>
+        <w:rPr>
+          <w:rFonts w:ascii="Consolas" w:eastAsia="Times New Roman" w:hAnsi="Consolas" w:cs="Times New Roman"/>
+          <w:color w:val="B5CEA8"/>
+          <w:sz w:val="21"/>
+          <w:szCs w:val="21"/>
+          <w:lang w:eastAsia="tr-TR"/>
+        </w:rPr>
+        <w:t>1</w:t>
+      </w:r>
+      <w:r>
+        <w:rPr>
+          <w:rFonts w:ascii="Consolas" w:eastAsia="Times New Roman" w:hAnsi="Consolas" w:cs="Times New Roman"/>
+          <w:color w:val="D4D4D4"/>
+          <w:sz w:val="21"/>
+          <w:szCs w:val="21"/>
+          <w:lang w:eastAsia="tr-TR"/>
+        </w:rPr>
+        <w:t> </w:t>
+      </w:r>
+      <w:r>
+        <w:rPr>
+          <w:rFonts w:ascii="Consolas" w:eastAsia="Times New Roman" w:hAnsi="Consolas" w:cs="Times New Roman"/>
+          <w:color w:val="6A9955"/>
+          <w:sz w:val="21"/>
+          <w:szCs w:val="21"/>
+          <w:lang w:eastAsia="tr-TR"/>
+        </w:rPr>
+        <w:t>// addedItem daki bu değişiklik state içindeki quantityi nasıl etkiliyor anlamıyorum</w:t>
+      </w:r>
+    </w:p>
+    <w:p>
+      <w:pPr>
+        <w:shd w:val="clear" w:color="auto" w:fill="1E1E1E"/>
+        <w:spacing w:after="0" w:line="285" w:lineRule="atLeast"/>
+        <w:rPr>
+          <w:rFonts w:ascii="Consolas" w:eastAsia="Times New Roman" w:hAnsi="Consolas" w:cs="Times New Roman"/>
+          <w:color w:val="D4D4D4"/>
+          <w:sz w:val="21"/>
+          <w:szCs w:val="21"/>
+          <w:lang w:eastAsia="tr-TR"/>
+        </w:rPr>
+      </w:pPr>
+      <w:r>
+        <w:rPr>
+          <w:rFonts w:ascii="Consolas" w:eastAsia="Times New Roman" w:hAnsi="Consolas" w:cs="Times New Roman"/>
+          <w:color w:val="D4D4D4"/>
+          <w:sz w:val="21"/>
+          <w:szCs w:val="21"/>
+          <w:lang w:eastAsia="tr-TR"/>
+        </w:rPr>
+        <w:t>    }</w:t>
+      </w:r>
+    </w:p>
+    <w:p/>
+    <w:p>
+      <w:pPr>
+        <w:pStyle w:val="Balk2"/>
+      </w:pPr>
+      <w:r>
+        <w:t>321. Component Drilling ile event taşıma</w:t>
+      </w:r>
+    </w:p>
+    <w:p>
+      <w:bookmarkStart w:id="0" w:name="_GoBack"/>
+      <w:bookmarkEnd w:id="0"/>
+    </w:p>
     <w:sectPr>
       <w:pgSz w:w="11906" w:h="16838"/>
       <w:pgMar w:top="1417" w:right="1417" w:bottom="1417" w:left="1417" w:header="708" w:footer="708" w:gutter="0"/>

</xml_diff>

<commit_message>
2 component alta Event Drilling
</commit_message>
<xml_diff>
--- a/Döküman.docx
+++ b/Döküman.docx
@@ -1519,10 +1519,1111 @@
         <w:t>321. Component Drilling ile event taşıma</w:t>
       </w:r>
     </w:p>
-    <w:p>
+    <w:p/>
+    <w:p>
+      <w:pPr>
+        <w:pStyle w:val="Balk3"/>
+      </w:pPr>
+      <w:r>
+        <w:t>Sepetteki elemanların başına koyduğumuz buton ile eleman silme</w:t>
+      </w:r>
+    </w:p>
+    <w:p>
+      <w:r>
+        <w:t>Şimdi sepetin içinden eleman silmek istediğimizde işlem cartSmmary’den tetiklenecek ama biz bu datayı zaten app.js te eklemiştik, silme işleminide orda yapalım.</w:t>
+      </w:r>
+      <w:r>
+        <w:t xml:space="preserve"> Silme işlemini ise taaa App=&gt;navi=&gt;cartSummary’den tetiklemeliyiz.</w:t>
+      </w:r>
+    </w:p>
+    <w:p>
+      <w:r>
+        <w:t>App.js tanımı</w:t>
+      </w:r>
+    </w:p>
+    <w:p>
+      <w:pPr>
+        <w:shd w:val="clear" w:color="auto" w:fill="1E1E1E"/>
+        <w:spacing w:after="0" w:line="285" w:lineRule="atLeast"/>
+        <w:rPr>
+          <w:rFonts w:ascii="Consolas" w:eastAsia="Times New Roman" w:hAnsi="Consolas" w:cs="Times New Roman"/>
+          <w:color w:val="D4D4D4"/>
+          <w:sz w:val="21"/>
+          <w:szCs w:val="21"/>
+          <w:lang w:eastAsia="tr-TR"/>
+        </w:rPr>
+      </w:pPr>
+      <w:r>
+        <w:rPr>
+          <w:rFonts w:ascii="Consolas" w:eastAsia="Times New Roman" w:hAnsi="Consolas" w:cs="Times New Roman"/>
+          <w:color w:val="D4D4D4"/>
+          <w:sz w:val="21"/>
+          <w:szCs w:val="21"/>
+          <w:lang w:eastAsia="tr-TR"/>
+        </w:rPr>
+        <w:t> </w:t>
+      </w:r>
+      <w:r>
+        <w:rPr>
+          <w:rFonts w:ascii="Consolas" w:eastAsia="Times New Roman" w:hAnsi="Consolas" w:cs="Times New Roman"/>
+          <w:color w:val="DCDCAA"/>
+          <w:sz w:val="21"/>
+          <w:szCs w:val="21"/>
+          <w:lang w:eastAsia="tr-TR"/>
+        </w:rPr>
+        <w:t>removeFromCart</w:t>
+      </w:r>
+      <w:r>
+        <w:rPr>
+          <w:rFonts w:ascii="Consolas" w:eastAsia="Times New Roman" w:hAnsi="Consolas" w:cs="Times New Roman"/>
+          <w:color w:val="D4D4D4"/>
+          <w:sz w:val="21"/>
+          <w:szCs w:val="21"/>
+          <w:lang w:eastAsia="tr-TR"/>
+        </w:rPr>
+        <w:t> = (</w:t>
+      </w:r>
+      <w:r>
+        <w:rPr>
+          <w:rFonts w:ascii="Consolas" w:eastAsia="Times New Roman" w:hAnsi="Consolas" w:cs="Times New Roman"/>
+          <w:color w:val="9CDCFE"/>
+          <w:sz w:val="21"/>
+          <w:szCs w:val="21"/>
+          <w:lang w:eastAsia="tr-TR"/>
+        </w:rPr>
+        <w:t>product</w:t>
+      </w:r>
+      <w:r>
+        <w:rPr>
+          <w:rFonts w:ascii="Consolas" w:eastAsia="Times New Roman" w:hAnsi="Consolas" w:cs="Times New Roman"/>
+          <w:color w:val="D4D4D4"/>
+          <w:sz w:val="21"/>
+          <w:szCs w:val="21"/>
+          <w:lang w:eastAsia="tr-TR"/>
+        </w:rPr>
+        <w:t>) </w:t>
+      </w:r>
+      <w:r>
+        <w:rPr>
+          <w:rFonts w:ascii="Consolas" w:eastAsia="Times New Roman" w:hAnsi="Consolas" w:cs="Times New Roman"/>
+          <w:color w:val="569CD6"/>
+          <w:sz w:val="21"/>
+          <w:szCs w:val="21"/>
+          <w:lang w:eastAsia="tr-TR"/>
+        </w:rPr>
+        <w:t>=&gt;</w:t>
+      </w:r>
+      <w:r>
+        <w:rPr>
+          <w:rFonts w:ascii="Consolas" w:eastAsia="Times New Roman" w:hAnsi="Consolas" w:cs="Times New Roman"/>
+          <w:color w:val="D4D4D4"/>
+          <w:sz w:val="21"/>
+          <w:szCs w:val="21"/>
+          <w:lang w:eastAsia="tr-TR"/>
+        </w:rPr>
+        <w:t>{</w:t>
+      </w:r>
+    </w:p>
+    <w:p>
+      <w:pPr>
+        <w:shd w:val="clear" w:color="auto" w:fill="1E1E1E"/>
+        <w:spacing w:after="0" w:line="285" w:lineRule="atLeast"/>
+        <w:rPr>
+          <w:rFonts w:ascii="Consolas" w:eastAsia="Times New Roman" w:hAnsi="Consolas" w:cs="Times New Roman"/>
+          <w:color w:val="D4D4D4"/>
+          <w:sz w:val="21"/>
+          <w:szCs w:val="21"/>
+          <w:lang w:eastAsia="tr-TR"/>
+        </w:rPr>
+      </w:pPr>
+      <w:r>
+        <w:rPr>
+          <w:rFonts w:ascii="Consolas" w:eastAsia="Times New Roman" w:hAnsi="Consolas" w:cs="Times New Roman"/>
+          <w:color w:val="D4D4D4"/>
+          <w:sz w:val="21"/>
+          <w:szCs w:val="21"/>
+          <w:lang w:eastAsia="tr-TR"/>
+        </w:rPr>
+        <w:t>    </w:t>
+      </w:r>
+      <w:r>
+        <w:rPr>
+          <w:rFonts w:ascii="Consolas" w:eastAsia="Times New Roman" w:hAnsi="Consolas" w:cs="Times New Roman"/>
+          <w:color w:val="569CD6"/>
+          <w:sz w:val="21"/>
+          <w:szCs w:val="21"/>
+          <w:lang w:eastAsia="tr-TR"/>
+        </w:rPr>
+        <w:t>let</w:t>
+      </w:r>
+      <w:r>
+        <w:rPr>
+          <w:rFonts w:ascii="Consolas" w:eastAsia="Times New Roman" w:hAnsi="Consolas" w:cs="Times New Roman"/>
+          <w:color w:val="D4D4D4"/>
+          <w:sz w:val="21"/>
+          <w:szCs w:val="21"/>
+          <w:lang w:eastAsia="tr-TR"/>
+        </w:rPr>
+        <w:t> </w:t>
+      </w:r>
+      <w:r>
+        <w:rPr>
+          <w:rFonts w:ascii="Consolas" w:eastAsia="Times New Roman" w:hAnsi="Consolas" w:cs="Times New Roman"/>
+          <w:color w:val="9CDCFE"/>
+          <w:sz w:val="21"/>
+          <w:szCs w:val="21"/>
+          <w:lang w:eastAsia="tr-TR"/>
+        </w:rPr>
+        <w:t>filterCart</w:t>
+      </w:r>
+      <w:r>
+        <w:rPr>
+          <w:rFonts w:ascii="Consolas" w:eastAsia="Times New Roman" w:hAnsi="Consolas" w:cs="Times New Roman"/>
+          <w:color w:val="D4D4D4"/>
+          <w:sz w:val="21"/>
+          <w:szCs w:val="21"/>
+          <w:lang w:eastAsia="tr-TR"/>
+        </w:rPr>
+        <w:t> = </w:t>
+      </w:r>
+      <w:r>
+        <w:rPr>
+          <w:rFonts w:ascii="Consolas" w:eastAsia="Times New Roman" w:hAnsi="Consolas" w:cs="Times New Roman"/>
+          <w:color w:val="569CD6"/>
+          <w:sz w:val="21"/>
+          <w:szCs w:val="21"/>
+          <w:lang w:eastAsia="tr-TR"/>
+        </w:rPr>
+        <w:t>this</w:t>
+      </w:r>
+      <w:r>
+        <w:rPr>
+          <w:rFonts w:ascii="Consolas" w:eastAsia="Times New Roman" w:hAnsi="Consolas" w:cs="Times New Roman"/>
+          <w:color w:val="D4D4D4"/>
+          <w:sz w:val="21"/>
+          <w:szCs w:val="21"/>
+          <w:lang w:eastAsia="tr-TR"/>
+        </w:rPr>
+        <w:t>.</w:t>
+      </w:r>
+      <w:r>
+        <w:rPr>
+          <w:rFonts w:ascii="Consolas" w:eastAsia="Times New Roman" w:hAnsi="Consolas" w:cs="Times New Roman"/>
+          <w:color w:val="9CDCFE"/>
+          <w:sz w:val="21"/>
+          <w:szCs w:val="21"/>
+          <w:lang w:eastAsia="tr-TR"/>
+        </w:rPr>
+        <w:t>state</w:t>
+      </w:r>
+      <w:r>
+        <w:rPr>
+          <w:rFonts w:ascii="Consolas" w:eastAsia="Times New Roman" w:hAnsi="Consolas" w:cs="Times New Roman"/>
+          <w:color w:val="D4D4D4"/>
+          <w:sz w:val="21"/>
+          <w:szCs w:val="21"/>
+          <w:lang w:eastAsia="tr-TR"/>
+        </w:rPr>
+        <w:t>.</w:t>
+      </w:r>
+      <w:r>
+        <w:rPr>
+          <w:rFonts w:ascii="Consolas" w:eastAsia="Times New Roman" w:hAnsi="Consolas" w:cs="Times New Roman"/>
+          <w:color w:val="9CDCFE"/>
+          <w:sz w:val="21"/>
+          <w:szCs w:val="21"/>
+          <w:lang w:eastAsia="tr-TR"/>
+        </w:rPr>
+        <w:t>cart</w:t>
+      </w:r>
+      <w:r>
+        <w:rPr>
+          <w:rFonts w:ascii="Consolas" w:eastAsia="Times New Roman" w:hAnsi="Consolas" w:cs="Times New Roman"/>
+          <w:color w:val="D4D4D4"/>
+          <w:sz w:val="21"/>
+          <w:szCs w:val="21"/>
+          <w:lang w:eastAsia="tr-TR"/>
+        </w:rPr>
+        <w:t>.</w:t>
+      </w:r>
+      <w:r>
+        <w:rPr>
+          <w:rFonts w:ascii="Consolas" w:eastAsia="Times New Roman" w:hAnsi="Consolas" w:cs="Times New Roman"/>
+          <w:color w:val="DCDCAA"/>
+          <w:sz w:val="21"/>
+          <w:szCs w:val="21"/>
+          <w:lang w:eastAsia="tr-TR"/>
+        </w:rPr>
+        <w:t>filter</w:t>
+      </w:r>
+      <w:r>
+        <w:rPr>
+          <w:rFonts w:ascii="Consolas" w:eastAsia="Times New Roman" w:hAnsi="Consolas" w:cs="Times New Roman"/>
+          <w:color w:val="D4D4D4"/>
+          <w:sz w:val="21"/>
+          <w:szCs w:val="21"/>
+          <w:lang w:eastAsia="tr-TR"/>
+        </w:rPr>
+        <w:t>(</w:t>
+      </w:r>
+      <w:r>
+        <w:rPr>
+          <w:rFonts w:ascii="Consolas" w:eastAsia="Times New Roman" w:hAnsi="Consolas" w:cs="Times New Roman"/>
+          <w:color w:val="9CDCFE"/>
+          <w:sz w:val="21"/>
+          <w:szCs w:val="21"/>
+          <w:lang w:eastAsia="tr-TR"/>
+        </w:rPr>
+        <w:t>c</w:t>
+      </w:r>
+      <w:r>
+        <w:rPr>
+          <w:rFonts w:ascii="Consolas" w:eastAsia="Times New Roman" w:hAnsi="Consolas" w:cs="Times New Roman"/>
+          <w:color w:val="569CD6"/>
+          <w:sz w:val="21"/>
+          <w:szCs w:val="21"/>
+          <w:lang w:eastAsia="tr-TR"/>
+        </w:rPr>
+        <w:t>=&gt;</w:t>
+      </w:r>
+      <w:r>
+        <w:rPr>
+          <w:rFonts w:ascii="Consolas" w:eastAsia="Times New Roman" w:hAnsi="Consolas" w:cs="Times New Roman"/>
+          <w:color w:val="9CDCFE"/>
+          <w:sz w:val="21"/>
+          <w:szCs w:val="21"/>
+          <w:lang w:eastAsia="tr-TR"/>
+        </w:rPr>
+        <w:t>c</w:t>
+      </w:r>
+      <w:r>
+        <w:rPr>
+          <w:rFonts w:ascii="Consolas" w:eastAsia="Times New Roman" w:hAnsi="Consolas" w:cs="Times New Roman"/>
+          <w:color w:val="D4D4D4"/>
+          <w:sz w:val="21"/>
+          <w:szCs w:val="21"/>
+          <w:lang w:eastAsia="tr-TR"/>
+        </w:rPr>
+        <w:t>.</w:t>
+      </w:r>
+      <w:r>
+        <w:rPr>
+          <w:rFonts w:ascii="Consolas" w:eastAsia="Times New Roman" w:hAnsi="Consolas" w:cs="Times New Roman"/>
+          <w:color w:val="9CDCFE"/>
+          <w:sz w:val="21"/>
+          <w:szCs w:val="21"/>
+          <w:lang w:eastAsia="tr-TR"/>
+        </w:rPr>
+        <w:t>product</w:t>
+      </w:r>
+      <w:r>
+        <w:rPr>
+          <w:rFonts w:ascii="Consolas" w:eastAsia="Times New Roman" w:hAnsi="Consolas" w:cs="Times New Roman"/>
+          <w:color w:val="D4D4D4"/>
+          <w:sz w:val="21"/>
+          <w:szCs w:val="21"/>
+          <w:lang w:eastAsia="tr-TR"/>
+        </w:rPr>
+        <w:t>.</w:t>
+      </w:r>
+      <w:r>
+        <w:rPr>
+          <w:rFonts w:ascii="Consolas" w:eastAsia="Times New Roman" w:hAnsi="Consolas" w:cs="Times New Roman"/>
+          <w:color w:val="9CDCFE"/>
+          <w:sz w:val="21"/>
+          <w:szCs w:val="21"/>
+          <w:lang w:eastAsia="tr-TR"/>
+        </w:rPr>
+        <w:t>id</w:t>
+      </w:r>
+      <w:r>
+        <w:rPr>
+          <w:rFonts w:ascii="Consolas" w:eastAsia="Times New Roman" w:hAnsi="Consolas" w:cs="Times New Roman"/>
+          <w:color w:val="D4D4D4"/>
+          <w:sz w:val="21"/>
+          <w:szCs w:val="21"/>
+          <w:lang w:eastAsia="tr-TR"/>
+        </w:rPr>
+        <w:t> !== </w:t>
+      </w:r>
+      <w:r>
+        <w:rPr>
+          <w:rFonts w:ascii="Consolas" w:eastAsia="Times New Roman" w:hAnsi="Consolas" w:cs="Times New Roman"/>
+          <w:color w:val="9CDCFE"/>
+          <w:sz w:val="21"/>
+          <w:szCs w:val="21"/>
+          <w:lang w:eastAsia="tr-TR"/>
+        </w:rPr>
+        <w:t>product</w:t>
+      </w:r>
+      <w:r>
+        <w:rPr>
+          <w:rFonts w:ascii="Consolas" w:eastAsia="Times New Roman" w:hAnsi="Consolas" w:cs="Times New Roman"/>
+          <w:color w:val="D4D4D4"/>
+          <w:sz w:val="21"/>
+          <w:szCs w:val="21"/>
+          <w:lang w:eastAsia="tr-TR"/>
+        </w:rPr>
+        <w:t>.</w:t>
+      </w:r>
+      <w:r>
+        <w:rPr>
+          <w:rFonts w:ascii="Consolas" w:eastAsia="Times New Roman" w:hAnsi="Consolas" w:cs="Times New Roman"/>
+          <w:color w:val="9CDCFE"/>
+          <w:sz w:val="21"/>
+          <w:szCs w:val="21"/>
+          <w:lang w:eastAsia="tr-TR"/>
+        </w:rPr>
+        <w:t>id</w:t>
+      </w:r>
+      <w:r>
+        <w:rPr>
+          <w:rFonts w:ascii="Consolas" w:eastAsia="Times New Roman" w:hAnsi="Consolas" w:cs="Times New Roman"/>
+          <w:color w:val="D4D4D4"/>
+          <w:sz w:val="21"/>
+          <w:szCs w:val="21"/>
+          <w:lang w:eastAsia="tr-TR"/>
+        </w:rPr>
+        <w:t>);</w:t>
+      </w:r>
+    </w:p>
+    <w:p>
+      <w:pPr>
+        <w:shd w:val="clear" w:color="auto" w:fill="1E1E1E"/>
+        <w:spacing w:after="0" w:line="285" w:lineRule="atLeast"/>
+        <w:rPr>
+          <w:rFonts w:ascii="Consolas" w:eastAsia="Times New Roman" w:hAnsi="Consolas" w:cs="Times New Roman"/>
+          <w:color w:val="D4D4D4"/>
+          <w:sz w:val="21"/>
+          <w:szCs w:val="21"/>
+          <w:lang w:eastAsia="tr-TR"/>
+        </w:rPr>
+      </w:pPr>
+      <w:r>
+        <w:rPr>
+          <w:rFonts w:ascii="Consolas" w:eastAsia="Times New Roman" w:hAnsi="Consolas" w:cs="Times New Roman"/>
+          <w:color w:val="D4D4D4"/>
+          <w:sz w:val="21"/>
+          <w:szCs w:val="21"/>
+          <w:lang w:eastAsia="tr-TR"/>
+        </w:rPr>
+        <w:t>    </w:t>
+      </w:r>
+      <w:r>
+        <w:rPr>
+          <w:rFonts w:ascii="Consolas" w:eastAsia="Times New Roman" w:hAnsi="Consolas" w:cs="Times New Roman"/>
+          <w:color w:val="569CD6"/>
+          <w:sz w:val="21"/>
+          <w:szCs w:val="21"/>
+          <w:lang w:eastAsia="tr-TR"/>
+        </w:rPr>
+        <w:t>this</w:t>
+      </w:r>
+      <w:r>
+        <w:rPr>
+          <w:rFonts w:ascii="Consolas" w:eastAsia="Times New Roman" w:hAnsi="Consolas" w:cs="Times New Roman"/>
+          <w:color w:val="D4D4D4"/>
+          <w:sz w:val="21"/>
+          <w:szCs w:val="21"/>
+          <w:lang w:eastAsia="tr-TR"/>
+        </w:rPr>
+        <w:t>.</w:t>
+      </w:r>
+      <w:r>
+        <w:rPr>
+          <w:rFonts w:ascii="Consolas" w:eastAsia="Times New Roman" w:hAnsi="Consolas" w:cs="Times New Roman"/>
+          <w:color w:val="DCDCAA"/>
+          <w:sz w:val="21"/>
+          <w:szCs w:val="21"/>
+          <w:lang w:eastAsia="tr-TR"/>
+        </w:rPr>
+        <w:t>setState</w:t>
+      </w:r>
+      <w:r>
+        <w:rPr>
+          <w:rFonts w:ascii="Consolas" w:eastAsia="Times New Roman" w:hAnsi="Consolas" w:cs="Times New Roman"/>
+          <w:color w:val="D4D4D4"/>
+          <w:sz w:val="21"/>
+          <w:szCs w:val="21"/>
+          <w:lang w:eastAsia="tr-TR"/>
+        </w:rPr>
+        <w:t>({ </w:t>
+      </w:r>
+      <w:r>
+        <w:rPr>
+          <w:rFonts w:ascii="Consolas" w:eastAsia="Times New Roman" w:hAnsi="Consolas" w:cs="Times New Roman"/>
+          <w:color w:val="9CDCFE"/>
+          <w:sz w:val="21"/>
+          <w:szCs w:val="21"/>
+          <w:lang w:eastAsia="tr-TR"/>
+        </w:rPr>
+        <w:t>cart :</w:t>
+      </w:r>
+      <w:r>
+        <w:rPr>
+          <w:rFonts w:ascii="Consolas" w:eastAsia="Times New Roman" w:hAnsi="Consolas" w:cs="Times New Roman"/>
+          <w:color w:val="D4D4D4"/>
+          <w:sz w:val="21"/>
+          <w:szCs w:val="21"/>
+          <w:lang w:eastAsia="tr-TR"/>
+        </w:rPr>
+        <w:t> </w:t>
+      </w:r>
+      <w:r>
+        <w:rPr>
+          <w:rFonts w:ascii="Consolas" w:eastAsia="Times New Roman" w:hAnsi="Consolas" w:cs="Times New Roman"/>
+          <w:color w:val="9CDCFE"/>
+          <w:sz w:val="21"/>
+          <w:szCs w:val="21"/>
+          <w:lang w:eastAsia="tr-TR"/>
+        </w:rPr>
+        <w:t>filterCart</w:t>
+      </w:r>
+      <w:r>
+        <w:rPr>
+          <w:rFonts w:ascii="Consolas" w:eastAsia="Times New Roman" w:hAnsi="Consolas" w:cs="Times New Roman"/>
+          <w:color w:val="D4D4D4"/>
+          <w:sz w:val="21"/>
+          <w:szCs w:val="21"/>
+          <w:lang w:eastAsia="tr-TR"/>
+        </w:rPr>
+        <w:t>})</w:t>
+      </w:r>
+    </w:p>
+    <w:p>
+      <w:pPr>
+        <w:shd w:val="clear" w:color="auto" w:fill="1E1E1E"/>
+        <w:spacing w:after="0" w:line="285" w:lineRule="atLeast"/>
+        <w:rPr>
+          <w:rFonts w:ascii="Consolas" w:eastAsia="Times New Roman" w:hAnsi="Consolas" w:cs="Times New Roman"/>
+          <w:color w:val="D4D4D4"/>
+          <w:sz w:val="21"/>
+          <w:szCs w:val="21"/>
+          <w:lang w:eastAsia="tr-TR"/>
+        </w:rPr>
+      </w:pPr>
+      <w:r>
+        <w:rPr>
+          <w:rFonts w:ascii="Consolas" w:eastAsia="Times New Roman" w:hAnsi="Consolas" w:cs="Times New Roman"/>
+          <w:color w:val="D4D4D4"/>
+          <w:sz w:val="21"/>
+          <w:szCs w:val="21"/>
+          <w:lang w:eastAsia="tr-TR"/>
+        </w:rPr>
+        <w:t>  }</w:t>
+      </w:r>
+    </w:p>
+    <w:p/>
+    <w:p>
+      <w:r>
+        <w:t>Şimdi event bir altına değil 2 altına nasıl gidecek onu gösterelim.</w:t>
+      </w:r>
+    </w:p>
+    <w:p>
+      <w:r>
+        <w:t>App.js=&gt;</w:t>
+      </w:r>
+    </w:p>
+    <w:p>
+      <w:pPr>
+        <w:shd w:val="clear" w:color="auto" w:fill="1E1E1E"/>
+        <w:spacing w:after="0" w:line="285" w:lineRule="atLeast"/>
+        <w:rPr>
+          <w:rFonts w:ascii="Consolas" w:eastAsia="Times New Roman" w:hAnsi="Consolas" w:cs="Times New Roman"/>
+          <w:color w:val="D4D4D4"/>
+          <w:sz w:val="21"/>
+          <w:szCs w:val="21"/>
+          <w:lang w:eastAsia="tr-TR"/>
+        </w:rPr>
+      </w:pPr>
+      <w:r>
+        <w:rPr>
+          <w:rFonts w:ascii="Consolas" w:eastAsia="Times New Roman" w:hAnsi="Consolas" w:cs="Times New Roman"/>
+          <w:color w:val="9CDCFE"/>
+          <w:sz w:val="21"/>
+          <w:szCs w:val="21"/>
+          <w:lang w:eastAsia="tr-TR"/>
+        </w:rPr>
+        <w:t>removeFromCart</w:t>
+      </w:r>
+      <w:r>
+        <w:rPr>
+          <w:rFonts w:ascii="Consolas" w:eastAsia="Times New Roman" w:hAnsi="Consolas" w:cs="Times New Roman"/>
+          <w:color w:val="D4D4D4"/>
+          <w:sz w:val="21"/>
+          <w:szCs w:val="21"/>
+          <w:lang w:eastAsia="tr-TR"/>
+        </w:rPr>
+        <w:t>=</w:t>
+      </w:r>
+      <w:r>
+        <w:rPr>
+          <w:rFonts w:ascii="Consolas" w:eastAsia="Times New Roman" w:hAnsi="Consolas" w:cs="Times New Roman"/>
+          <w:color w:val="569CD6"/>
+          <w:sz w:val="21"/>
+          <w:szCs w:val="21"/>
+          <w:lang w:eastAsia="tr-TR"/>
+        </w:rPr>
+        <w:t>{this</w:t>
+      </w:r>
+      <w:r>
+        <w:rPr>
+          <w:rFonts w:ascii="Consolas" w:eastAsia="Times New Roman" w:hAnsi="Consolas" w:cs="Times New Roman"/>
+          <w:color w:val="D4D4D4"/>
+          <w:sz w:val="21"/>
+          <w:szCs w:val="21"/>
+          <w:lang w:eastAsia="tr-TR"/>
+        </w:rPr>
+        <w:t>.</w:t>
+      </w:r>
+      <w:r>
+        <w:rPr>
+          <w:rFonts w:ascii="Consolas" w:eastAsia="Times New Roman" w:hAnsi="Consolas" w:cs="Times New Roman"/>
+          <w:color w:val="DCDCAA"/>
+          <w:sz w:val="21"/>
+          <w:szCs w:val="21"/>
+          <w:lang w:eastAsia="tr-TR"/>
+        </w:rPr>
+        <w:t>removeFromCart</w:t>
+      </w:r>
+      <w:r>
+        <w:rPr>
+          <w:rFonts w:ascii="Consolas" w:eastAsia="Times New Roman" w:hAnsi="Consolas" w:cs="Times New Roman"/>
+          <w:color w:val="569CD6"/>
+          <w:sz w:val="21"/>
+          <w:szCs w:val="21"/>
+          <w:lang w:eastAsia="tr-TR"/>
+        </w:rPr>
+        <w:t>}</w:t>
+      </w:r>
+    </w:p>
+    <w:p/>
+    <w:p>
+      <w:r>
+        <w:t>NAvi =&gt; CartSumamry</w:t>
+      </w:r>
+    </w:p>
+    <w:p>
+      <w:pPr>
+        <w:shd w:val="clear" w:color="auto" w:fill="1E1E1E"/>
+        <w:spacing w:after="0" w:line="285" w:lineRule="atLeast"/>
+        <w:rPr>
+          <w:rFonts w:ascii="Consolas" w:eastAsia="Times New Roman" w:hAnsi="Consolas" w:cs="Times New Roman"/>
+          <w:color w:val="D4D4D4"/>
+          <w:sz w:val="21"/>
+          <w:szCs w:val="21"/>
+          <w:lang w:eastAsia="tr-TR"/>
+        </w:rPr>
+      </w:pPr>
+      <w:r>
+        <w:rPr>
+          <w:rFonts w:ascii="Consolas" w:eastAsia="Times New Roman" w:hAnsi="Consolas" w:cs="Times New Roman"/>
+          <w:color w:val="808080"/>
+          <w:sz w:val="21"/>
+          <w:szCs w:val="21"/>
+          <w:lang w:eastAsia="tr-TR"/>
+        </w:rPr>
+        <w:t>&lt;</w:t>
+      </w:r>
+      <w:r>
+        <w:rPr>
+          <w:rFonts w:ascii="Consolas" w:eastAsia="Times New Roman" w:hAnsi="Consolas" w:cs="Times New Roman"/>
+          <w:color w:val="4EC9B0"/>
+          <w:sz w:val="21"/>
+          <w:szCs w:val="21"/>
+          <w:lang w:eastAsia="tr-TR"/>
+        </w:rPr>
+        <w:t>CardSummary</w:t>
+      </w:r>
+      <w:r>
+        <w:rPr>
+          <w:rFonts w:ascii="Consolas" w:eastAsia="Times New Roman" w:hAnsi="Consolas" w:cs="Times New Roman"/>
+          <w:color w:val="D4D4D4"/>
+          <w:sz w:val="21"/>
+          <w:szCs w:val="21"/>
+          <w:lang w:eastAsia="tr-TR"/>
+        </w:rPr>
+        <w:t> </w:t>
+      </w:r>
+      <w:r>
+        <w:rPr>
+          <w:rFonts w:ascii="Consolas" w:eastAsia="Times New Roman" w:hAnsi="Consolas" w:cs="Times New Roman"/>
+          <w:color w:val="9CDCFE"/>
+          <w:sz w:val="21"/>
+          <w:szCs w:val="21"/>
+          <w:lang w:eastAsia="tr-TR"/>
+        </w:rPr>
+        <w:t>cart</w:t>
+      </w:r>
+      <w:r>
+        <w:rPr>
+          <w:rFonts w:ascii="Consolas" w:eastAsia="Times New Roman" w:hAnsi="Consolas" w:cs="Times New Roman"/>
+          <w:color w:val="D4D4D4"/>
+          <w:sz w:val="21"/>
+          <w:szCs w:val="21"/>
+          <w:lang w:eastAsia="tr-TR"/>
+        </w:rPr>
+        <w:t>=</w:t>
+      </w:r>
+      <w:r>
+        <w:rPr>
+          <w:rFonts w:ascii="Consolas" w:eastAsia="Times New Roman" w:hAnsi="Consolas" w:cs="Times New Roman"/>
+          <w:color w:val="569CD6"/>
+          <w:sz w:val="21"/>
+          <w:szCs w:val="21"/>
+          <w:lang w:eastAsia="tr-TR"/>
+        </w:rPr>
+        <w:t>{this</w:t>
+      </w:r>
+      <w:r>
+        <w:rPr>
+          <w:rFonts w:ascii="Consolas" w:eastAsia="Times New Roman" w:hAnsi="Consolas" w:cs="Times New Roman"/>
+          <w:color w:val="D4D4D4"/>
+          <w:sz w:val="21"/>
+          <w:szCs w:val="21"/>
+          <w:lang w:eastAsia="tr-TR"/>
+        </w:rPr>
+        <w:t>.</w:t>
+      </w:r>
+      <w:r>
+        <w:rPr>
+          <w:rFonts w:ascii="Consolas" w:eastAsia="Times New Roman" w:hAnsi="Consolas" w:cs="Times New Roman"/>
+          <w:color w:val="4FC1FF"/>
+          <w:sz w:val="21"/>
+          <w:szCs w:val="21"/>
+          <w:lang w:eastAsia="tr-TR"/>
+        </w:rPr>
+        <w:t>props</w:t>
+      </w:r>
+      <w:r>
+        <w:rPr>
+          <w:rFonts w:ascii="Consolas" w:eastAsia="Times New Roman" w:hAnsi="Consolas" w:cs="Times New Roman"/>
+          <w:color w:val="D4D4D4"/>
+          <w:sz w:val="21"/>
+          <w:szCs w:val="21"/>
+          <w:lang w:eastAsia="tr-TR"/>
+        </w:rPr>
+        <w:t>.</w:t>
+      </w:r>
+      <w:r>
+        <w:rPr>
+          <w:rFonts w:ascii="Consolas" w:eastAsia="Times New Roman" w:hAnsi="Consolas" w:cs="Times New Roman"/>
+          <w:color w:val="9CDCFE"/>
+          <w:sz w:val="21"/>
+          <w:szCs w:val="21"/>
+          <w:lang w:eastAsia="tr-TR"/>
+        </w:rPr>
+        <w:t>cart</w:t>
+      </w:r>
+      <w:r>
+        <w:rPr>
+          <w:rFonts w:ascii="Consolas" w:eastAsia="Times New Roman" w:hAnsi="Consolas" w:cs="Times New Roman"/>
+          <w:color w:val="569CD6"/>
+          <w:sz w:val="21"/>
+          <w:szCs w:val="21"/>
+          <w:lang w:eastAsia="tr-TR"/>
+        </w:rPr>
+        <w:t>}</w:t>
+      </w:r>
+      <w:r>
+        <w:rPr>
+          <w:rFonts w:ascii="Consolas" w:eastAsia="Times New Roman" w:hAnsi="Consolas" w:cs="Times New Roman"/>
+          <w:color w:val="D4D4D4"/>
+          <w:sz w:val="21"/>
+          <w:szCs w:val="21"/>
+          <w:lang w:eastAsia="tr-TR"/>
+        </w:rPr>
+        <w:t> </w:t>
+      </w:r>
+      <w:r>
+        <w:rPr>
+          <w:rFonts w:ascii="Consolas" w:eastAsia="Times New Roman" w:hAnsi="Consolas" w:cs="Times New Roman"/>
+          <w:color w:val="9CDCFE"/>
+          <w:sz w:val="21"/>
+          <w:szCs w:val="21"/>
+          <w:lang w:eastAsia="tr-TR"/>
+        </w:rPr>
+        <w:t>removeFromCart</w:t>
+      </w:r>
+      <w:r>
+        <w:rPr>
+          <w:rFonts w:ascii="Consolas" w:eastAsia="Times New Roman" w:hAnsi="Consolas" w:cs="Times New Roman"/>
+          <w:color w:val="D4D4D4"/>
+          <w:sz w:val="21"/>
+          <w:szCs w:val="21"/>
+          <w:lang w:eastAsia="tr-TR"/>
+        </w:rPr>
+        <w:t>=</w:t>
+      </w:r>
+      <w:r>
+        <w:rPr>
+          <w:rFonts w:ascii="Consolas" w:eastAsia="Times New Roman" w:hAnsi="Consolas" w:cs="Times New Roman"/>
+          <w:color w:val="569CD6"/>
+          <w:sz w:val="21"/>
+          <w:szCs w:val="21"/>
+          <w:lang w:eastAsia="tr-TR"/>
+        </w:rPr>
+        <w:t>{this</w:t>
+      </w:r>
+      <w:r>
+        <w:rPr>
+          <w:rFonts w:ascii="Consolas" w:eastAsia="Times New Roman" w:hAnsi="Consolas" w:cs="Times New Roman"/>
+          <w:color w:val="D4D4D4"/>
+          <w:sz w:val="21"/>
+          <w:szCs w:val="21"/>
+          <w:lang w:eastAsia="tr-TR"/>
+        </w:rPr>
+        <w:t>.</w:t>
+      </w:r>
+      <w:r>
+        <w:rPr>
+          <w:rFonts w:ascii="Consolas" w:eastAsia="Times New Roman" w:hAnsi="Consolas" w:cs="Times New Roman"/>
+          <w:color w:val="4FC1FF"/>
+          <w:sz w:val="21"/>
+          <w:szCs w:val="21"/>
+          <w:lang w:eastAsia="tr-TR"/>
+        </w:rPr>
+        <w:t>props</w:t>
+      </w:r>
+      <w:r>
+        <w:rPr>
+          <w:rFonts w:ascii="Consolas" w:eastAsia="Times New Roman" w:hAnsi="Consolas" w:cs="Times New Roman"/>
+          <w:color w:val="D4D4D4"/>
+          <w:sz w:val="21"/>
+          <w:szCs w:val="21"/>
+          <w:lang w:eastAsia="tr-TR"/>
+        </w:rPr>
+        <w:t>.</w:t>
+      </w:r>
+      <w:r>
+        <w:rPr>
+          <w:rFonts w:ascii="Consolas" w:eastAsia="Times New Roman" w:hAnsi="Consolas" w:cs="Times New Roman"/>
+          <w:color w:val="9CDCFE"/>
+          <w:sz w:val="21"/>
+          <w:szCs w:val="21"/>
+          <w:lang w:eastAsia="tr-TR"/>
+        </w:rPr>
+        <w:t>removeFromCart</w:t>
+      </w:r>
+      <w:r>
+        <w:rPr>
+          <w:rFonts w:ascii="Consolas" w:eastAsia="Times New Roman" w:hAnsi="Consolas" w:cs="Times New Roman"/>
+          <w:color w:val="569CD6"/>
+          <w:sz w:val="21"/>
+          <w:szCs w:val="21"/>
+          <w:lang w:eastAsia="tr-TR"/>
+        </w:rPr>
+        <w:t>}</w:t>
+      </w:r>
+      <w:r>
+        <w:rPr>
+          <w:rFonts w:ascii="Consolas" w:eastAsia="Times New Roman" w:hAnsi="Consolas" w:cs="Times New Roman"/>
+          <w:color w:val="808080"/>
+          <w:sz w:val="21"/>
+          <w:szCs w:val="21"/>
+          <w:lang w:eastAsia="tr-TR"/>
+        </w:rPr>
+        <w:t>/&gt;</w:t>
+      </w:r>
+    </w:p>
+    <w:p/>
+    <w:p>
+      <w:r>
+        <w:t>CartSummary=&gt;</w:t>
+      </w:r>
+    </w:p>
+    <w:p>
+      <w:pPr>
+        <w:shd w:val="clear" w:color="auto" w:fill="1E1E1E"/>
+        <w:spacing w:after="0" w:line="285" w:lineRule="atLeast"/>
+        <w:rPr>
+          <w:rFonts w:ascii="Consolas" w:eastAsia="Times New Roman" w:hAnsi="Consolas" w:cs="Times New Roman"/>
+          <w:color w:val="D4D4D4"/>
+          <w:sz w:val="21"/>
+          <w:szCs w:val="21"/>
+          <w:lang w:eastAsia="tr-TR"/>
+        </w:rPr>
+      </w:pPr>
+      <w:r>
+        <w:rPr>
+          <w:rFonts w:ascii="Consolas" w:eastAsia="Times New Roman" w:hAnsi="Consolas" w:cs="Times New Roman"/>
+          <w:color w:val="808080"/>
+          <w:sz w:val="21"/>
+          <w:szCs w:val="21"/>
+          <w:lang w:eastAsia="tr-TR"/>
+        </w:rPr>
+        <w:t>&lt;</w:t>
+      </w:r>
+      <w:r>
+        <w:rPr>
+          <w:rFonts w:ascii="Consolas" w:eastAsia="Times New Roman" w:hAnsi="Consolas" w:cs="Times New Roman"/>
+          <w:color w:val="4EC9B0"/>
+          <w:sz w:val="21"/>
+          <w:szCs w:val="21"/>
+          <w:lang w:eastAsia="tr-TR"/>
+        </w:rPr>
+        <w:t>Badge</w:t>
+      </w:r>
+      <w:r>
+        <w:rPr>
+          <w:rFonts w:ascii="Consolas" w:eastAsia="Times New Roman" w:hAnsi="Consolas" w:cs="Times New Roman"/>
+          <w:color w:val="D4D4D4"/>
+          <w:sz w:val="21"/>
+          <w:szCs w:val="21"/>
+          <w:lang w:eastAsia="tr-TR"/>
+        </w:rPr>
+        <w:t> </w:t>
+      </w:r>
+      <w:r>
+        <w:rPr>
+          <w:rFonts w:ascii="Consolas" w:eastAsia="Times New Roman" w:hAnsi="Consolas" w:cs="Times New Roman"/>
+          <w:color w:val="9CDCFE"/>
+          <w:sz w:val="21"/>
+          <w:szCs w:val="21"/>
+          <w:lang w:eastAsia="tr-TR"/>
+        </w:rPr>
+        <w:t>color</w:t>
+      </w:r>
+      <w:r>
+        <w:rPr>
+          <w:rFonts w:ascii="Consolas" w:eastAsia="Times New Roman" w:hAnsi="Consolas" w:cs="Times New Roman"/>
+          <w:color w:val="D4D4D4"/>
+          <w:sz w:val="21"/>
+          <w:szCs w:val="21"/>
+          <w:lang w:eastAsia="tr-TR"/>
+        </w:rPr>
+        <w:t>=</w:t>
+      </w:r>
+      <w:r>
+        <w:rPr>
+          <w:rFonts w:ascii="Consolas" w:eastAsia="Times New Roman" w:hAnsi="Consolas" w:cs="Times New Roman"/>
+          <w:color w:val="CE9178"/>
+          <w:sz w:val="21"/>
+          <w:szCs w:val="21"/>
+          <w:lang w:eastAsia="tr-TR"/>
+        </w:rPr>
+        <w:t>"danger"</w:t>
+      </w:r>
+      <w:r>
+        <w:rPr>
+          <w:rFonts w:ascii="Consolas" w:eastAsia="Times New Roman" w:hAnsi="Consolas" w:cs="Times New Roman"/>
+          <w:color w:val="D4D4D4"/>
+          <w:sz w:val="21"/>
+          <w:szCs w:val="21"/>
+          <w:lang w:eastAsia="tr-TR"/>
+        </w:rPr>
+        <w:t> </w:t>
+      </w:r>
+      <w:r>
+        <w:rPr>
+          <w:rFonts w:ascii="Consolas" w:eastAsia="Times New Roman" w:hAnsi="Consolas" w:cs="Times New Roman"/>
+          <w:color w:val="9CDCFE"/>
+          <w:sz w:val="21"/>
+          <w:szCs w:val="21"/>
+          <w:lang w:eastAsia="tr-TR"/>
+        </w:rPr>
+        <w:t>onClick</w:t>
+      </w:r>
+      <w:r>
+        <w:rPr>
+          <w:rFonts w:ascii="Consolas" w:eastAsia="Times New Roman" w:hAnsi="Consolas" w:cs="Times New Roman"/>
+          <w:color w:val="D4D4D4"/>
+          <w:sz w:val="21"/>
+          <w:szCs w:val="21"/>
+          <w:lang w:eastAsia="tr-TR"/>
+        </w:rPr>
+        <w:t>=</w:t>
+      </w:r>
+      <w:r>
+        <w:rPr>
+          <w:rFonts w:ascii="Consolas" w:eastAsia="Times New Roman" w:hAnsi="Consolas" w:cs="Times New Roman"/>
+          <w:color w:val="569CD6"/>
+          <w:sz w:val="21"/>
+          <w:szCs w:val="21"/>
+          <w:lang w:eastAsia="tr-TR"/>
+        </w:rPr>
+        <w:t>{</w:t>
+      </w:r>
+      <w:r>
+        <w:rPr>
+          <w:rFonts w:ascii="Consolas" w:eastAsia="Times New Roman" w:hAnsi="Consolas" w:cs="Times New Roman"/>
+          <w:color w:val="D4D4D4"/>
+          <w:sz w:val="21"/>
+          <w:szCs w:val="21"/>
+          <w:lang w:eastAsia="tr-TR"/>
+        </w:rPr>
+        <w:t>()</w:t>
+      </w:r>
+      <w:r>
+        <w:rPr>
+          <w:rFonts w:ascii="Consolas" w:eastAsia="Times New Roman" w:hAnsi="Consolas" w:cs="Times New Roman"/>
+          <w:color w:val="569CD6"/>
+          <w:sz w:val="21"/>
+          <w:szCs w:val="21"/>
+          <w:lang w:eastAsia="tr-TR"/>
+        </w:rPr>
+        <w:t>=&gt;this</w:t>
+      </w:r>
+      <w:r>
+        <w:rPr>
+          <w:rFonts w:ascii="Consolas" w:eastAsia="Times New Roman" w:hAnsi="Consolas" w:cs="Times New Roman"/>
+          <w:color w:val="D4D4D4"/>
+          <w:sz w:val="21"/>
+          <w:szCs w:val="21"/>
+          <w:lang w:eastAsia="tr-TR"/>
+        </w:rPr>
+        <w:t>.</w:t>
+      </w:r>
+      <w:r>
+        <w:rPr>
+          <w:rFonts w:ascii="Consolas" w:eastAsia="Times New Roman" w:hAnsi="Consolas" w:cs="Times New Roman"/>
+          <w:color w:val="4FC1FF"/>
+          <w:sz w:val="21"/>
+          <w:szCs w:val="21"/>
+          <w:lang w:eastAsia="tr-TR"/>
+        </w:rPr>
+        <w:t>props</w:t>
+      </w:r>
+      <w:r>
+        <w:rPr>
+          <w:rFonts w:ascii="Consolas" w:eastAsia="Times New Roman" w:hAnsi="Consolas" w:cs="Times New Roman"/>
+          <w:color w:val="D4D4D4"/>
+          <w:sz w:val="21"/>
+          <w:szCs w:val="21"/>
+          <w:lang w:eastAsia="tr-TR"/>
+        </w:rPr>
+        <w:t>.</w:t>
+      </w:r>
+      <w:r>
+        <w:rPr>
+          <w:rFonts w:ascii="Consolas" w:eastAsia="Times New Roman" w:hAnsi="Consolas" w:cs="Times New Roman"/>
+          <w:color w:val="DCDCAA"/>
+          <w:sz w:val="21"/>
+          <w:szCs w:val="21"/>
+          <w:lang w:eastAsia="tr-TR"/>
+        </w:rPr>
+        <w:t>removeFromCart</w:t>
+      </w:r>
+      <w:r>
+        <w:rPr>
+          <w:rFonts w:ascii="Consolas" w:eastAsia="Times New Roman" w:hAnsi="Consolas" w:cs="Times New Roman"/>
+          <w:color w:val="D4D4D4"/>
+          <w:sz w:val="21"/>
+          <w:szCs w:val="21"/>
+          <w:lang w:eastAsia="tr-TR"/>
+        </w:rPr>
+        <w:t>(</w:t>
+      </w:r>
+      <w:r>
+        <w:rPr>
+          <w:rFonts w:ascii="Consolas" w:eastAsia="Times New Roman" w:hAnsi="Consolas" w:cs="Times New Roman"/>
+          <w:color w:val="9CDCFE"/>
+          <w:sz w:val="21"/>
+          <w:szCs w:val="21"/>
+          <w:lang w:eastAsia="tr-TR"/>
+        </w:rPr>
+        <w:t>cartItem</w:t>
+      </w:r>
+      <w:r>
+        <w:rPr>
+          <w:rFonts w:ascii="Consolas" w:eastAsia="Times New Roman" w:hAnsi="Consolas" w:cs="Times New Roman"/>
+          <w:color w:val="D4D4D4"/>
+          <w:sz w:val="21"/>
+          <w:szCs w:val="21"/>
+          <w:lang w:eastAsia="tr-TR"/>
+        </w:rPr>
+        <w:t>.</w:t>
+      </w:r>
+      <w:r>
+        <w:rPr>
+          <w:rFonts w:ascii="Consolas" w:eastAsia="Times New Roman" w:hAnsi="Consolas" w:cs="Times New Roman"/>
+          <w:color w:val="9CDCFE"/>
+          <w:sz w:val="21"/>
+          <w:szCs w:val="21"/>
+          <w:lang w:eastAsia="tr-TR"/>
+        </w:rPr>
+        <w:t>product</w:t>
+      </w:r>
+      <w:r>
+        <w:rPr>
+          <w:rFonts w:ascii="Consolas" w:eastAsia="Times New Roman" w:hAnsi="Consolas" w:cs="Times New Roman"/>
+          <w:color w:val="D4D4D4"/>
+          <w:sz w:val="21"/>
+          <w:szCs w:val="21"/>
+          <w:lang w:eastAsia="tr-TR"/>
+        </w:rPr>
+        <w:t>)</w:t>
+      </w:r>
+      <w:r>
+        <w:rPr>
+          <w:rFonts w:ascii="Consolas" w:eastAsia="Times New Roman" w:hAnsi="Consolas" w:cs="Times New Roman"/>
+          <w:color w:val="569CD6"/>
+          <w:sz w:val="21"/>
+          <w:szCs w:val="21"/>
+          <w:lang w:eastAsia="tr-TR"/>
+        </w:rPr>
+        <w:t>}</w:t>
+      </w:r>
+      <w:r>
+        <w:rPr>
+          <w:rFonts w:ascii="Consolas" w:eastAsia="Times New Roman" w:hAnsi="Consolas" w:cs="Times New Roman"/>
+          <w:color w:val="808080"/>
+          <w:sz w:val="21"/>
+          <w:szCs w:val="21"/>
+          <w:lang w:eastAsia="tr-TR"/>
+        </w:rPr>
+        <w:t>&gt;</w:t>
+      </w:r>
+      <w:r>
+        <w:rPr>
+          <w:rFonts w:ascii="Consolas" w:eastAsia="Times New Roman" w:hAnsi="Consolas" w:cs="Times New Roman"/>
+          <w:color w:val="D4D4D4"/>
+          <w:sz w:val="21"/>
+          <w:szCs w:val="21"/>
+          <w:lang w:eastAsia="tr-TR"/>
+        </w:rPr>
+        <w:t>X</w:t>
+      </w:r>
+      <w:r>
+        <w:rPr>
+          <w:rFonts w:ascii="Consolas" w:eastAsia="Times New Roman" w:hAnsi="Consolas" w:cs="Times New Roman"/>
+          <w:color w:val="808080"/>
+          <w:sz w:val="21"/>
+          <w:szCs w:val="21"/>
+          <w:lang w:eastAsia="tr-TR"/>
+        </w:rPr>
+        <w:t>&lt;/</w:t>
+      </w:r>
+      <w:r>
+        <w:rPr>
+          <w:rFonts w:ascii="Consolas" w:eastAsia="Times New Roman" w:hAnsi="Consolas" w:cs="Times New Roman"/>
+          <w:color w:val="4EC9B0"/>
+          <w:sz w:val="21"/>
+          <w:szCs w:val="21"/>
+          <w:lang w:eastAsia="tr-TR"/>
+        </w:rPr>
+        <w:t>Badge</w:t>
+      </w:r>
+      <w:r>
+        <w:rPr>
+          <w:rFonts w:ascii="Consolas" w:eastAsia="Times New Roman" w:hAnsi="Consolas" w:cs="Times New Roman"/>
+          <w:color w:val="808080"/>
+          <w:sz w:val="21"/>
+          <w:szCs w:val="21"/>
+          <w:lang w:eastAsia="tr-TR"/>
+        </w:rPr>
+        <w:t>&gt;</w:t>
+      </w:r>
+    </w:p>
+    <w:p/>
+    <w:p>
+      <w:r>
+        <w:t>Artık bu componenet aracılığı ile event taşıma olayı baya oturmuştur.</w:t>
+      </w:r>
       <w:bookmarkStart w:id="0" w:name="_GoBack"/>
       <w:bookmarkEnd w:id="0"/>
     </w:p>
+    <w:p/>
     <w:sectPr>
       <w:pgSz w:w="11906" w:h="16838"/>
       <w:pgMar w:top="1417" w:right="1417" w:bottom="1417" w:left="1417" w:header="708" w:footer="708" w:gutter="0"/>
@@ -2046,6 +3147,28 @@
       <w:szCs w:val="26"/>
     </w:rPr>
   </w:style>
+  <w:style w:type="paragraph" w:styleId="Balk3">
+    <w:name w:val="heading 3"/>
+    <w:basedOn w:val="Normal"/>
+    <w:next w:val="Normal"/>
+    <w:link w:val="Balk3Char"/>
+    <w:uiPriority w:val="9"/>
+    <w:unhideWhenUsed/>
+    <w:qFormat/>
+    <w:rsid w:val="00C106E3"/>
+    <w:pPr>
+      <w:keepNext/>
+      <w:keepLines/>
+      <w:spacing w:before="40" w:after="0"/>
+      <w:outlineLvl w:val="2"/>
+    </w:pPr>
+    <w:rPr>
+      <w:rFonts w:asciiTheme="majorHAnsi" w:eastAsiaTheme="majorEastAsia" w:hAnsiTheme="majorHAnsi" w:cstheme="majorBidi"/>
+      <w:color w:val="1F4D78" w:themeColor="accent1" w:themeShade="7F"/>
+      <w:sz w:val="24"/>
+      <w:szCs w:val="24"/>
+    </w:rPr>
+  </w:style>
   <w:style w:type="character" w:default="1" w:styleId="VarsaylanParagrafYazTipi">
     <w:name w:val="Default Paragraph Font"/>
     <w:uiPriority w:val="1"/>
@@ -2107,6 +3230,19 @@
       <w:ind w:left="720"/>
       <w:contextualSpacing/>
     </w:pPr>
+  </w:style>
+  <w:style w:type="character" w:customStyle="1" w:styleId="Balk3Char">
+    <w:name w:val="Başlık 3 Char"/>
+    <w:basedOn w:val="VarsaylanParagrafYazTipi"/>
+    <w:link w:val="Balk3"/>
+    <w:uiPriority w:val="9"/>
+    <w:rsid w:val="00C106E3"/>
+    <w:rPr>
+      <w:rFonts w:asciiTheme="majorHAnsi" w:eastAsiaTheme="majorEastAsia" w:hAnsiTheme="majorHAnsi" w:cstheme="majorBidi"/>
+      <w:color w:val="1F4D78" w:themeColor="accent1" w:themeShade="7F"/>
+      <w:sz w:val="24"/>
+      <w:szCs w:val="24"/>
+    </w:rPr>
   </w:style>
 </w:styles>
 </file>

</xml_diff>

<commit_message>
Sepet detayı oluşturuldu. Form sayfası eklendi.
</commit_message>
<xml_diff>
--- a/Döküman.docx
+++ b/Döküman.docx
@@ -3857,11 +3857,4046 @@
       </w:r>
     </w:p>
     <w:p>
+      <w:r>
+        <w:t xml:space="preserve">Sepet içinde sepetteki elemanlara ulaşabilmek ve silmek istiyorum. Bu datalar App.js içinde idi. </w:t>
+      </w:r>
+    </w:p>
+    <w:p>
+      <w:r>
+        <w:rPr>
+          <w:b/>
+          <w:i/>
+          <w:u w:val="single"/>
+        </w:rPr>
+        <w:t>Cart</w:t>
+      </w:r>
+      <w:r>
+        <w:t xml:space="preserve"> state </w:t>
+      </w:r>
+      <w:r>
+        <w:rPr>
+          <w:b/>
+          <w:i/>
+          <w:u w:val="single"/>
+        </w:rPr>
+        <w:t>ini removeFromCart</w:t>
+      </w:r>
+      <w:r>
+        <w:t xml:space="preserve"> action’ınını ozaman CartList i çağırdığım yerde props olarak göndereceğim.</w:t>
+      </w:r>
+    </w:p>
+    <w:p>
+      <w:r>
+        <w:t>NOT: Link kullanımı: to yerine path ismi yazılır.</w:t>
+      </w:r>
+    </w:p>
+    <w:p>
+      <w:pPr>
+        <w:shd w:val="clear" w:color="auto" w:fill="1E1E1E"/>
+        <w:spacing w:after="0" w:line="285" w:lineRule="atLeast"/>
+        <w:rPr>
+          <w:rFonts w:ascii="Consolas" w:eastAsia="Times New Roman" w:hAnsi="Consolas" w:cs="Times New Roman"/>
+          <w:color w:val="D4D4D4"/>
+          <w:sz w:val="21"/>
+          <w:szCs w:val="21"/>
+          <w:lang w:eastAsia="tr-TR"/>
+        </w:rPr>
+      </w:pPr>
+      <w:r>
+        <w:rPr>
+          <w:rFonts w:ascii="Consolas" w:eastAsia="Times New Roman" w:hAnsi="Consolas" w:cs="Times New Roman"/>
+          <w:color w:val="808080"/>
+          <w:sz w:val="21"/>
+          <w:szCs w:val="21"/>
+          <w:lang w:eastAsia="tr-TR"/>
+        </w:rPr>
+        <w:t>&lt;</w:t>
+      </w:r>
+      <w:r>
+        <w:rPr>
+          <w:rFonts w:ascii="Consolas" w:eastAsia="Times New Roman" w:hAnsi="Consolas" w:cs="Times New Roman"/>
+          <w:color w:val="4EC9B0"/>
+          <w:sz w:val="21"/>
+          <w:szCs w:val="21"/>
+          <w:lang w:eastAsia="tr-TR"/>
+        </w:rPr>
+        <w:t>DropdownItem</w:t>
+      </w:r>
+      <w:r>
+        <w:rPr>
+          <w:rFonts w:ascii="Consolas" w:eastAsia="Times New Roman" w:hAnsi="Consolas" w:cs="Times New Roman"/>
+          <w:color w:val="808080"/>
+          <w:sz w:val="21"/>
+          <w:szCs w:val="21"/>
+          <w:lang w:eastAsia="tr-TR"/>
+        </w:rPr>
+        <w:t>&gt;</w:t>
+      </w:r>
+    </w:p>
+    <w:p>
+      <w:pPr>
+        <w:shd w:val="clear" w:color="auto" w:fill="1E1E1E"/>
+        <w:spacing w:after="0" w:line="285" w:lineRule="atLeast"/>
+        <w:rPr>
+          <w:rFonts w:ascii="Consolas" w:eastAsia="Times New Roman" w:hAnsi="Consolas" w:cs="Times New Roman"/>
+          <w:color w:val="D4D4D4"/>
+          <w:sz w:val="21"/>
+          <w:szCs w:val="21"/>
+          <w:lang w:eastAsia="tr-TR"/>
+        </w:rPr>
+      </w:pPr>
+      <w:r>
+        <w:rPr>
+          <w:rFonts w:ascii="Consolas" w:eastAsia="Times New Roman" w:hAnsi="Consolas" w:cs="Times New Roman"/>
+          <w:color w:val="D4D4D4"/>
+          <w:sz w:val="21"/>
+          <w:szCs w:val="21"/>
+          <w:lang w:eastAsia="tr-TR"/>
+        </w:rPr>
+        <w:t>            </w:t>
+      </w:r>
+      <w:r>
+        <w:rPr>
+          <w:rFonts w:ascii="Consolas" w:eastAsia="Times New Roman" w:hAnsi="Consolas" w:cs="Times New Roman"/>
+          <w:color w:val="808080"/>
+          <w:sz w:val="21"/>
+          <w:szCs w:val="21"/>
+          <w:lang w:eastAsia="tr-TR"/>
+        </w:rPr>
+        <w:t>&lt;</w:t>
+      </w:r>
+      <w:r>
+        <w:rPr>
+          <w:rFonts w:ascii="Consolas" w:eastAsia="Times New Roman" w:hAnsi="Consolas" w:cs="Times New Roman"/>
+          <w:color w:val="4EC9B0"/>
+          <w:sz w:val="21"/>
+          <w:szCs w:val="21"/>
+          <w:lang w:eastAsia="tr-TR"/>
+        </w:rPr>
+        <w:t>Link</w:t>
+      </w:r>
+      <w:r>
+        <w:rPr>
+          <w:rFonts w:ascii="Consolas" w:eastAsia="Times New Roman" w:hAnsi="Consolas" w:cs="Times New Roman"/>
+          <w:color w:val="D4D4D4"/>
+          <w:sz w:val="21"/>
+          <w:szCs w:val="21"/>
+          <w:lang w:eastAsia="tr-TR"/>
+        </w:rPr>
+        <w:t> </w:t>
+      </w:r>
+      <w:r>
+        <w:rPr>
+          <w:rFonts w:ascii="Consolas" w:eastAsia="Times New Roman" w:hAnsi="Consolas" w:cs="Times New Roman"/>
+          <w:color w:val="9CDCFE"/>
+          <w:sz w:val="21"/>
+          <w:szCs w:val="21"/>
+          <w:lang w:eastAsia="tr-TR"/>
+        </w:rPr>
+        <w:t>to</w:t>
+      </w:r>
+      <w:r>
+        <w:rPr>
+          <w:rFonts w:ascii="Consolas" w:eastAsia="Times New Roman" w:hAnsi="Consolas" w:cs="Times New Roman"/>
+          <w:color w:val="D4D4D4"/>
+          <w:sz w:val="21"/>
+          <w:szCs w:val="21"/>
+          <w:lang w:eastAsia="tr-TR"/>
+        </w:rPr>
+        <w:t>=</w:t>
+      </w:r>
+      <w:r>
+        <w:rPr>
+          <w:rFonts w:ascii="Consolas" w:eastAsia="Times New Roman" w:hAnsi="Consolas" w:cs="Times New Roman"/>
+          <w:color w:val="CE9178"/>
+          <w:sz w:val="21"/>
+          <w:szCs w:val="21"/>
+          <w:lang w:eastAsia="tr-TR"/>
+        </w:rPr>
+        <w:t>"cart"</w:t>
+      </w:r>
+      <w:r>
+        <w:rPr>
+          <w:rFonts w:ascii="Consolas" w:eastAsia="Times New Roman" w:hAnsi="Consolas" w:cs="Times New Roman"/>
+          <w:color w:val="808080"/>
+          <w:sz w:val="21"/>
+          <w:szCs w:val="21"/>
+          <w:lang w:eastAsia="tr-TR"/>
+        </w:rPr>
+        <w:t>&gt;</w:t>
+      </w:r>
+      <w:r>
+        <w:rPr>
+          <w:rFonts w:ascii="Consolas" w:eastAsia="Times New Roman" w:hAnsi="Consolas" w:cs="Times New Roman"/>
+          <w:color w:val="D4D4D4"/>
+          <w:sz w:val="21"/>
+          <w:szCs w:val="21"/>
+          <w:lang w:eastAsia="tr-TR"/>
+        </w:rPr>
+        <w:t>Sepete Git</w:t>
+      </w:r>
+      <w:r>
+        <w:rPr>
+          <w:rFonts w:ascii="Consolas" w:eastAsia="Times New Roman" w:hAnsi="Consolas" w:cs="Times New Roman"/>
+          <w:color w:val="808080"/>
+          <w:sz w:val="21"/>
+          <w:szCs w:val="21"/>
+          <w:lang w:eastAsia="tr-TR"/>
+        </w:rPr>
+        <w:t>&lt;/</w:t>
+      </w:r>
+      <w:r>
+        <w:rPr>
+          <w:rFonts w:ascii="Consolas" w:eastAsia="Times New Roman" w:hAnsi="Consolas" w:cs="Times New Roman"/>
+          <w:color w:val="4EC9B0"/>
+          <w:sz w:val="21"/>
+          <w:szCs w:val="21"/>
+          <w:lang w:eastAsia="tr-TR"/>
+        </w:rPr>
+        <w:t>Link</w:t>
+      </w:r>
+      <w:r>
+        <w:rPr>
+          <w:rFonts w:ascii="Consolas" w:eastAsia="Times New Roman" w:hAnsi="Consolas" w:cs="Times New Roman"/>
+          <w:color w:val="808080"/>
+          <w:sz w:val="21"/>
+          <w:szCs w:val="21"/>
+          <w:lang w:eastAsia="tr-TR"/>
+        </w:rPr>
+        <w:t>&gt;</w:t>
+      </w:r>
+    </w:p>
+    <w:p>
+      <w:pPr>
+        <w:shd w:val="clear" w:color="auto" w:fill="1E1E1E"/>
+        <w:spacing w:after="0" w:line="285" w:lineRule="atLeast"/>
+        <w:rPr>
+          <w:rFonts w:ascii="Consolas" w:eastAsia="Times New Roman" w:hAnsi="Consolas" w:cs="Times New Roman"/>
+          <w:color w:val="D4D4D4"/>
+          <w:sz w:val="21"/>
+          <w:szCs w:val="21"/>
+          <w:lang w:eastAsia="tr-TR"/>
+        </w:rPr>
+      </w:pPr>
+      <w:r>
+        <w:rPr>
+          <w:rFonts w:ascii="Consolas" w:eastAsia="Times New Roman" w:hAnsi="Consolas" w:cs="Times New Roman"/>
+          <w:color w:val="D4D4D4"/>
+          <w:sz w:val="21"/>
+          <w:szCs w:val="21"/>
+          <w:lang w:eastAsia="tr-TR"/>
+        </w:rPr>
+        <w:t>          </w:t>
+      </w:r>
+      <w:r>
+        <w:rPr>
+          <w:rFonts w:ascii="Consolas" w:eastAsia="Times New Roman" w:hAnsi="Consolas" w:cs="Times New Roman"/>
+          <w:color w:val="808080"/>
+          <w:sz w:val="21"/>
+          <w:szCs w:val="21"/>
+          <w:lang w:eastAsia="tr-TR"/>
+        </w:rPr>
+        <w:t>&lt;/</w:t>
+      </w:r>
+      <w:r>
+        <w:rPr>
+          <w:rFonts w:ascii="Consolas" w:eastAsia="Times New Roman" w:hAnsi="Consolas" w:cs="Times New Roman"/>
+          <w:color w:val="4EC9B0"/>
+          <w:sz w:val="21"/>
+          <w:szCs w:val="21"/>
+          <w:lang w:eastAsia="tr-TR"/>
+        </w:rPr>
+        <w:t>DropdownItem</w:t>
+      </w:r>
+      <w:r>
+        <w:rPr>
+          <w:rFonts w:ascii="Consolas" w:eastAsia="Times New Roman" w:hAnsi="Consolas" w:cs="Times New Roman"/>
+          <w:color w:val="808080"/>
+          <w:sz w:val="21"/>
+          <w:szCs w:val="21"/>
+          <w:lang w:eastAsia="tr-TR"/>
+        </w:rPr>
+        <w:t>&gt;</w:t>
+      </w:r>
+    </w:p>
+    <w:p/>
+    <w:p>
+      <w:r>
+        <w:t xml:space="preserve">NOT: </w:t>
+      </w:r>
+      <w:r>
+        <w:t>Bu arada app.js ten Sepete giderken Link vererek, App sayfasından gideyim ki sepetin için yani state gönderilsin.</w:t>
+      </w:r>
+    </w:p>
+    <w:p>
+      <w:r>
+        <w:t>App.js te sepete git butonuna tıklayınca, Appten giderken CardList yanında props verilerinide götürmeli</w:t>
+      </w:r>
+    </w:p>
+    <w:p>
+      <w:pPr>
+        <w:shd w:val="clear" w:color="auto" w:fill="1E1E1E"/>
+        <w:spacing w:after="0" w:line="285" w:lineRule="atLeast"/>
+        <w:rPr>
+          <w:rFonts w:ascii="Consolas" w:eastAsia="Times New Roman" w:hAnsi="Consolas" w:cs="Times New Roman"/>
+          <w:color w:val="D4D4D4"/>
+          <w:sz w:val="21"/>
+          <w:szCs w:val="21"/>
+          <w:lang w:eastAsia="tr-TR"/>
+        </w:rPr>
+      </w:pPr>
+      <w:r>
+        <w:rPr>
+          <w:rFonts w:ascii="Consolas" w:eastAsia="Times New Roman" w:hAnsi="Consolas" w:cs="Times New Roman"/>
+          <w:color w:val="808080"/>
+          <w:sz w:val="21"/>
+          <w:szCs w:val="21"/>
+          <w:lang w:eastAsia="tr-TR"/>
+        </w:rPr>
+        <w:t>&lt;</w:t>
+      </w:r>
+      <w:r>
+        <w:rPr>
+          <w:rFonts w:ascii="Consolas" w:eastAsia="Times New Roman" w:hAnsi="Consolas" w:cs="Times New Roman"/>
+          <w:color w:val="4EC9B0"/>
+          <w:sz w:val="21"/>
+          <w:szCs w:val="21"/>
+          <w:lang w:eastAsia="tr-TR"/>
+        </w:rPr>
+        <w:t>CartList</w:t>
+      </w:r>
+      <w:r>
+        <w:rPr>
+          <w:rFonts w:ascii="Consolas" w:eastAsia="Times New Roman" w:hAnsi="Consolas" w:cs="Times New Roman"/>
+          <w:color w:val="D4D4D4"/>
+          <w:sz w:val="21"/>
+          <w:szCs w:val="21"/>
+          <w:lang w:eastAsia="tr-TR"/>
+        </w:rPr>
+        <w:t>  </w:t>
+      </w:r>
+      <w:r>
+        <w:rPr>
+          <w:rFonts w:ascii="Consolas" w:eastAsia="Times New Roman" w:hAnsi="Consolas" w:cs="Times New Roman"/>
+          <w:color w:val="569CD6"/>
+          <w:sz w:val="21"/>
+          <w:szCs w:val="21"/>
+          <w:lang w:eastAsia="tr-TR"/>
+        </w:rPr>
+        <w:t>{</w:t>
+      </w:r>
+      <w:r>
+        <w:rPr>
+          <w:rFonts w:ascii="Consolas" w:eastAsia="Times New Roman" w:hAnsi="Consolas" w:cs="Times New Roman"/>
+          <w:color w:val="D4D4D4"/>
+          <w:sz w:val="21"/>
+          <w:szCs w:val="21"/>
+          <w:lang w:eastAsia="tr-TR"/>
+        </w:rPr>
+        <w:t>...</w:t>
+      </w:r>
+      <w:r>
+        <w:rPr>
+          <w:rFonts w:ascii="Consolas" w:eastAsia="Times New Roman" w:hAnsi="Consolas" w:cs="Times New Roman"/>
+          <w:color w:val="9CDCFE"/>
+          <w:sz w:val="21"/>
+          <w:szCs w:val="21"/>
+          <w:lang w:eastAsia="tr-TR"/>
+        </w:rPr>
+        <w:t>props</w:t>
+      </w:r>
+      <w:r>
+        <w:rPr>
+          <w:rFonts w:ascii="Consolas" w:eastAsia="Times New Roman" w:hAnsi="Consolas" w:cs="Times New Roman"/>
+          <w:color w:val="569CD6"/>
+          <w:sz w:val="21"/>
+          <w:szCs w:val="21"/>
+          <w:lang w:eastAsia="tr-TR"/>
+        </w:rPr>
+        <w:t>}</w:t>
+      </w:r>
+      <w:r>
+        <w:rPr>
+          <w:rFonts w:ascii="Consolas" w:eastAsia="Times New Roman" w:hAnsi="Consolas" w:cs="Times New Roman"/>
+          <w:color w:val="D4D4D4"/>
+          <w:sz w:val="21"/>
+          <w:szCs w:val="21"/>
+          <w:lang w:eastAsia="tr-TR"/>
+        </w:rPr>
+        <w:t> </w:t>
+      </w:r>
+      <w:r>
+        <w:rPr>
+          <w:rFonts w:ascii="Consolas" w:eastAsia="Times New Roman" w:hAnsi="Consolas" w:cs="Times New Roman"/>
+          <w:color w:val="9CDCFE"/>
+          <w:sz w:val="21"/>
+          <w:szCs w:val="21"/>
+          <w:lang w:eastAsia="tr-TR"/>
+        </w:rPr>
+        <w:t>cart</w:t>
+      </w:r>
+      <w:r>
+        <w:rPr>
+          <w:rFonts w:ascii="Consolas" w:eastAsia="Times New Roman" w:hAnsi="Consolas" w:cs="Times New Roman"/>
+          <w:color w:val="D4D4D4"/>
+          <w:sz w:val="21"/>
+          <w:szCs w:val="21"/>
+          <w:lang w:eastAsia="tr-TR"/>
+        </w:rPr>
+        <w:t>=</w:t>
+      </w:r>
+      <w:r>
+        <w:rPr>
+          <w:rFonts w:ascii="Consolas" w:eastAsia="Times New Roman" w:hAnsi="Consolas" w:cs="Times New Roman"/>
+          <w:color w:val="569CD6"/>
+          <w:sz w:val="21"/>
+          <w:szCs w:val="21"/>
+          <w:lang w:eastAsia="tr-TR"/>
+        </w:rPr>
+        <w:t>{this</w:t>
+      </w:r>
+      <w:r>
+        <w:rPr>
+          <w:rFonts w:ascii="Consolas" w:eastAsia="Times New Roman" w:hAnsi="Consolas" w:cs="Times New Roman"/>
+          <w:color w:val="D4D4D4"/>
+          <w:sz w:val="21"/>
+          <w:szCs w:val="21"/>
+          <w:lang w:eastAsia="tr-TR"/>
+        </w:rPr>
+        <w:t>.</w:t>
+      </w:r>
+      <w:r>
+        <w:rPr>
+          <w:rFonts w:ascii="Consolas" w:eastAsia="Times New Roman" w:hAnsi="Consolas" w:cs="Times New Roman"/>
+          <w:color w:val="9CDCFE"/>
+          <w:sz w:val="21"/>
+          <w:szCs w:val="21"/>
+          <w:lang w:eastAsia="tr-TR"/>
+        </w:rPr>
+        <w:t>state</w:t>
+      </w:r>
+      <w:r>
+        <w:rPr>
+          <w:rFonts w:ascii="Consolas" w:eastAsia="Times New Roman" w:hAnsi="Consolas" w:cs="Times New Roman"/>
+          <w:color w:val="D4D4D4"/>
+          <w:sz w:val="21"/>
+          <w:szCs w:val="21"/>
+          <w:lang w:eastAsia="tr-TR"/>
+        </w:rPr>
+        <w:t>.</w:t>
+      </w:r>
+      <w:r>
+        <w:rPr>
+          <w:rFonts w:ascii="Consolas" w:eastAsia="Times New Roman" w:hAnsi="Consolas" w:cs="Times New Roman"/>
+          <w:color w:val="9CDCFE"/>
+          <w:sz w:val="21"/>
+          <w:szCs w:val="21"/>
+          <w:lang w:eastAsia="tr-TR"/>
+        </w:rPr>
+        <w:t>cart</w:t>
+      </w:r>
+      <w:r>
+        <w:rPr>
+          <w:rFonts w:ascii="Consolas" w:eastAsia="Times New Roman" w:hAnsi="Consolas" w:cs="Times New Roman"/>
+          <w:color w:val="569CD6"/>
+          <w:sz w:val="21"/>
+          <w:szCs w:val="21"/>
+          <w:lang w:eastAsia="tr-TR"/>
+        </w:rPr>
+        <w:t>}</w:t>
+      </w:r>
+      <w:r>
+        <w:rPr>
+          <w:rFonts w:ascii="Consolas" w:eastAsia="Times New Roman" w:hAnsi="Consolas" w:cs="Times New Roman"/>
+          <w:color w:val="D4D4D4"/>
+          <w:sz w:val="21"/>
+          <w:szCs w:val="21"/>
+          <w:lang w:eastAsia="tr-TR"/>
+        </w:rPr>
+        <w:t> </w:t>
+      </w:r>
+      <w:r>
+        <w:rPr>
+          <w:rFonts w:ascii="Consolas" w:eastAsia="Times New Roman" w:hAnsi="Consolas" w:cs="Times New Roman"/>
+          <w:color w:val="9CDCFE"/>
+          <w:sz w:val="21"/>
+          <w:szCs w:val="21"/>
+          <w:lang w:eastAsia="tr-TR"/>
+        </w:rPr>
+        <w:t>removeFromCart</w:t>
+      </w:r>
+      <w:r>
+        <w:rPr>
+          <w:rFonts w:ascii="Consolas" w:eastAsia="Times New Roman" w:hAnsi="Consolas" w:cs="Times New Roman"/>
+          <w:color w:val="D4D4D4"/>
+          <w:sz w:val="21"/>
+          <w:szCs w:val="21"/>
+          <w:lang w:eastAsia="tr-TR"/>
+        </w:rPr>
+        <w:t>=</w:t>
+      </w:r>
+      <w:r>
+        <w:rPr>
+          <w:rFonts w:ascii="Consolas" w:eastAsia="Times New Roman" w:hAnsi="Consolas" w:cs="Times New Roman"/>
+          <w:color w:val="569CD6"/>
+          <w:sz w:val="21"/>
+          <w:szCs w:val="21"/>
+          <w:lang w:eastAsia="tr-TR"/>
+        </w:rPr>
+        <w:t>{this</w:t>
+      </w:r>
+      <w:r>
+        <w:rPr>
+          <w:rFonts w:ascii="Consolas" w:eastAsia="Times New Roman" w:hAnsi="Consolas" w:cs="Times New Roman"/>
+          <w:color w:val="D4D4D4"/>
+          <w:sz w:val="21"/>
+          <w:szCs w:val="21"/>
+          <w:lang w:eastAsia="tr-TR"/>
+        </w:rPr>
+        <w:t>.</w:t>
+      </w:r>
+      <w:r>
+        <w:rPr>
+          <w:rFonts w:ascii="Consolas" w:eastAsia="Times New Roman" w:hAnsi="Consolas" w:cs="Times New Roman"/>
+          <w:color w:val="DCDCAA"/>
+          <w:sz w:val="21"/>
+          <w:szCs w:val="21"/>
+          <w:lang w:eastAsia="tr-TR"/>
+        </w:rPr>
+        <w:t>removeFromCart</w:t>
+      </w:r>
+      <w:r>
+        <w:rPr>
+          <w:rFonts w:ascii="Consolas" w:eastAsia="Times New Roman" w:hAnsi="Consolas" w:cs="Times New Roman"/>
+          <w:color w:val="569CD6"/>
+          <w:sz w:val="21"/>
+          <w:szCs w:val="21"/>
+          <w:lang w:eastAsia="tr-TR"/>
+        </w:rPr>
+        <w:t>}</w:t>
+      </w:r>
+      <w:r>
+        <w:rPr>
+          <w:rFonts w:ascii="Consolas" w:eastAsia="Times New Roman" w:hAnsi="Consolas" w:cs="Times New Roman"/>
+          <w:color w:val="808080"/>
+          <w:sz w:val="21"/>
+          <w:szCs w:val="21"/>
+          <w:lang w:eastAsia="tr-TR"/>
+        </w:rPr>
+        <w:t>/&gt;</w:t>
+      </w:r>
+    </w:p>
+    <w:p/>
+    <w:p>
+      <w:pPr>
+        <w:pStyle w:val="Balk2"/>
+      </w:pPr>
+      <w:r>
+        <w:t>329. Form İşlemleri</w:t>
+      </w:r>
+    </w:p>
+    <w:p>
+      <w:r>
+        <w:t>Eğer basit bir forma ihtiyaç duyarsan aşağıdaki gibi bir yapıyı örnek al</w:t>
+      </w:r>
+    </w:p>
+    <w:p>
+      <w:pPr>
+        <w:shd w:val="clear" w:color="auto" w:fill="1E1E1E"/>
+        <w:spacing w:after="0" w:line="285" w:lineRule="atLeast"/>
+        <w:rPr>
+          <w:rFonts w:ascii="Consolas" w:eastAsia="Times New Roman" w:hAnsi="Consolas" w:cs="Times New Roman"/>
+          <w:color w:val="D4D4D4"/>
+          <w:sz w:val="21"/>
+          <w:szCs w:val="21"/>
+          <w:lang w:eastAsia="tr-TR"/>
+        </w:rPr>
+      </w:pPr>
+      <w:r>
+        <w:rPr>
+          <w:rFonts w:ascii="Consolas" w:eastAsia="Times New Roman" w:hAnsi="Consolas" w:cs="Times New Roman"/>
+          <w:color w:val="9CDCFE"/>
+          <w:sz w:val="21"/>
+          <w:szCs w:val="21"/>
+          <w:lang w:eastAsia="tr-TR"/>
+        </w:rPr>
+        <w:lastRenderedPageBreak/>
+        <w:t>state</w:t>
+      </w:r>
+      <w:r>
+        <w:rPr>
+          <w:rFonts w:ascii="Consolas" w:eastAsia="Times New Roman" w:hAnsi="Consolas" w:cs="Times New Roman"/>
+          <w:color w:val="D4D4D4"/>
+          <w:sz w:val="21"/>
+          <w:szCs w:val="21"/>
+          <w:lang w:eastAsia="tr-TR"/>
+        </w:rPr>
+        <w:t> = { </w:t>
+      </w:r>
+      <w:r>
+        <w:rPr>
+          <w:rFonts w:ascii="Consolas" w:eastAsia="Times New Roman" w:hAnsi="Consolas" w:cs="Times New Roman"/>
+          <w:color w:val="9CDCFE"/>
+          <w:sz w:val="21"/>
+          <w:szCs w:val="21"/>
+          <w:lang w:eastAsia="tr-TR"/>
+        </w:rPr>
+        <w:t>email:</w:t>
+      </w:r>
+      <w:r>
+        <w:rPr>
+          <w:rFonts w:ascii="Consolas" w:eastAsia="Times New Roman" w:hAnsi="Consolas" w:cs="Times New Roman"/>
+          <w:color w:val="D4D4D4"/>
+          <w:sz w:val="21"/>
+          <w:szCs w:val="21"/>
+          <w:lang w:eastAsia="tr-TR"/>
+        </w:rPr>
+        <w:t> </w:t>
+      </w:r>
+      <w:r>
+        <w:rPr>
+          <w:rFonts w:ascii="Consolas" w:eastAsia="Times New Roman" w:hAnsi="Consolas" w:cs="Times New Roman"/>
+          <w:color w:val="CE9178"/>
+          <w:sz w:val="21"/>
+          <w:szCs w:val="21"/>
+          <w:lang w:eastAsia="tr-TR"/>
+        </w:rPr>
+        <w:t>""</w:t>
+      </w:r>
+      <w:r>
+        <w:rPr>
+          <w:rFonts w:ascii="Consolas" w:eastAsia="Times New Roman" w:hAnsi="Consolas" w:cs="Times New Roman"/>
+          <w:color w:val="D4D4D4"/>
+          <w:sz w:val="21"/>
+          <w:szCs w:val="21"/>
+          <w:lang w:eastAsia="tr-TR"/>
+        </w:rPr>
+        <w:t>, </w:t>
+      </w:r>
+      <w:r>
+        <w:rPr>
+          <w:rFonts w:ascii="Consolas" w:eastAsia="Times New Roman" w:hAnsi="Consolas" w:cs="Times New Roman"/>
+          <w:color w:val="9CDCFE"/>
+          <w:sz w:val="21"/>
+          <w:szCs w:val="21"/>
+          <w:lang w:eastAsia="tr-TR"/>
+        </w:rPr>
+        <w:t>password:</w:t>
+      </w:r>
+      <w:r>
+        <w:rPr>
+          <w:rFonts w:ascii="Consolas" w:eastAsia="Times New Roman" w:hAnsi="Consolas" w:cs="Times New Roman"/>
+          <w:color w:val="D4D4D4"/>
+          <w:sz w:val="21"/>
+          <w:szCs w:val="21"/>
+          <w:lang w:eastAsia="tr-TR"/>
+        </w:rPr>
+        <w:t> </w:t>
+      </w:r>
+      <w:r>
+        <w:rPr>
+          <w:rFonts w:ascii="Consolas" w:eastAsia="Times New Roman" w:hAnsi="Consolas" w:cs="Times New Roman"/>
+          <w:color w:val="CE9178"/>
+          <w:sz w:val="21"/>
+          <w:szCs w:val="21"/>
+          <w:lang w:eastAsia="tr-TR"/>
+        </w:rPr>
+        <w:t>""</w:t>
+      </w:r>
+      <w:r>
+        <w:rPr>
+          <w:rFonts w:ascii="Consolas" w:eastAsia="Times New Roman" w:hAnsi="Consolas" w:cs="Times New Roman"/>
+          <w:color w:val="D4D4D4"/>
+          <w:sz w:val="21"/>
+          <w:szCs w:val="21"/>
+          <w:lang w:eastAsia="tr-TR"/>
+        </w:rPr>
+        <w:t>, </w:t>
+      </w:r>
+      <w:r>
+        <w:rPr>
+          <w:rFonts w:ascii="Consolas" w:eastAsia="Times New Roman" w:hAnsi="Consolas" w:cs="Times New Roman"/>
+          <w:color w:val="9CDCFE"/>
+          <w:sz w:val="21"/>
+          <w:szCs w:val="21"/>
+          <w:lang w:eastAsia="tr-TR"/>
+        </w:rPr>
+        <w:t>description:</w:t>
+      </w:r>
+      <w:r>
+        <w:rPr>
+          <w:rFonts w:ascii="Consolas" w:eastAsia="Times New Roman" w:hAnsi="Consolas" w:cs="Times New Roman"/>
+          <w:color w:val="D4D4D4"/>
+          <w:sz w:val="21"/>
+          <w:szCs w:val="21"/>
+          <w:lang w:eastAsia="tr-TR"/>
+        </w:rPr>
+        <w:t> </w:t>
+      </w:r>
+      <w:r>
+        <w:rPr>
+          <w:rFonts w:ascii="Consolas" w:eastAsia="Times New Roman" w:hAnsi="Consolas" w:cs="Times New Roman"/>
+          <w:color w:val="CE9178"/>
+          <w:sz w:val="21"/>
+          <w:szCs w:val="21"/>
+          <w:lang w:eastAsia="tr-TR"/>
+        </w:rPr>
+        <w:t>""</w:t>
+      </w:r>
+      <w:r>
+        <w:rPr>
+          <w:rFonts w:ascii="Consolas" w:eastAsia="Times New Roman" w:hAnsi="Consolas" w:cs="Times New Roman"/>
+          <w:color w:val="D4D4D4"/>
+          <w:sz w:val="21"/>
+          <w:szCs w:val="21"/>
+          <w:lang w:eastAsia="tr-TR"/>
+        </w:rPr>
+        <w:t>, </w:t>
+      </w:r>
+      <w:r>
+        <w:rPr>
+          <w:rFonts w:ascii="Consolas" w:eastAsia="Times New Roman" w:hAnsi="Consolas" w:cs="Times New Roman"/>
+          <w:color w:val="9CDCFE"/>
+          <w:sz w:val="21"/>
+          <w:szCs w:val="21"/>
+          <w:lang w:eastAsia="tr-TR"/>
+        </w:rPr>
+        <w:t>city:</w:t>
+      </w:r>
+      <w:r>
+        <w:rPr>
+          <w:rFonts w:ascii="Consolas" w:eastAsia="Times New Roman" w:hAnsi="Consolas" w:cs="Times New Roman"/>
+          <w:color w:val="D4D4D4"/>
+          <w:sz w:val="21"/>
+          <w:szCs w:val="21"/>
+          <w:lang w:eastAsia="tr-TR"/>
+        </w:rPr>
+        <w:t> </w:t>
+      </w:r>
+      <w:r>
+        <w:rPr>
+          <w:rFonts w:ascii="Consolas" w:eastAsia="Times New Roman" w:hAnsi="Consolas" w:cs="Times New Roman"/>
+          <w:color w:val="CE9178"/>
+          <w:sz w:val="21"/>
+          <w:szCs w:val="21"/>
+          <w:lang w:eastAsia="tr-TR"/>
+        </w:rPr>
+        <w:t>""</w:t>
+      </w:r>
+      <w:r>
+        <w:rPr>
+          <w:rFonts w:ascii="Consolas" w:eastAsia="Times New Roman" w:hAnsi="Consolas" w:cs="Times New Roman"/>
+          <w:color w:val="D4D4D4"/>
+          <w:sz w:val="21"/>
+          <w:szCs w:val="21"/>
+          <w:lang w:eastAsia="tr-TR"/>
+        </w:rPr>
+        <w:t> }</w:t>
+      </w:r>
+    </w:p>
+    <w:p>
+      <w:pPr>
+        <w:shd w:val="clear" w:color="auto" w:fill="1E1E1E"/>
+        <w:spacing w:after="0" w:line="285" w:lineRule="atLeast"/>
+        <w:rPr>
+          <w:rFonts w:ascii="Consolas" w:eastAsia="Times New Roman" w:hAnsi="Consolas" w:cs="Times New Roman"/>
+          <w:color w:val="D4D4D4"/>
+          <w:sz w:val="21"/>
+          <w:szCs w:val="21"/>
+          <w:lang w:eastAsia="tr-TR"/>
+        </w:rPr>
+      </w:pPr>
+      <w:r>
+        <w:rPr>
+          <w:rFonts w:ascii="Consolas" w:eastAsia="Times New Roman" w:hAnsi="Consolas" w:cs="Times New Roman"/>
+          <w:color w:val="D4D4D4"/>
+          <w:sz w:val="21"/>
+          <w:szCs w:val="21"/>
+          <w:lang w:eastAsia="tr-TR"/>
+        </w:rPr>
+        <w:t>    </w:t>
+      </w:r>
+      <w:r>
+        <w:rPr>
+          <w:rFonts w:ascii="Consolas" w:eastAsia="Times New Roman" w:hAnsi="Consolas" w:cs="Times New Roman"/>
+          <w:color w:val="DCDCAA"/>
+          <w:sz w:val="21"/>
+          <w:szCs w:val="21"/>
+          <w:lang w:eastAsia="tr-TR"/>
+        </w:rPr>
+        <w:t>handleChange</w:t>
+      </w:r>
+      <w:r>
+        <w:rPr>
+          <w:rFonts w:ascii="Consolas" w:eastAsia="Times New Roman" w:hAnsi="Consolas" w:cs="Times New Roman"/>
+          <w:color w:val="D4D4D4"/>
+          <w:sz w:val="21"/>
+          <w:szCs w:val="21"/>
+          <w:lang w:eastAsia="tr-TR"/>
+        </w:rPr>
+        <w:t> = (</w:t>
+      </w:r>
+      <w:r>
+        <w:rPr>
+          <w:rFonts w:ascii="Consolas" w:eastAsia="Times New Roman" w:hAnsi="Consolas" w:cs="Times New Roman"/>
+          <w:color w:val="9CDCFE"/>
+          <w:sz w:val="21"/>
+          <w:szCs w:val="21"/>
+          <w:lang w:eastAsia="tr-TR"/>
+        </w:rPr>
+        <w:t>event</w:t>
+      </w:r>
+      <w:r>
+        <w:rPr>
+          <w:rFonts w:ascii="Consolas" w:eastAsia="Times New Roman" w:hAnsi="Consolas" w:cs="Times New Roman"/>
+          <w:color w:val="D4D4D4"/>
+          <w:sz w:val="21"/>
+          <w:szCs w:val="21"/>
+          <w:lang w:eastAsia="tr-TR"/>
+        </w:rPr>
+        <w:t>) </w:t>
+      </w:r>
+      <w:r>
+        <w:rPr>
+          <w:rFonts w:ascii="Consolas" w:eastAsia="Times New Roman" w:hAnsi="Consolas" w:cs="Times New Roman"/>
+          <w:color w:val="569CD6"/>
+          <w:sz w:val="21"/>
+          <w:szCs w:val="21"/>
+          <w:lang w:eastAsia="tr-TR"/>
+        </w:rPr>
+        <w:t>=&gt;</w:t>
+      </w:r>
+      <w:r>
+        <w:rPr>
+          <w:rFonts w:ascii="Consolas" w:eastAsia="Times New Roman" w:hAnsi="Consolas" w:cs="Times New Roman"/>
+          <w:color w:val="D4D4D4"/>
+          <w:sz w:val="21"/>
+          <w:szCs w:val="21"/>
+          <w:lang w:eastAsia="tr-TR"/>
+        </w:rPr>
+        <w:t> {</w:t>
+      </w:r>
+    </w:p>
+    <w:p>
+      <w:pPr>
+        <w:shd w:val="clear" w:color="auto" w:fill="1E1E1E"/>
+        <w:spacing w:after="0" w:line="285" w:lineRule="atLeast"/>
+        <w:rPr>
+          <w:rFonts w:ascii="Consolas" w:eastAsia="Times New Roman" w:hAnsi="Consolas" w:cs="Times New Roman"/>
+          <w:color w:val="D4D4D4"/>
+          <w:sz w:val="21"/>
+          <w:szCs w:val="21"/>
+          <w:lang w:eastAsia="tr-TR"/>
+        </w:rPr>
+      </w:pPr>
+      <w:r>
+        <w:rPr>
+          <w:rFonts w:ascii="Consolas" w:eastAsia="Times New Roman" w:hAnsi="Consolas" w:cs="Times New Roman"/>
+          <w:color w:val="D4D4D4"/>
+          <w:sz w:val="21"/>
+          <w:szCs w:val="21"/>
+          <w:lang w:eastAsia="tr-TR"/>
+        </w:rPr>
+        <w:t>        </w:t>
+      </w:r>
+      <w:r>
+        <w:rPr>
+          <w:rFonts w:ascii="Consolas" w:eastAsia="Times New Roman" w:hAnsi="Consolas" w:cs="Times New Roman"/>
+          <w:color w:val="569CD6"/>
+          <w:sz w:val="21"/>
+          <w:szCs w:val="21"/>
+          <w:lang w:eastAsia="tr-TR"/>
+        </w:rPr>
+        <w:t>this</w:t>
+      </w:r>
+      <w:r>
+        <w:rPr>
+          <w:rFonts w:ascii="Consolas" w:eastAsia="Times New Roman" w:hAnsi="Consolas" w:cs="Times New Roman"/>
+          <w:color w:val="D4D4D4"/>
+          <w:sz w:val="21"/>
+          <w:szCs w:val="21"/>
+          <w:lang w:eastAsia="tr-TR"/>
+        </w:rPr>
+        <w:t>.</w:t>
+      </w:r>
+      <w:r>
+        <w:rPr>
+          <w:rFonts w:ascii="Consolas" w:eastAsia="Times New Roman" w:hAnsi="Consolas" w:cs="Times New Roman"/>
+          <w:color w:val="DCDCAA"/>
+          <w:sz w:val="21"/>
+          <w:szCs w:val="21"/>
+          <w:lang w:eastAsia="tr-TR"/>
+        </w:rPr>
+        <w:t>setState</w:t>
+      </w:r>
+      <w:r>
+        <w:rPr>
+          <w:rFonts w:ascii="Consolas" w:eastAsia="Times New Roman" w:hAnsi="Consolas" w:cs="Times New Roman"/>
+          <w:color w:val="D4D4D4"/>
+          <w:sz w:val="21"/>
+          <w:szCs w:val="21"/>
+          <w:lang w:eastAsia="tr-TR"/>
+        </w:rPr>
+        <w:t>({ </w:t>
+      </w:r>
+      <w:r>
+        <w:rPr>
+          <w:rFonts w:ascii="Consolas" w:eastAsia="Times New Roman" w:hAnsi="Consolas" w:cs="Times New Roman"/>
+          <w:color w:val="9CDCFE"/>
+          <w:sz w:val="21"/>
+          <w:szCs w:val="21"/>
+          <w:lang w:eastAsia="tr-TR"/>
+        </w:rPr>
+        <w:t>[event.target.name]:</w:t>
+      </w:r>
+      <w:r>
+        <w:rPr>
+          <w:rFonts w:ascii="Consolas" w:eastAsia="Times New Roman" w:hAnsi="Consolas" w:cs="Times New Roman"/>
+          <w:color w:val="D4D4D4"/>
+          <w:sz w:val="21"/>
+          <w:szCs w:val="21"/>
+          <w:lang w:eastAsia="tr-TR"/>
+        </w:rPr>
+        <w:t> </w:t>
+      </w:r>
+      <w:r>
+        <w:rPr>
+          <w:rFonts w:ascii="Consolas" w:eastAsia="Times New Roman" w:hAnsi="Consolas" w:cs="Times New Roman"/>
+          <w:color w:val="9CDCFE"/>
+          <w:sz w:val="21"/>
+          <w:szCs w:val="21"/>
+          <w:lang w:eastAsia="tr-TR"/>
+        </w:rPr>
+        <w:t>event</w:t>
+      </w:r>
+      <w:r>
+        <w:rPr>
+          <w:rFonts w:ascii="Consolas" w:eastAsia="Times New Roman" w:hAnsi="Consolas" w:cs="Times New Roman"/>
+          <w:color w:val="D4D4D4"/>
+          <w:sz w:val="21"/>
+          <w:szCs w:val="21"/>
+          <w:lang w:eastAsia="tr-TR"/>
+        </w:rPr>
+        <w:t>.</w:t>
+      </w:r>
+      <w:r>
+        <w:rPr>
+          <w:rFonts w:ascii="Consolas" w:eastAsia="Times New Roman" w:hAnsi="Consolas" w:cs="Times New Roman"/>
+          <w:color w:val="9CDCFE"/>
+          <w:sz w:val="21"/>
+          <w:szCs w:val="21"/>
+          <w:lang w:eastAsia="tr-TR"/>
+        </w:rPr>
+        <w:t>target</w:t>
+      </w:r>
+      <w:r>
+        <w:rPr>
+          <w:rFonts w:ascii="Consolas" w:eastAsia="Times New Roman" w:hAnsi="Consolas" w:cs="Times New Roman"/>
+          <w:color w:val="D4D4D4"/>
+          <w:sz w:val="21"/>
+          <w:szCs w:val="21"/>
+          <w:lang w:eastAsia="tr-TR"/>
+        </w:rPr>
+        <w:t>.</w:t>
+      </w:r>
+      <w:r>
+        <w:rPr>
+          <w:rFonts w:ascii="Consolas" w:eastAsia="Times New Roman" w:hAnsi="Consolas" w:cs="Times New Roman"/>
+          <w:color w:val="9CDCFE"/>
+          <w:sz w:val="21"/>
+          <w:szCs w:val="21"/>
+          <w:lang w:eastAsia="tr-TR"/>
+        </w:rPr>
+        <w:t>value</w:t>
+      </w:r>
+      <w:r>
+        <w:rPr>
+          <w:rFonts w:ascii="Consolas" w:eastAsia="Times New Roman" w:hAnsi="Consolas" w:cs="Times New Roman"/>
+          <w:color w:val="D4D4D4"/>
+          <w:sz w:val="21"/>
+          <w:szCs w:val="21"/>
+          <w:lang w:eastAsia="tr-TR"/>
+        </w:rPr>
+        <w:t> })</w:t>
+      </w:r>
+    </w:p>
+    <w:p>
+      <w:pPr>
+        <w:shd w:val="clear" w:color="auto" w:fill="1E1E1E"/>
+        <w:spacing w:after="0" w:line="285" w:lineRule="atLeast"/>
+        <w:rPr>
+          <w:rFonts w:ascii="Consolas" w:eastAsia="Times New Roman" w:hAnsi="Consolas" w:cs="Times New Roman"/>
+          <w:color w:val="D4D4D4"/>
+          <w:sz w:val="21"/>
+          <w:szCs w:val="21"/>
+          <w:lang w:eastAsia="tr-TR"/>
+        </w:rPr>
+      </w:pPr>
+      <w:r>
+        <w:rPr>
+          <w:rFonts w:ascii="Consolas" w:eastAsia="Times New Roman" w:hAnsi="Consolas" w:cs="Times New Roman"/>
+          <w:color w:val="D4D4D4"/>
+          <w:sz w:val="21"/>
+          <w:szCs w:val="21"/>
+          <w:lang w:eastAsia="tr-TR"/>
+        </w:rPr>
+        <w:t>    }</w:t>
+      </w:r>
+    </w:p>
+    <w:p>
+      <w:pPr>
+        <w:shd w:val="clear" w:color="auto" w:fill="1E1E1E"/>
+        <w:spacing w:after="0" w:line="285" w:lineRule="atLeast"/>
+        <w:rPr>
+          <w:rFonts w:ascii="Consolas" w:eastAsia="Times New Roman" w:hAnsi="Consolas" w:cs="Times New Roman"/>
+          <w:color w:val="D4D4D4"/>
+          <w:sz w:val="21"/>
+          <w:szCs w:val="21"/>
+          <w:lang w:eastAsia="tr-TR"/>
+        </w:rPr>
+      </w:pPr>
+      <w:r>
+        <w:rPr>
+          <w:rFonts w:ascii="Consolas" w:eastAsia="Times New Roman" w:hAnsi="Consolas" w:cs="Times New Roman"/>
+          <w:color w:val="D4D4D4"/>
+          <w:sz w:val="21"/>
+          <w:szCs w:val="21"/>
+          <w:lang w:eastAsia="tr-TR"/>
+        </w:rPr>
+        <w:t>    </w:t>
+      </w:r>
+      <w:r>
+        <w:rPr>
+          <w:rFonts w:ascii="Consolas" w:eastAsia="Times New Roman" w:hAnsi="Consolas" w:cs="Times New Roman"/>
+          <w:color w:val="DCDCAA"/>
+          <w:sz w:val="21"/>
+          <w:szCs w:val="21"/>
+          <w:lang w:eastAsia="tr-TR"/>
+        </w:rPr>
+        <w:t>handleSubmit</w:t>
+      </w:r>
+      <w:r>
+        <w:rPr>
+          <w:rFonts w:ascii="Consolas" w:eastAsia="Times New Roman" w:hAnsi="Consolas" w:cs="Times New Roman"/>
+          <w:color w:val="D4D4D4"/>
+          <w:sz w:val="21"/>
+          <w:szCs w:val="21"/>
+          <w:lang w:eastAsia="tr-TR"/>
+        </w:rPr>
+        <w:t>=()</w:t>
+      </w:r>
+      <w:r>
+        <w:rPr>
+          <w:rFonts w:ascii="Consolas" w:eastAsia="Times New Roman" w:hAnsi="Consolas" w:cs="Times New Roman"/>
+          <w:color w:val="569CD6"/>
+          <w:sz w:val="21"/>
+          <w:szCs w:val="21"/>
+          <w:lang w:eastAsia="tr-TR"/>
+        </w:rPr>
+        <w:t>=&gt;</w:t>
+      </w:r>
+      <w:r>
+        <w:rPr>
+          <w:rFonts w:ascii="Consolas" w:eastAsia="Times New Roman" w:hAnsi="Consolas" w:cs="Times New Roman"/>
+          <w:color w:val="D4D4D4"/>
+          <w:sz w:val="21"/>
+          <w:szCs w:val="21"/>
+          <w:lang w:eastAsia="tr-TR"/>
+        </w:rPr>
+        <w:t>{</w:t>
+      </w:r>
+    </w:p>
+    <w:p>
+      <w:pPr>
+        <w:shd w:val="clear" w:color="auto" w:fill="1E1E1E"/>
+        <w:spacing w:after="0" w:line="285" w:lineRule="atLeast"/>
+        <w:rPr>
+          <w:rFonts w:ascii="Consolas" w:eastAsia="Times New Roman" w:hAnsi="Consolas" w:cs="Times New Roman"/>
+          <w:color w:val="D4D4D4"/>
+          <w:sz w:val="21"/>
+          <w:szCs w:val="21"/>
+          <w:lang w:eastAsia="tr-TR"/>
+        </w:rPr>
+      </w:pPr>
+      <w:r>
+        <w:rPr>
+          <w:rFonts w:ascii="Consolas" w:eastAsia="Times New Roman" w:hAnsi="Consolas" w:cs="Times New Roman"/>
+          <w:color w:val="D4D4D4"/>
+          <w:sz w:val="21"/>
+          <w:szCs w:val="21"/>
+          <w:lang w:eastAsia="tr-TR"/>
+        </w:rPr>
+        <w:t>        </w:t>
+      </w:r>
+      <w:r>
+        <w:rPr>
+          <w:rFonts w:ascii="Consolas" w:eastAsia="Times New Roman" w:hAnsi="Consolas" w:cs="Times New Roman"/>
+          <w:color w:val="DCDCAA"/>
+          <w:sz w:val="21"/>
+          <w:szCs w:val="21"/>
+          <w:lang w:eastAsia="tr-TR"/>
+        </w:rPr>
+        <w:t>alert</w:t>
+      </w:r>
+      <w:r>
+        <w:rPr>
+          <w:rFonts w:ascii="Consolas" w:eastAsia="Times New Roman" w:hAnsi="Consolas" w:cs="Times New Roman"/>
+          <w:color w:val="D4D4D4"/>
+          <w:sz w:val="21"/>
+          <w:szCs w:val="21"/>
+          <w:lang w:eastAsia="tr-TR"/>
+        </w:rPr>
+        <w:t>(</w:t>
+      </w:r>
+      <w:r>
+        <w:rPr>
+          <w:rFonts w:ascii="Consolas" w:eastAsia="Times New Roman" w:hAnsi="Consolas" w:cs="Times New Roman"/>
+          <w:color w:val="569CD6"/>
+          <w:sz w:val="21"/>
+          <w:szCs w:val="21"/>
+          <w:lang w:eastAsia="tr-TR"/>
+        </w:rPr>
+        <w:t>this</w:t>
+      </w:r>
+      <w:r>
+        <w:rPr>
+          <w:rFonts w:ascii="Consolas" w:eastAsia="Times New Roman" w:hAnsi="Consolas" w:cs="Times New Roman"/>
+          <w:color w:val="D4D4D4"/>
+          <w:sz w:val="21"/>
+          <w:szCs w:val="21"/>
+          <w:lang w:eastAsia="tr-TR"/>
+        </w:rPr>
+        <w:t>.</w:t>
+      </w:r>
+      <w:r>
+        <w:rPr>
+          <w:rFonts w:ascii="Consolas" w:eastAsia="Times New Roman" w:hAnsi="Consolas" w:cs="Times New Roman"/>
+          <w:color w:val="9CDCFE"/>
+          <w:sz w:val="21"/>
+          <w:szCs w:val="21"/>
+          <w:lang w:eastAsia="tr-TR"/>
+        </w:rPr>
+        <w:t>state</w:t>
+      </w:r>
+      <w:r>
+        <w:rPr>
+          <w:rFonts w:ascii="Consolas" w:eastAsia="Times New Roman" w:hAnsi="Consolas" w:cs="Times New Roman"/>
+          <w:color w:val="D4D4D4"/>
+          <w:sz w:val="21"/>
+          <w:szCs w:val="21"/>
+          <w:lang w:eastAsia="tr-TR"/>
+        </w:rPr>
+        <w:t>.</w:t>
+      </w:r>
+      <w:r>
+        <w:rPr>
+          <w:rFonts w:ascii="Consolas" w:eastAsia="Times New Roman" w:hAnsi="Consolas" w:cs="Times New Roman"/>
+          <w:color w:val="9CDCFE"/>
+          <w:sz w:val="21"/>
+          <w:szCs w:val="21"/>
+          <w:lang w:eastAsia="tr-TR"/>
+        </w:rPr>
+        <w:t>email</w:t>
+      </w:r>
+      <w:r>
+        <w:rPr>
+          <w:rFonts w:ascii="Consolas" w:eastAsia="Times New Roman" w:hAnsi="Consolas" w:cs="Times New Roman"/>
+          <w:color w:val="D4D4D4"/>
+          <w:sz w:val="21"/>
+          <w:szCs w:val="21"/>
+          <w:lang w:eastAsia="tr-TR"/>
+        </w:rPr>
+        <w:t>)</w:t>
+      </w:r>
+    </w:p>
+    <w:p>
+      <w:pPr>
+        <w:shd w:val="clear" w:color="auto" w:fill="1E1E1E"/>
+        <w:spacing w:after="0" w:line="285" w:lineRule="atLeast"/>
+        <w:rPr>
+          <w:rFonts w:ascii="Consolas" w:eastAsia="Times New Roman" w:hAnsi="Consolas" w:cs="Times New Roman"/>
+          <w:color w:val="D4D4D4"/>
+          <w:sz w:val="21"/>
+          <w:szCs w:val="21"/>
+          <w:lang w:eastAsia="tr-TR"/>
+        </w:rPr>
+      </w:pPr>
+      <w:r>
+        <w:rPr>
+          <w:rFonts w:ascii="Consolas" w:eastAsia="Times New Roman" w:hAnsi="Consolas" w:cs="Times New Roman"/>
+          <w:color w:val="D4D4D4"/>
+          <w:sz w:val="21"/>
+          <w:szCs w:val="21"/>
+          <w:lang w:eastAsia="tr-TR"/>
+        </w:rPr>
+        <w:t>    }</w:t>
+      </w:r>
+    </w:p>
+    <w:p>
+      <w:pPr>
+        <w:shd w:val="clear" w:color="auto" w:fill="1E1E1E"/>
+        <w:spacing w:after="0" w:line="285" w:lineRule="atLeast"/>
+        <w:rPr>
+          <w:rFonts w:ascii="Consolas" w:eastAsia="Times New Roman" w:hAnsi="Consolas" w:cs="Times New Roman"/>
+          <w:color w:val="D4D4D4"/>
+          <w:sz w:val="21"/>
+          <w:szCs w:val="21"/>
+          <w:lang w:eastAsia="tr-TR"/>
+        </w:rPr>
+      </w:pPr>
+      <w:r>
+        <w:rPr>
+          <w:rFonts w:ascii="Consolas" w:eastAsia="Times New Roman" w:hAnsi="Consolas" w:cs="Times New Roman"/>
+          <w:color w:val="D4D4D4"/>
+          <w:sz w:val="21"/>
+          <w:szCs w:val="21"/>
+          <w:lang w:eastAsia="tr-TR"/>
+        </w:rPr>
+        <w:t>    </w:t>
+      </w:r>
+      <w:r>
+        <w:rPr>
+          <w:rFonts w:ascii="Consolas" w:eastAsia="Times New Roman" w:hAnsi="Consolas" w:cs="Times New Roman"/>
+          <w:color w:val="DCDCAA"/>
+          <w:sz w:val="21"/>
+          <w:szCs w:val="21"/>
+          <w:lang w:eastAsia="tr-TR"/>
+        </w:rPr>
+        <w:t>render</w:t>
+      </w:r>
+      <w:r>
+        <w:rPr>
+          <w:rFonts w:ascii="Consolas" w:eastAsia="Times New Roman" w:hAnsi="Consolas" w:cs="Times New Roman"/>
+          <w:color w:val="D4D4D4"/>
+          <w:sz w:val="21"/>
+          <w:szCs w:val="21"/>
+          <w:lang w:eastAsia="tr-TR"/>
+        </w:rPr>
+        <w:t>() {</w:t>
+      </w:r>
+    </w:p>
+    <w:p>
+      <w:pPr>
+        <w:shd w:val="clear" w:color="auto" w:fill="1E1E1E"/>
+        <w:spacing w:after="0" w:line="285" w:lineRule="atLeast"/>
+        <w:rPr>
+          <w:rFonts w:ascii="Consolas" w:eastAsia="Times New Roman" w:hAnsi="Consolas" w:cs="Times New Roman"/>
+          <w:color w:val="D4D4D4"/>
+          <w:sz w:val="21"/>
+          <w:szCs w:val="21"/>
+          <w:lang w:eastAsia="tr-TR"/>
+        </w:rPr>
+      </w:pPr>
+      <w:r>
+        <w:rPr>
+          <w:rFonts w:ascii="Consolas" w:eastAsia="Times New Roman" w:hAnsi="Consolas" w:cs="Times New Roman"/>
+          <w:color w:val="D4D4D4"/>
+          <w:sz w:val="21"/>
+          <w:szCs w:val="21"/>
+          <w:lang w:eastAsia="tr-TR"/>
+        </w:rPr>
+        <w:t>        </w:t>
+      </w:r>
+      <w:r>
+        <w:rPr>
+          <w:rFonts w:ascii="Consolas" w:eastAsia="Times New Roman" w:hAnsi="Consolas" w:cs="Times New Roman"/>
+          <w:color w:val="C586C0"/>
+          <w:sz w:val="21"/>
+          <w:szCs w:val="21"/>
+          <w:lang w:eastAsia="tr-TR"/>
+        </w:rPr>
+        <w:t>return</w:t>
+      </w:r>
+      <w:r>
+        <w:rPr>
+          <w:rFonts w:ascii="Consolas" w:eastAsia="Times New Roman" w:hAnsi="Consolas" w:cs="Times New Roman"/>
+          <w:color w:val="D4D4D4"/>
+          <w:sz w:val="21"/>
+          <w:szCs w:val="21"/>
+          <w:lang w:eastAsia="tr-TR"/>
+        </w:rPr>
+        <w:t> (</w:t>
+      </w:r>
+    </w:p>
+    <w:p>
+      <w:pPr>
+        <w:shd w:val="clear" w:color="auto" w:fill="1E1E1E"/>
+        <w:spacing w:after="0" w:line="285" w:lineRule="atLeast"/>
+        <w:rPr>
+          <w:rFonts w:ascii="Consolas" w:eastAsia="Times New Roman" w:hAnsi="Consolas" w:cs="Times New Roman"/>
+          <w:color w:val="D4D4D4"/>
+          <w:sz w:val="21"/>
+          <w:szCs w:val="21"/>
+          <w:lang w:eastAsia="tr-TR"/>
+        </w:rPr>
+      </w:pPr>
+      <w:r>
+        <w:rPr>
+          <w:rFonts w:ascii="Consolas" w:eastAsia="Times New Roman" w:hAnsi="Consolas" w:cs="Times New Roman"/>
+          <w:color w:val="D4D4D4"/>
+          <w:sz w:val="21"/>
+          <w:szCs w:val="21"/>
+          <w:lang w:eastAsia="tr-TR"/>
+        </w:rPr>
+        <w:t>            </w:t>
+      </w:r>
+      <w:r>
+        <w:rPr>
+          <w:rFonts w:ascii="Consolas" w:eastAsia="Times New Roman" w:hAnsi="Consolas" w:cs="Times New Roman"/>
+          <w:color w:val="808080"/>
+          <w:sz w:val="21"/>
+          <w:szCs w:val="21"/>
+          <w:lang w:eastAsia="tr-TR"/>
+        </w:rPr>
+        <w:t>&lt;</w:t>
+      </w:r>
+      <w:r>
+        <w:rPr>
+          <w:rFonts w:ascii="Consolas" w:eastAsia="Times New Roman" w:hAnsi="Consolas" w:cs="Times New Roman"/>
+          <w:color w:val="569CD6"/>
+          <w:sz w:val="21"/>
+          <w:szCs w:val="21"/>
+          <w:lang w:eastAsia="tr-TR"/>
+        </w:rPr>
+        <w:t>div</w:t>
+      </w:r>
+      <w:r>
+        <w:rPr>
+          <w:rFonts w:ascii="Consolas" w:eastAsia="Times New Roman" w:hAnsi="Consolas" w:cs="Times New Roman"/>
+          <w:color w:val="808080"/>
+          <w:sz w:val="21"/>
+          <w:szCs w:val="21"/>
+          <w:lang w:eastAsia="tr-TR"/>
+        </w:rPr>
+        <w:t>&gt;</w:t>
+      </w:r>
+    </w:p>
+    <w:p>
+      <w:pPr>
+        <w:shd w:val="clear" w:color="auto" w:fill="1E1E1E"/>
+        <w:spacing w:after="0" w:line="285" w:lineRule="atLeast"/>
+        <w:rPr>
+          <w:rFonts w:ascii="Consolas" w:eastAsia="Times New Roman" w:hAnsi="Consolas" w:cs="Times New Roman"/>
+          <w:color w:val="D4D4D4"/>
+          <w:sz w:val="21"/>
+          <w:szCs w:val="21"/>
+          <w:lang w:eastAsia="tr-TR"/>
+        </w:rPr>
+      </w:pPr>
+      <w:r>
+        <w:rPr>
+          <w:rFonts w:ascii="Consolas" w:eastAsia="Times New Roman" w:hAnsi="Consolas" w:cs="Times New Roman"/>
+          <w:color w:val="D4D4D4"/>
+          <w:sz w:val="21"/>
+          <w:szCs w:val="21"/>
+          <w:lang w:eastAsia="tr-TR"/>
+        </w:rPr>
+        <w:t>                </w:t>
+      </w:r>
+      <w:r>
+        <w:rPr>
+          <w:rFonts w:ascii="Consolas" w:eastAsia="Times New Roman" w:hAnsi="Consolas" w:cs="Times New Roman"/>
+          <w:color w:val="808080"/>
+          <w:sz w:val="21"/>
+          <w:szCs w:val="21"/>
+          <w:lang w:eastAsia="tr-TR"/>
+        </w:rPr>
+        <w:t>&lt;</w:t>
+      </w:r>
+      <w:r>
+        <w:rPr>
+          <w:rFonts w:ascii="Consolas" w:eastAsia="Times New Roman" w:hAnsi="Consolas" w:cs="Times New Roman"/>
+          <w:color w:val="4EC9B0"/>
+          <w:sz w:val="21"/>
+          <w:szCs w:val="21"/>
+          <w:lang w:eastAsia="tr-TR"/>
+        </w:rPr>
+        <w:t>Form</w:t>
+      </w:r>
+      <w:r>
+        <w:rPr>
+          <w:rFonts w:ascii="Consolas" w:eastAsia="Times New Roman" w:hAnsi="Consolas" w:cs="Times New Roman"/>
+          <w:color w:val="D4D4D4"/>
+          <w:sz w:val="21"/>
+          <w:szCs w:val="21"/>
+          <w:lang w:eastAsia="tr-TR"/>
+        </w:rPr>
+        <w:t> </w:t>
+      </w:r>
+      <w:r>
+        <w:rPr>
+          <w:rFonts w:ascii="Consolas" w:eastAsia="Times New Roman" w:hAnsi="Consolas" w:cs="Times New Roman"/>
+          <w:color w:val="9CDCFE"/>
+          <w:sz w:val="21"/>
+          <w:szCs w:val="21"/>
+          <w:lang w:eastAsia="tr-TR"/>
+        </w:rPr>
+        <w:t>onSubmit</w:t>
+      </w:r>
+      <w:r>
+        <w:rPr>
+          <w:rFonts w:ascii="Consolas" w:eastAsia="Times New Roman" w:hAnsi="Consolas" w:cs="Times New Roman"/>
+          <w:color w:val="D4D4D4"/>
+          <w:sz w:val="21"/>
+          <w:szCs w:val="21"/>
+          <w:lang w:eastAsia="tr-TR"/>
+        </w:rPr>
+        <w:t>=</w:t>
+      </w:r>
+      <w:r>
+        <w:rPr>
+          <w:rFonts w:ascii="Consolas" w:eastAsia="Times New Roman" w:hAnsi="Consolas" w:cs="Times New Roman"/>
+          <w:color w:val="569CD6"/>
+          <w:sz w:val="21"/>
+          <w:szCs w:val="21"/>
+          <w:lang w:eastAsia="tr-TR"/>
+        </w:rPr>
+        <w:t>{this</w:t>
+      </w:r>
+      <w:r>
+        <w:rPr>
+          <w:rFonts w:ascii="Consolas" w:eastAsia="Times New Roman" w:hAnsi="Consolas" w:cs="Times New Roman"/>
+          <w:color w:val="D4D4D4"/>
+          <w:sz w:val="21"/>
+          <w:szCs w:val="21"/>
+          <w:lang w:eastAsia="tr-TR"/>
+        </w:rPr>
+        <w:t>.</w:t>
+      </w:r>
+      <w:r>
+        <w:rPr>
+          <w:rFonts w:ascii="Consolas" w:eastAsia="Times New Roman" w:hAnsi="Consolas" w:cs="Times New Roman"/>
+          <w:color w:val="DCDCAA"/>
+          <w:sz w:val="21"/>
+          <w:szCs w:val="21"/>
+          <w:lang w:eastAsia="tr-TR"/>
+        </w:rPr>
+        <w:t>handleSubmit</w:t>
+      </w:r>
+      <w:r>
+        <w:rPr>
+          <w:rFonts w:ascii="Consolas" w:eastAsia="Times New Roman" w:hAnsi="Consolas" w:cs="Times New Roman"/>
+          <w:color w:val="569CD6"/>
+          <w:sz w:val="21"/>
+          <w:szCs w:val="21"/>
+          <w:lang w:eastAsia="tr-TR"/>
+        </w:rPr>
+        <w:t>}</w:t>
+      </w:r>
+      <w:r>
+        <w:rPr>
+          <w:rFonts w:ascii="Consolas" w:eastAsia="Times New Roman" w:hAnsi="Consolas" w:cs="Times New Roman"/>
+          <w:color w:val="808080"/>
+          <w:sz w:val="21"/>
+          <w:szCs w:val="21"/>
+          <w:lang w:eastAsia="tr-TR"/>
+        </w:rPr>
+        <w:t>&gt;</w:t>
+      </w:r>
+      <w:r>
+        <w:rPr>
+          <w:rFonts w:ascii="Consolas" w:eastAsia="Times New Roman" w:hAnsi="Consolas" w:cs="Times New Roman"/>
+          <w:color w:val="D4D4D4"/>
+          <w:sz w:val="21"/>
+          <w:szCs w:val="21"/>
+          <w:lang w:eastAsia="tr-TR"/>
+        </w:rPr>
+        <w:t> </w:t>
+      </w:r>
+    </w:p>
+    <w:p>
+      <w:pPr>
+        <w:shd w:val="clear" w:color="auto" w:fill="1E1E1E"/>
+        <w:spacing w:after="0" w:line="285" w:lineRule="atLeast"/>
+        <w:rPr>
+          <w:rFonts w:ascii="Consolas" w:eastAsia="Times New Roman" w:hAnsi="Consolas" w:cs="Times New Roman"/>
+          <w:color w:val="D4D4D4"/>
+          <w:sz w:val="21"/>
+          <w:szCs w:val="21"/>
+          <w:lang w:eastAsia="tr-TR"/>
+        </w:rPr>
+      </w:pPr>
+      <w:r>
+        <w:rPr>
+          <w:rFonts w:ascii="Consolas" w:eastAsia="Times New Roman" w:hAnsi="Consolas" w:cs="Times New Roman"/>
+          <w:color w:val="D4D4D4"/>
+          <w:sz w:val="21"/>
+          <w:szCs w:val="21"/>
+          <w:lang w:eastAsia="tr-TR"/>
+        </w:rPr>
+        <w:t>                    </w:t>
+      </w:r>
+      <w:r>
+        <w:rPr>
+          <w:rFonts w:ascii="Consolas" w:eastAsia="Times New Roman" w:hAnsi="Consolas" w:cs="Times New Roman"/>
+          <w:color w:val="808080"/>
+          <w:sz w:val="21"/>
+          <w:szCs w:val="21"/>
+          <w:lang w:eastAsia="tr-TR"/>
+        </w:rPr>
+        <w:t>&lt;</w:t>
+      </w:r>
+      <w:r>
+        <w:rPr>
+          <w:rFonts w:ascii="Consolas" w:eastAsia="Times New Roman" w:hAnsi="Consolas" w:cs="Times New Roman"/>
+          <w:color w:val="4EC9B0"/>
+          <w:sz w:val="21"/>
+          <w:szCs w:val="21"/>
+          <w:lang w:eastAsia="tr-TR"/>
+        </w:rPr>
+        <w:t>FormGroup</w:t>
+      </w:r>
+      <w:r>
+        <w:rPr>
+          <w:rFonts w:ascii="Consolas" w:eastAsia="Times New Roman" w:hAnsi="Consolas" w:cs="Times New Roman"/>
+          <w:color w:val="808080"/>
+          <w:sz w:val="21"/>
+          <w:szCs w:val="21"/>
+          <w:lang w:eastAsia="tr-TR"/>
+        </w:rPr>
+        <w:t>&gt;</w:t>
+      </w:r>
+    </w:p>
+    <w:p>
+      <w:pPr>
+        <w:shd w:val="clear" w:color="auto" w:fill="1E1E1E"/>
+        <w:spacing w:after="0" w:line="285" w:lineRule="atLeast"/>
+        <w:rPr>
+          <w:rFonts w:ascii="Consolas" w:eastAsia="Times New Roman" w:hAnsi="Consolas" w:cs="Times New Roman"/>
+          <w:color w:val="D4D4D4"/>
+          <w:sz w:val="21"/>
+          <w:szCs w:val="21"/>
+          <w:lang w:eastAsia="tr-TR"/>
+        </w:rPr>
+      </w:pPr>
+      <w:r>
+        <w:rPr>
+          <w:rFonts w:ascii="Consolas" w:eastAsia="Times New Roman" w:hAnsi="Consolas" w:cs="Times New Roman"/>
+          <w:color w:val="D4D4D4"/>
+          <w:sz w:val="21"/>
+          <w:szCs w:val="21"/>
+          <w:lang w:eastAsia="tr-TR"/>
+        </w:rPr>
+        <w:t>                        </w:t>
+      </w:r>
+      <w:r>
+        <w:rPr>
+          <w:rFonts w:ascii="Consolas" w:eastAsia="Times New Roman" w:hAnsi="Consolas" w:cs="Times New Roman"/>
+          <w:color w:val="808080"/>
+          <w:sz w:val="21"/>
+          <w:szCs w:val="21"/>
+          <w:lang w:eastAsia="tr-TR"/>
+        </w:rPr>
+        <w:t>&lt;</w:t>
+      </w:r>
+      <w:r>
+        <w:rPr>
+          <w:rFonts w:ascii="Consolas" w:eastAsia="Times New Roman" w:hAnsi="Consolas" w:cs="Times New Roman"/>
+          <w:color w:val="4EC9B0"/>
+          <w:sz w:val="21"/>
+          <w:szCs w:val="21"/>
+          <w:lang w:eastAsia="tr-TR"/>
+        </w:rPr>
+        <w:t>Label</w:t>
+      </w:r>
+      <w:r>
+        <w:rPr>
+          <w:rFonts w:ascii="Consolas" w:eastAsia="Times New Roman" w:hAnsi="Consolas" w:cs="Times New Roman"/>
+          <w:color w:val="D4D4D4"/>
+          <w:sz w:val="21"/>
+          <w:szCs w:val="21"/>
+          <w:lang w:eastAsia="tr-TR"/>
+        </w:rPr>
+        <w:t> </w:t>
+      </w:r>
+      <w:r>
+        <w:rPr>
+          <w:rFonts w:ascii="Consolas" w:eastAsia="Times New Roman" w:hAnsi="Consolas" w:cs="Times New Roman"/>
+          <w:color w:val="9CDCFE"/>
+          <w:sz w:val="21"/>
+          <w:szCs w:val="21"/>
+          <w:lang w:eastAsia="tr-TR"/>
+        </w:rPr>
+        <w:t>for</w:t>
+      </w:r>
+      <w:r>
+        <w:rPr>
+          <w:rFonts w:ascii="Consolas" w:eastAsia="Times New Roman" w:hAnsi="Consolas" w:cs="Times New Roman"/>
+          <w:color w:val="D4D4D4"/>
+          <w:sz w:val="21"/>
+          <w:szCs w:val="21"/>
+          <w:lang w:eastAsia="tr-TR"/>
+        </w:rPr>
+        <w:t>=</w:t>
+      </w:r>
+      <w:r>
+        <w:rPr>
+          <w:rFonts w:ascii="Consolas" w:eastAsia="Times New Roman" w:hAnsi="Consolas" w:cs="Times New Roman"/>
+          <w:color w:val="CE9178"/>
+          <w:sz w:val="21"/>
+          <w:szCs w:val="21"/>
+          <w:lang w:eastAsia="tr-TR"/>
+        </w:rPr>
+        <w:t>"email"</w:t>
+      </w:r>
+      <w:r>
+        <w:rPr>
+          <w:rFonts w:ascii="Consolas" w:eastAsia="Times New Roman" w:hAnsi="Consolas" w:cs="Times New Roman"/>
+          <w:color w:val="808080"/>
+          <w:sz w:val="21"/>
+          <w:szCs w:val="21"/>
+          <w:lang w:eastAsia="tr-TR"/>
+        </w:rPr>
+        <w:t>&gt;</w:t>
+      </w:r>
+      <w:r>
+        <w:rPr>
+          <w:rFonts w:ascii="Consolas" w:eastAsia="Times New Roman" w:hAnsi="Consolas" w:cs="Times New Roman"/>
+          <w:color w:val="D4D4D4"/>
+          <w:sz w:val="21"/>
+          <w:szCs w:val="21"/>
+          <w:lang w:eastAsia="tr-TR"/>
+        </w:rPr>
+        <w:t>Email</w:t>
+      </w:r>
+      <w:r>
+        <w:rPr>
+          <w:rFonts w:ascii="Consolas" w:eastAsia="Times New Roman" w:hAnsi="Consolas" w:cs="Times New Roman"/>
+          <w:color w:val="808080"/>
+          <w:sz w:val="21"/>
+          <w:szCs w:val="21"/>
+          <w:lang w:eastAsia="tr-TR"/>
+        </w:rPr>
+        <w:t>&lt;/</w:t>
+      </w:r>
+      <w:r>
+        <w:rPr>
+          <w:rFonts w:ascii="Consolas" w:eastAsia="Times New Roman" w:hAnsi="Consolas" w:cs="Times New Roman"/>
+          <w:color w:val="4EC9B0"/>
+          <w:sz w:val="21"/>
+          <w:szCs w:val="21"/>
+          <w:lang w:eastAsia="tr-TR"/>
+        </w:rPr>
+        <w:t>Label</w:t>
+      </w:r>
+      <w:r>
+        <w:rPr>
+          <w:rFonts w:ascii="Consolas" w:eastAsia="Times New Roman" w:hAnsi="Consolas" w:cs="Times New Roman"/>
+          <w:color w:val="808080"/>
+          <w:sz w:val="21"/>
+          <w:szCs w:val="21"/>
+          <w:lang w:eastAsia="tr-TR"/>
+        </w:rPr>
+        <w:t>&gt;</w:t>
+      </w:r>
+    </w:p>
+    <w:p>
+      <w:pPr>
+        <w:shd w:val="clear" w:color="auto" w:fill="1E1E1E"/>
+        <w:spacing w:after="0" w:line="285" w:lineRule="atLeast"/>
+        <w:rPr>
+          <w:rFonts w:ascii="Consolas" w:eastAsia="Times New Roman" w:hAnsi="Consolas" w:cs="Times New Roman"/>
+          <w:color w:val="D4D4D4"/>
+          <w:sz w:val="21"/>
+          <w:szCs w:val="21"/>
+          <w:lang w:eastAsia="tr-TR"/>
+        </w:rPr>
+      </w:pPr>
+      <w:r>
+        <w:rPr>
+          <w:rFonts w:ascii="Consolas" w:eastAsia="Times New Roman" w:hAnsi="Consolas" w:cs="Times New Roman"/>
+          <w:color w:val="D4D4D4"/>
+          <w:sz w:val="21"/>
+          <w:szCs w:val="21"/>
+          <w:lang w:eastAsia="tr-TR"/>
+        </w:rPr>
+        <w:t>                        </w:t>
+      </w:r>
+      <w:r>
+        <w:rPr>
+          <w:rFonts w:ascii="Consolas" w:eastAsia="Times New Roman" w:hAnsi="Consolas" w:cs="Times New Roman"/>
+          <w:color w:val="808080"/>
+          <w:sz w:val="21"/>
+          <w:szCs w:val="21"/>
+          <w:lang w:eastAsia="tr-TR"/>
+        </w:rPr>
+        <w:t>&lt;</w:t>
+      </w:r>
+      <w:r>
+        <w:rPr>
+          <w:rFonts w:ascii="Consolas" w:eastAsia="Times New Roman" w:hAnsi="Consolas" w:cs="Times New Roman"/>
+          <w:color w:val="4EC9B0"/>
+          <w:sz w:val="21"/>
+          <w:szCs w:val="21"/>
+          <w:lang w:eastAsia="tr-TR"/>
+        </w:rPr>
+        <w:t>Input</w:t>
+      </w:r>
+      <w:r>
+        <w:rPr>
+          <w:rFonts w:ascii="Consolas" w:eastAsia="Times New Roman" w:hAnsi="Consolas" w:cs="Times New Roman"/>
+          <w:color w:val="D4D4D4"/>
+          <w:sz w:val="21"/>
+          <w:szCs w:val="21"/>
+          <w:lang w:eastAsia="tr-TR"/>
+        </w:rPr>
+        <w:t> </w:t>
+      </w:r>
+      <w:r>
+        <w:rPr>
+          <w:rFonts w:ascii="Consolas" w:eastAsia="Times New Roman" w:hAnsi="Consolas" w:cs="Times New Roman"/>
+          <w:color w:val="9CDCFE"/>
+          <w:sz w:val="21"/>
+          <w:szCs w:val="21"/>
+          <w:lang w:eastAsia="tr-TR"/>
+        </w:rPr>
+        <w:t>type</w:t>
+      </w:r>
+      <w:r>
+        <w:rPr>
+          <w:rFonts w:ascii="Consolas" w:eastAsia="Times New Roman" w:hAnsi="Consolas" w:cs="Times New Roman"/>
+          <w:color w:val="D4D4D4"/>
+          <w:sz w:val="21"/>
+          <w:szCs w:val="21"/>
+          <w:lang w:eastAsia="tr-TR"/>
+        </w:rPr>
+        <w:t>=</w:t>
+      </w:r>
+      <w:r>
+        <w:rPr>
+          <w:rFonts w:ascii="Consolas" w:eastAsia="Times New Roman" w:hAnsi="Consolas" w:cs="Times New Roman"/>
+          <w:color w:val="CE9178"/>
+          <w:sz w:val="21"/>
+          <w:szCs w:val="21"/>
+          <w:lang w:eastAsia="tr-TR"/>
+        </w:rPr>
+        <w:t>"email"</w:t>
+      </w:r>
+      <w:r>
+        <w:rPr>
+          <w:rFonts w:ascii="Consolas" w:eastAsia="Times New Roman" w:hAnsi="Consolas" w:cs="Times New Roman"/>
+          <w:color w:val="D4D4D4"/>
+          <w:sz w:val="21"/>
+          <w:szCs w:val="21"/>
+          <w:lang w:eastAsia="tr-TR"/>
+        </w:rPr>
+        <w:t> </w:t>
+      </w:r>
+      <w:r>
+        <w:rPr>
+          <w:rFonts w:ascii="Consolas" w:eastAsia="Times New Roman" w:hAnsi="Consolas" w:cs="Times New Roman"/>
+          <w:color w:val="9CDCFE"/>
+          <w:sz w:val="21"/>
+          <w:szCs w:val="21"/>
+          <w:lang w:eastAsia="tr-TR"/>
+        </w:rPr>
+        <w:t>name</w:t>
+      </w:r>
+      <w:r>
+        <w:rPr>
+          <w:rFonts w:ascii="Consolas" w:eastAsia="Times New Roman" w:hAnsi="Consolas" w:cs="Times New Roman"/>
+          <w:color w:val="D4D4D4"/>
+          <w:sz w:val="21"/>
+          <w:szCs w:val="21"/>
+          <w:lang w:eastAsia="tr-TR"/>
+        </w:rPr>
+        <w:t>=</w:t>
+      </w:r>
+      <w:r>
+        <w:rPr>
+          <w:rFonts w:ascii="Consolas" w:eastAsia="Times New Roman" w:hAnsi="Consolas" w:cs="Times New Roman"/>
+          <w:color w:val="CE9178"/>
+          <w:sz w:val="21"/>
+          <w:szCs w:val="21"/>
+          <w:lang w:eastAsia="tr-TR"/>
+        </w:rPr>
+        <w:t>"email"</w:t>
+      </w:r>
+      <w:r>
+        <w:rPr>
+          <w:rFonts w:ascii="Consolas" w:eastAsia="Times New Roman" w:hAnsi="Consolas" w:cs="Times New Roman"/>
+          <w:color w:val="D4D4D4"/>
+          <w:sz w:val="21"/>
+          <w:szCs w:val="21"/>
+          <w:lang w:eastAsia="tr-TR"/>
+        </w:rPr>
+        <w:t> </w:t>
+      </w:r>
+      <w:r>
+        <w:rPr>
+          <w:rFonts w:ascii="Consolas" w:eastAsia="Times New Roman" w:hAnsi="Consolas" w:cs="Times New Roman"/>
+          <w:color w:val="9CDCFE"/>
+          <w:sz w:val="21"/>
+          <w:szCs w:val="21"/>
+          <w:lang w:eastAsia="tr-TR"/>
+        </w:rPr>
+        <w:t>onChange</w:t>
+      </w:r>
+      <w:r>
+        <w:rPr>
+          <w:rFonts w:ascii="Consolas" w:eastAsia="Times New Roman" w:hAnsi="Consolas" w:cs="Times New Roman"/>
+          <w:color w:val="D4D4D4"/>
+          <w:sz w:val="21"/>
+          <w:szCs w:val="21"/>
+          <w:lang w:eastAsia="tr-TR"/>
+        </w:rPr>
+        <w:t>=</w:t>
+      </w:r>
+      <w:r>
+        <w:rPr>
+          <w:rFonts w:ascii="Consolas" w:eastAsia="Times New Roman" w:hAnsi="Consolas" w:cs="Times New Roman"/>
+          <w:color w:val="569CD6"/>
+          <w:sz w:val="21"/>
+          <w:szCs w:val="21"/>
+          <w:lang w:eastAsia="tr-TR"/>
+        </w:rPr>
+        <w:t>{this</w:t>
+      </w:r>
+      <w:r>
+        <w:rPr>
+          <w:rFonts w:ascii="Consolas" w:eastAsia="Times New Roman" w:hAnsi="Consolas" w:cs="Times New Roman"/>
+          <w:color w:val="D4D4D4"/>
+          <w:sz w:val="21"/>
+          <w:szCs w:val="21"/>
+          <w:lang w:eastAsia="tr-TR"/>
+        </w:rPr>
+        <w:t>.</w:t>
+      </w:r>
+      <w:r>
+        <w:rPr>
+          <w:rFonts w:ascii="Consolas" w:eastAsia="Times New Roman" w:hAnsi="Consolas" w:cs="Times New Roman"/>
+          <w:color w:val="DCDCAA"/>
+          <w:sz w:val="21"/>
+          <w:szCs w:val="21"/>
+          <w:lang w:eastAsia="tr-TR"/>
+        </w:rPr>
+        <w:t>handleChange</w:t>
+      </w:r>
+      <w:r>
+        <w:rPr>
+          <w:rFonts w:ascii="Consolas" w:eastAsia="Times New Roman" w:hAnsi="Consolas" w:cs="Times New Roman"/>
+          <w:color w:val="569CD6"/>
+          <w:sz w:val="21"/>
+          <w:szCs w:val="21"/>
+          <w:lang w:eastAsia="tr-TR"/>
+        </w:rPr>
+        <w:t>}</w:t>
+      </w:r>
+      <w:r>
+        <w:rPr>
+          <w:rFonts w:ascii="Consolas" w:eastAsia="Times New Roman" w:hAnsi="Consolas" w:cs="Times New Roman"/>
+          <w:color w:val="D4D4D4"/>
+          <w:sz w:val="21"/>
+          <w:szCs w:val="21"/>
+          <w:lang w:eastAsia="tr-TR"/>
+        </w:rPr>
+        <w:t> </w:t>
+      </w:r>
+      <w:r>
+        <w:rPr>
+          <w:rFonts w:ascii="Consolas" w:eastAsia="Times New Roman" w:hAnsi="Consolas" w:cs="Times New Roman"/>
+          <w:color w:val="808080"/>
+          <w:sz w:val="21"/>
+          <w:szCs w:val="21"/>
+          <w:lang w:eastAsia="tr-TR"/>
+        </w:rPr>
+        <w:t>/&gt;</w:t>
+      </w:r>
+    </w:p>
+    <w:p>
+      <w:pPr>
+        <w:shd w:val="clear" w:color="auto" w:fill="1E1E1E"/>
+        <w:spacing w:after="0" w:line="285" w:lineRule="atLeast"/>
+        <w:rPr>
+          <w:rFonts w:ascii="Consolas" w:eastAsia="Times New Roman" w:hAnsi="Consolas" w:cs="Times New Roman"/>
+          <w:color w:val="D4D4D4"/>
+          <w:sz w:val="21"/>
+          <w:szCs w:val="21"/>
+          <w:lang w:eastAsia="tr-TR"/>
+        </w:rPr>
+      </w:pPr>
+      <w:r>
+        <w:rPr>
+          <w:rFonts w:ascii="Consolas" w:eastAsia="Times New Roman" w:hAnsi="Consolas" w:cs="Times New Roman"/>
+          <w:color w:val="D4D4D4"/>
+          <w:sz w:val="21"/>
+          <w:szCs w:val="21"/>
+          <w:lang w:eastAsia="tr-TR"/>
+        </w:rPr>
+        <w:t>                    </w:t>
+      </w:r>
+      <w:r>
+        <w:rPr>
+          <w:rFonts w:ascii="Consolas" w:eastAsia="Times New Roman" w:hAnsi="Consolas" w:cs="Times New Roman"/>
+          <w:color w:val="808080"/>
+          <w:sz w:val="21"/>
+          <w:szCs w:val="21"/>
+          <w:lang w:eastAsia="tr-TR"/>
+        </w:rPr>
+        <w:t>&lt;/</w:t>
+      </w:r>
+      <w:r>
+        <w:rPr>
+          <w:rFonts w:ascii="Consolas" w:eastAsia="Times New Roman" w:hAnsi="Consolas" w:cs="Times New Roman"/>
+          <w:color w:val="4EC9B0"/>
+          <w:sz w:val="21"/>
+          <w:szCs w:val="21"/>
+          <w:lang w:eastAsia="tr-TR"/>
+        </w:rPr>
+        <w:t>FormGroup</w:t>
+      </w:r>
+      <w:r>
+        <w:rPr>
+          <w:rFonts w:ascii="Consolas" w:eastAsia="Times New Roman" w:hAnsi="Consolas" w:cs="Times New Roman"/>
+          <w:color w:val="808080"/>
+          <w:sz w:val="21"/>
+          <w:szCs w:val="21"/>
+          <w:lang w:eastAsia="tr-TR"/>
+        </w:rPr>
+        <w:t>&gt;</w:t>
+      </w:r>
+    </w:p>
+    <w:p>
+      <w:pPr>
+        <w:shd w:val="clear" w:color="auto" w:fill="1E1E1E"/>
+        <w:spacing w:after="0" w:line="285" w:lineRule="atLeast"/>
+        <w:rPr>
+          <w:rFonts w:ascii="Consolas" w:eastAsia="Times New Roman" w:hAnsi="Consolas" w:cs="Times New Roman"/>
+          <w:color w:val="D4D4D4"/>
+          <w:sz w:val="21"/>
+          <w:szCs w:val="21"/>
+          <w:lang w:eastAsia="tr-TR"/>
+        </w:rPr>
+      </w:pPr>
+      <w:r>
+        <w:rPr>
+          <w:rFonts w:ascii="Consolas" w:eastAsia="Times New Roman" w:hAnsi="Consolas" w:cs="Times New Roman"/>
+          <w:color w:val="D4D4D4"/>
+          <w:sz w:val="21"/>
+          <w:szCs w:val="21"/>
+          <w:lang w:eastAsia="tr-TR"/>
+        </w:rPr>
+        <w:t>                    </w:t>
+      </w:r>
+      <w:r>
+        <w:rPr>
+          <w:rFonts w:ascii="Consolas" w:eastAsia="Times New Roman" w:hAnsi="Consolas" w:cs="Times New Roman"/>
+          <w:color w:val="808080"/>
+          <w:sz w:val="21"/>
+          <w:szCs w:val="21"/>
+          <w:lang w:eastAsia="tr-TR"/>
+        </w:rPr>
+        <w:t>&lt;</w:t>
+      </w:r>
+      <w:r>
+        <w:rPr>
+          <w:rFonts w:ascii="Consolas" w:eastAsia="Times New Roman" w:hAnsi="Consolas" w:cs="Times New Roman"/>
+          <w:color w:val="4EC9B0"/>
+          <w:sz w:val="21"/>
+          <w:szCs w:val="21"/>
+          <w:lang w:eastAsia="tr-TR"/>
+        </w:rPr>
+        <w:t>FormGroup</w:t>
+      </w:r>
+      <w:r>
+        <w:rPr>
+          <w:rFonts w:ascii="Consolas" w:eastAsia="Times New Roman" w:hAnsi="Consolas" w:cs="Times New Roman"/>
+          <w:color w:val="808080"/>
+          <w:sz w:val="21"/>
+          <w:szCs w:val="21"/>
+          <w:lang w:eastAsia="tr-TR"/>
+        </w:rPr>
+        <w:t>&gt;</w:t>
+      </w:r>
+    </w:p>
+    <w:p>
+      <w:pPr>
+        <w:shd w:val="clear" w:color="auto" w:fill="1E1E1E"/>
+        <w:spacing w:after="0" w:line="285" w:lineRule="atLeast"/>
+        <w:rPr>
+          <w:rFonts w:ascii="Consolas" w:eastAsia="Times New Roman" w:hAnsi="Consolas" w:cs="Times New Roman"/>
+          <w:color w:val="D4D4D4"/>
+          <w:sz w:val="21"/>
+          <w:szCs w:val="21"/>
+          <w:lang w:eastAsia="tr-TR"/>
+        </w:rPr>
+      </w:pPr>
+      <w:r>
+        <w:rPr>
+          <w:rFonts w:ascii="Consolas" w:eastAsia="Times New Roman" w:hAnsi="Consolas" w:cs="Times New Roman"/>
+          <w:color w:val="D4D4D4"/>
+          <w:sz w:val="21"/>
+          <w:szCs w:val="21"/>
+          <w:lang w:eastAsia="tr-TR"/>
+        </w:rPr>
+        <w:t>                        </w:t>
+      </w:r>
+      <w:r>
+        <w:rPr>
+          <w:rFonts w:ascii="Consolas" w:eastAsia="Times New Roman" w:hAnsi="Consolas" w:cs="Times New Roman"/>
+          <w:color w:val="808080"/>
+          <w:sz w:val="21"/>
+          <w:szCs w:val="21"/>
+          <w:lang w:eastAsia="tr-TR"/>
+        </w:rPr>
+        <w:t>&lt;</w:t>
+      </w:r>
+      <w:r>
+        <w:rPr>
+          <w:rFonts w:ascii="Consolas" w:eastAsia="Times New Roman" w:hAnsi="Consolas" w:cs="Times New Roman"/>
+          <w:color w:val="4EC9B0"/>
+          <w:sz w:val="21"/>
+          <w:szCs w:val="21"/>
+          <w:lang w:eastAsia="tr-TR"/>
+        </w:rPr>
+        <w:t>Label</w:t>
+      </w:r>
+      <w:r>
+        <w:rPr>
+          <w:rFonts w:ascii="Consolas" w:eastAsia="Times New Roman" w:hAnsi="Consolas" w:cs="Times New Roman"/>
+          <w:color w:val="D4D4D4"/>
+          <w:sz w:val="21"/>
+          <w:szCs w:val="21"/>
+          <w:lang w:eastAsia="tr-TR"/>
+        </w:rPr>
+        <w:t> </w:t>
+      </w:r>
+      <w:r>
+        <w:rPr>
+          <w:rFonts w:ascii="Consolas" w:eastAsia="Times New Roman" w:hAnsi="Consolas" w:cs="Times New Roman"/>
+          <w:color w:val="9CDCFE"/>
+          <w:sz w:val="21"/>
+          <w:szCs w:val="21"/>
+          <w:lang w:eastAsia="tr-TR"/>
+        </w:rPr>
+        <w:t>for</w:t>
+      </w:r>
+      <w:r>
+        <w:rPr>
+          <w:rFonts w:ascii="Consolas" w:eastAsia="Times New Roman" w:hAnsi="Consolas" w:cs="Times New Roman"/>
+          <w:color w:val="D4D4D4"/>
+          <w:sz w:val="21"/>
+          <w:szCs w:val="21"/>
+          <w:lang w:eastAsia="tr-TR"/>
+        </w:rPr>
+        <w:t>=</w:t>
+      </w:r>
+      <w:r>
+        <w:rPr>
+          <w:rFonts w:ascii="Consolas" w:eastAsia="Times New Roman" w:hAnsi="Consolas" w:cs="Times New Roman"/>
+          <w:color w:val="CE9178"/>
+          <w:sz w:val="21"/>
+          <w:szCs w:val="21"/>
+          <w:lang w:eastAsia="tr-TR"/>
+        </w:rPr>
+        <w:t>"password"</w:t>
+      </w:r>
+      <w:r>
+        <w:rPr>
+          <w:rFonts w:ascii="Consolas" w:eastAsia="Times New Roman" w:hAnsi="Consolas" w:cs="Times New Roman"/>
+          <w:color w:val="808080"/>
+          <w:sz w:val="21"/>
+          <w:szCs w:val="21"/>
+          <w:lang w:eastAsia="tr-TR"/>
+        </w:rPr>
+        <w:t>&gt;</w:t>
+      </w:r>
+      <w:r>
+        <w:rPr>
+          <w:rFonts w:ascii="Consolas" w:eastAsia="Times New Roman" w:hAnsi="Consolas" w:cs="Times New Roman"/>
+          <w:color w:val="D4D4D4"/>
+          <w:sz w:val="21"/>
+          <w:szCs w:val="21"/>
+          <w:lang w:eastAsia="tr-TR"/>
+        </w:rPr>
+        <w:t>Password</w:t>
+      </w:r>
+      <w:r>
+        <w:rPr>
+          <w:rFonts w:ascii="Consolas" w:eastAsia="Times New Roman" w:hAnsi="Consolas" w:cs="Times New Roman"/>
+          <w:color w:val="808080"/>
+          <w:sz w:val="21"/>
+          <w:szCs w:val="21"/>
+          <w:lang w:eastAsia="tr-TR"/>
+        </w:rPr>
+        <w:t>&lt;/</w:t>
+      </w:r>
+      <w:r>
+        <w:rPr>
+          <w:rFonts w:ascii="Consolas" w:eastAsia="Times New Roman" w:hAnsi="Consolas" w:cs="Times New Roman"/>
+          <w:color w:val="4EC9B0"/>
+          <w:sz w:val="21"/>
+          <w:szCs w:val="21"/>
+          <w:lang w:eastAsia="tr-TR"/>
+        </w:rPr>
+        <w:t>Label</w:t>
+      </w:r>
+      <w:r>
+        <w:rPr>
+          <w:rFonts w:ascii="Consolas" w:eastAsia="Times New Roman" w:hAnsi="Consolas" w:cs="Times New Roman"/>
+          <w:color w:val="808080"/>
+          <w:sz w:val="21"/>
+          <w:szCs w:val="21"/>
+          <w:lang w:eastAsia="tr-TR"/>
+        </w:rPr>
+        <w:t>&gt;</w:t>
+      </w:r>
+    </w:p>
+    <w:p>
+      <w:pPr>
+        <w:shd w:val="clear" w:color="auto" w:fill="1E1E1E"/>
+        <w:spacing w:after="0" w:line="285" w:lineRule="atLeast"/>
+        <w:rPr>
+          <w:rFonts w:ascii="Consolas" w:eastAsia="Times New Roman" w:hAnsi="Consolas" w:cs="Times New Roman"/>
+          <w:color w:val="D4D4D4"/>
+          <w:sz w:val="21"/>
+          <w:szCs w:val="21"/>
+          <w:lang w:eastAsia="tr-TR"/>
+        </w:rPr>
+      </w:pPr>
+      <w:r>
+        <w:rPr>
+          <w:rFonts w:ascii="Consolas" w:eastAsia="Times New Roman" w:hAnsi="Consolas" w:cs="Times New Roman"/>
+          <w:color w:val="D4D4D4"/>
+          <w:sz w:val="21"/>
+          <w:szCs w:val="21"/>
+          <w:lang w:eastAsia="tr-TR"/>
+        </w:rPr>
+        <w:t>                        </w:t>
+      </w:r>
+      <w:r>
+        <w:rPr>
+          <w:rFonts w:ascii="Consolas" w:eastAsia="Times New Roman" w:hAnsi="Consolas" w:cs="Times New Roman"/>
+          <w:color w:val="808080"/>
+          <w:sz w:val="21"/>
+          <w:szCs w:val="21"/>
+          <w:lang w:eastAsia="tr-TR"/>
+        </w:rPr>
+        <w:t>&lt;</w:t>
+      </w:r>
+      <w:r>
+        <w:rPr>
+          <w:rFonts w:ascii="Consolas" w:eastAsia="Times New Roman" w:hAnsi="Consolas" w:cs="Times New Roman"/>
+          <w:color w:val="4EC9B0"/>
+          <w:sz w:val="21"/>
+          <w:szCs w:val="21"/>
+          <w:lang w:eastAsia="tr-TR"/>
+        </w:rPr>
+        <w:t>Input</w:t>
+      </w:r>
+      <w:r>
+        <w:rPr>
+          <w:rFonts w:ascii="Consolas" w:eastAsia="Times New Roman" w:hAnsi="Consolas" w:cs="Times New Roman"/>
+          <w:color w:val="D4D4D4"/>
+          <w:sz w:val="21"/>
+          <w:szCs w:val="21"/>
+          <w:lang w:eastAsia="tr-TR"/>
+        </w:rPr>
+        <w:t> </w:t>
+      </w:r>
+      <w:r>
+        <w:rPr>
+          <w:rFonts w:ascii="Consolas" w:eastAsia="Times New Roman" w:hAnsi="Consolas" w:cs="Times New Roman"/>
+          <w:color w:val="9CDCFE"/>
+          <w:sz w:val="21"/>
+          <w:szCs w:val="21"/>
+          <w:lang w:eastAsia="tr-TR"/>
+        </w:rPr>
+        <w:t>type</w:t>
+      </w:r>
+      <w:r>
+        <w:rPr>
+          <w:rFonts w:ascii="Consolas" w:eastAsia="Times New Roman" w:hAnsi="Consolas" w:cs="Times New Roman"/>
+          <w:color w:val="D4D4D4"/>
+          <w:sz w:val="21"/>
+          <w:szCs w:val="21"/>
+          <w:lang w:eastAsia="tr-TR"/>
+        </w:rPr>
+        <w:t>=</w:t>
+      </w:r>
+      <w:r>
+        <w:rPr>
+          <w:rFonts w:ascii="Consolas" w:eastAsia="Times New Roman" w:hAnsi="Consolas" w:cs="Times New Roman"/>
+          <w:color w:val="CE9178"/>
+          <w:sz w:val="21"/>
+          <w:szCs w:val="21"/>
+          <w:lang w:eastAsia="tr-TR"/>
+        </w:rPr>
+        <w:t>"password"</w:t>
+      </w:r>
+      <w:r>
+        <w:rPr>
+          <w:rFonts w:ascii="Consolas" w:eastAsia="Times New Roman" w:hAnsi="Consolas" w:cs="Times New Roman"/>
+          <w:color w:val="D4D4D4"/>
+          <w:sz w:val="21"/>
+          <w:szCs w:val="21"/>
+          <w:lang w:eastAsia="tr-TR"/>
+        </w:rPr>
+        <w:t> </w:t>
+      </w:r>
+      <w:r>
+        <w:rPr>
+          <w:rFonts w:ascii="Consolas" w:eastAsia="Times New Roman" w:hAnsi="Consolas" w:cs="Times New Roman"/>
+          <w:color w:val="9CDCFE"/>
+          <w:sz w:val="21"/>
+          <w:szCs w:val="21"/>
+          <w:lang w:eastAsia="tr-TR"/>
+        </w:rPr>
+        <w:t>name</w:t>
+      </w:r>
+      <w:r>
+        <w:rPr>
+          <w:rFonts w:ascii="Consolas" w:eastAsia="Times New Roman" w:hAnsi="Consolas" w:cs="Times New Roman"/>
+          <w:color w:val="D4D4D4"/>
+          <w:sz w:val="21"/>
+          <w:szCs w:val="21"/>
+          <w:lang w:eastAsia="tr-TR"/>
+        </w:rPr>
+        <w:t>=</w:t>
+      </w:r>
+      <w:r>
+        <w:rPr>
+          <w:rFonts w:ascii="Consolas" w:eastAsia="Times New Roman" w:hAnsi="Consolas" w:cs="Times New Roman"/>
+          <w:color w:val="CE9178"/>
+          <w:sz w:val="21"/>
+          <w:szCs w:val="21"/>
+          <w:lang w:eastAsia="tr-TR"/>
+        </w:rPr>
+        <w:t>"password"</w:t>
+      </w:r>
+      <w:r>
+        <w:rPr>
+          <w:rFonts w:ascii="Consolas" w:eastAsia="Times New Roman" w:hAnsi="Consolas" w:cs="Times New Roman"/>
+          <w:color w:val="D4D4D4"/>
+          <w:sz w:val="21"/>
+          <w:szCs w:val="21"/>
+          <w:lang w:eastAsia="tr-TR"/>
+        </w:rPr>
+        <w:t> </w:t>
+      </w:r>
+      <w:r>
+        <w:rPr>
+          <w:rFonts w:ascii="Consolas" w:eastAsia="Times New Roman" w:hAnsi="Consolas" w:cs="Times New Roman"/>
+          <w:color w:val="9CDCFE"/>
+          <w:sz w:val="21"/>
+          <w:szCs w:val="21"/>
+          <w:lang w:eastAsia="tr-TR"/>
+        </w:rPr>
+        <w:t>onChange</w:t>
+      </w:r>
+      <w:r>
+        <w:rPr>
+          <w:rFonts w:ascii="Consolas" w:eastAsia="Times New Roman" w:hAnsi="Consolas" w:cs="Times New Roman"/>
+          <w:color w:val="D4D4D4"/>
+          <w:sz w:val="21"/>
+          <w:szCs w:val="21"/>
+          <w:lang w:eastAsia="tr-TR"/>
+        </w:rPr>
+        <w:t>=</w:t>
+      </w:r>
+      <w:r>
+        <w:rPr>
+          <w:rFonts w:ascii="Consolas" w:eastAsia="Times New Roman" w:hAnsi="Consolas" w:cs="Times New Roman"/>
+          <w:color w:val="569CD6"/>
+          <w:sz w:val="21"/>
+          <w:szCs w:val="21"/>
+          <w:lang w:eastAsia="tr-TR"/>
+        </w:rPr>
+        <w:t>{this</w:t>
+      </w:r>
+      <w:r>
+        <w:rPr>
+          <w:rFonts w:ascii="Consolas" w:eastAsia="Times New Roman" w:hAnsi="Consolas" w:cs="Times New Roman"/>
+          <w:color w:val="D4D4D4"/>
+          <w:sz w:val="21"/>
+          <w:szCs w:val="21"/>
+          <w:lang w:eastAsia="tr-TR"/>
+        </w:rPr>
+        <w:t>.</w:t>
+      </w:r>
+      <w:r>
+        <w:rPr>
+          <w:rFonts w:ascii="Consolas" w:eastAsia="Times New Roman" w:hAnsi="Consolas" w:cs="Times New Roman"/>
+          <w:color w:val="DCDCAA"/>
+          <w:sz w:val="21"/>
+          <w:szCs w:val="21"/>
+          <w:lang w:eastAsia="tr-TR"/>
+        </w:rPr>
+        <w:t>handleChange</w:t>
+      </w:r>
+      <w:r>
+        <w:rPr>
+          <w:rFonts w:ascii="Consolas" w:eastAsia="Times New Roman" w:hAnsi="Consolas" w:cs="Times New Roman"/>
+          <w:color w:val="569CD6"/>
+          <w:sz w:val="21"/>
+          <w:szCs w:val="21"/>
+          <w:lang w:eastAsia="tr-TR"/>
+        </w:rPr>
+        <w:t>}</w:t>
+      </w:r>
+      <w:r>
+        <w:rPr>
+          <w:rFonts w:ascii="Consolas" w:eastAsia="Times New Roman" w:hAnsi="Consolas" w:cs="Times New Roman"/>
+          <w:color w:val="D4D4D4"/>
+          <w:sz w:val="21"/>
+          <w:szCs w:val="21"/>
+          <w:lang w:eastAsia="tr-TR"/>
+        </w:rPr>
+        <w:t> </w:t>
+      </w:r>
+      <w:r>
+        <w:rPr>
+          <w:rFonts w:ascii="Consolas" w:eastAsia="Times New Roman" w:hAnsi="Consolas" w:cs="Times New Roman"/>
+          <w:color w:val="808080"/>
+          <w:sz w:val="21"/>
+          <w:szCs w:val="21"/>
+          <w:lang w:eastAsia="tr-TR"/>
+        </w:rPr>
+        <w:t>/&gt;</w:t>
+      </w:r>
+    </w:p>
+    <w:p>
+      <w:pPr>
+        <w:shd w:val="clear" w:color="auto" w:fill="1E1E1E"/>
+        <w:spacing w:after="0" w:line="285" w:lineRule="atLeast"/>
+        <w:rPr>
+          <w:rFonts w:ascii="Consolas" w:eastAsia="Times New Roman" w:hAnsi="Consolas" w:cs="Times New Roman"/>
+          <w:color w:val="D4D4D4"/>
+          <w:sz w:val="21"/>
+          <w:szCs w:val="21"/>
+          <w:lang w:eastAsia="tr-TR"/>
+        </w:rPr>
+      </w:pPr>
+      <w:r>
+        <w:rPr>
+          <w:rFonts w:ascii="Consolas" w:eastAsia="Times New Roman" w:hAnsi="Consolas" w:cs="Times New Roman"/>
+          <w:color w:val="D4D4D4"/>
+          <w:sz w:val="21"/>
+          <w:szCs w:val="21"/>
+          <w:lang w:eastAsia="tr-TR"/>
+        </w:rPr>
+        <w:t>                    </w:t>
+      </w:r>
+      <w:r>
+        <w:rPr>
+          <w:rFonts w:ascii="Consolas" w:eastAsia="Times New Roman" w:hAnsi="Consolas" w:cs="Times New Roman"/>
+          <w:color w:val="808080"/>
+          <w:sz w:val="21"/>
+          <w:szCs w:val="21"/>
+          <w:lang w:eastAsia="tr-TR"/>
+        </w:rPr>
+        <w:t>&lt;/</w:t>
+      </w:r>
+      <w:r>
+        <w:rPr>
+          <w:rFonts w:ascii="Consolas" w:eastAsia="Times New Roman" w:hAnsi="Consolas" w:cs="Times New Roman"/>
+          <w:color w:val="4EC9B0"/>
+          <w:sz w:val="21"/>
+          <w:szCs w:val="21"/>
+          <w:lang w:eastAsia="tr-TR"/>
+        </w:rPr>
+        <w:t>FormGroup</w:t>
+      </w:r>
+      <w:r>
+        <w:rPr>
+          <w:rFonts w:ascii="Consolas" w:eastAsia="Times New Roman" w:hAnsi="Consolas" w:cs="Times New Roman"/>
+          <w:color w:val="808080"/>
+          <w:sz w:val="21"/>
+          <w:szCs w:val="21"/>
+          <w:lang w:eastAsia="tr-TR"/>
+        </w:rPr>
+        <w:t>&gt;</w:t>
+      </w:r>
+    </w:p>
+    <w:p>
+      <w:pPr>
+        <w:shd w:val="clear" w:color="auto" w:fill="1E1E1E"/>
+        <w:spacing w:after="0" w:line="285" w:lineRule="atLeast"/>
+        <w:rPr>
+          <w:rFonts w:ascii="Consolas" w:eastAsia="Times New Roman" w:hAnsi="Consolas" w:cs="Times New Roman"/>
+          <w:color w:val="D4D4D4"/>
+          <w:sz w:val="21"/>
+          <w:szCs w:val="21"/>
+          <w:lang w:eastAsia="tr-TR"/>
+        </w:rPr>
+      </w:pPr>
+      <w:r>
+        <w:rPr>
+          <w:rFonts w:ascii="Consolas" w:eastAsia="Times New Roman" w:hAnsi="Consolas" w:cs="Times New Roman"/>
+          <w:color w:val="D4D4D4"/>
+          <w:sz w:val="21"/>
+          <w:szCs w:val="21"/>
+          <w:lang w:eastAsia="tr-TR"/>
+        </w:rPr>
+        <w:t>                    </w:t>
+      </w:r>
+      <w:r>
+        <w:rPr>
+          <w:rFonts w:ascii="Consolas" w:eastAsia="Times New Roman" w:hAnsi="Consolas" w:cs="Times New Roman"/>
+          <w:color w:val="808080"/>
+          <w:sz w:val="21"/>
+          <w:szCs w:val="21"/>
+          <w:lang w:eastAsia="tr-TR"/>
+        </w:rPr>
+        <w:t>&lt;</w:t>
+      </w:r>
+      <w:r>
+        <w:rPr>
+          <w:rFonts w:ascii="Consolas" w:eastAsia="Times New Roman" w:hAnsi="Consolas" w:cs="Times New Roman"/>
+          <w:color w:val="4EC9B0"/>
+          <w:sz w:val="21"/>
+          <w:szCs w:val="21"/>
+          <w:lang w:eastAsia="tr-TR"/>
+        </w:rPr>
+        <w:t>FormGroup</w:t>
+      </w:r>
+      <w:r>
+        <w:rPr>
+          <w:rFonts w:ascii="Consolas" w:eastAsia="Times New Roman" w:hAnsi="Consolas" w:cs="Times New Roman"/>
+          <w:color w:val="808080"/>
+          <w:sz w:val="21"/>
+          <w:szCs w:val="21"/>
+          <w:lang w:eastAsia="tr-TR"/>
+        </w:rPr>
+        <w:t>&gt;</w:t>
+      </w:r>
+    </w:p>
+    <w:p>
+      <w:pPr>
+        <w:shd w:val="clear" w:color="auto" w:fill="1E1E1E"/>
+        <w:spacing w:after="0" w:line="285" w:lineRule="atLeast"/>
+        <w:rPr>
+          <w:rFonts w:ascii="Consolas" w:eastAsia="Times New Roman" w:hAnsi="Consolas" w:cs="Times New Roman"/>
+          <w:color w:val="D4D4D4"/>
+          <w:sz w:val="21"/>
+          <w:szCs w:val="21"/>
+          <w:lang w:eastAsia="tr-TR"/>
+        </w:rPr>
+      </w:pPr>
+      <w:r>
+        <w:rPr>
+          <w:rFonts w:ascii="Consolas" w:eastAsia="Times New Roman" w:hAnsi="Consolas" w:cs="Times New Roman"/>
+          <w:color w:val="D4D4D4"/>
+          <w:sz w:val="21"/>
+          <w:szCs w:val="21"/>
+          <w:lang w:eastAsia="tr-TR"/>
+        </w:rPr>
+        <w:t>                        </w:t>
+      </w:r>
+      <w:r>
+        <w:rPr>
+          <w:rFonts w:ascii="Consolas" w:eastAsia="Times New Roman" w:hAnsi="Consolas" w:cs="Times New Roman"/>
+          <w:color w:val="808080"/>
+          <w:sz w:val="21"/>
+          <w:szCs w:val="21"/>
+          <w:lang w:eastAsia="tr-TR"/>
+        </w:rPr>
+        <w:t>&lt;</w:t>
+      </w:r>
+      <w:r>
+        <w:rPr>
+          <w:rFonts w:ascii="Consolas" w:eastAsia="Times New Roman" w:hAnsi="Consolas" w:cs="Times New Roman"/>
+          <w:color w:val="4EC9B0"/>
+          <w:sz w:val="21"/>
+          <w:szCs w:val="21"/>
+          <w:lang w:eastAsia="tr-TR"/>
+        </w:rPr>
+        <w:t>Label</w:t>
+      </w:r>
+      <w:r>
+        <w:rPr>
+          <w:rFonts w:ascii="Consolas" w:eastAsia="Times New Roman" w:hAnsi="Consolas" w:cs="Times New Roman"/>
+          <w:color w:val="D4D4D4"/>
+          <w:sz w:val="21"/>
+          <w:szCs w:val="21"/>
+          <w:lang w:eastAsia="tr-TR"/>
+        </w:rPr>
+        <w:t> </w:t>
+      </w:r>
+      <w:r>
+        <w:rPr>
+          <w:rFonts w:ascii="Consolas" w:eastAsia="Times New Roman" w:hAnsi="Consolas" w:cs="Times New Roman"/>
+          <w:color w:val="9CDCFE"/>
+          <w:sz w:val="21"/>
+          <w:szCs w:val="21"/>
+          <w:lang w:eastAsia="tr-TR"/>
+        </w:rPr>
+        <w:t>for</w:t>
+      </w:r>
+      <w:r>
+        <w:rPr>
+          <w:rFonts w:ascii="Consolas" w:eastAsia="Times New Roman" w:hAnsi="Consolas" w:cs="Times New Roman"/>
+          <w:color w:val="D4D4D4"/>
+          <w:sz w:val="21"/>
+          <w:szCs w:val="21"/>
+          <w:lang w:eastAsia="tr-TR"/>
+        </w:rPr>
+        <w:t>=</w:t>
+      </w:r>
+      <w:r>
+        <w:rPr>
+          <w:rFonts w:ascii="Consolas" w:eastAsia="Times New Roman" w:hAnsi="Consolas" w:cs="Times New Roman"/>
+          <w:color w:val="CE9178"/>
+          <w:sz w:val="21"/>
+          <w:szCs w:val="21"/>
+          <w:lang w:eastAsia="tr-TR"/>
+        </w:rPr>
+        <w:t>"description"</w:t>
+      </w:r>
+      <w:r>
+        <w:rPr>
+          <w:rFonts w:ascii="Consolas" w:eastAsia="Times New Roman" w:hAnsi="Consolas" w:cs="Times New Roman"/>
+          <w:color w:val="808080"/>
+          <w:sz w:val="21"/>
+          <w:szCs w:val="21"/>
+          <w:lang w:eastAsia="tr-TR"/>
+        </w:rPr>
+        <w:t>&gt;</w:t>
+      </w:r>
+      <w:r>
+        <w:rPr>
+          <w:rFonts w:ascii="Consolas" w:eastAsia="Times New Roman" w:hAnsi="Consolas" w:cs="Times New Roman"/>
+          <w:color w:val="D4D4D4"/>
+          <w:sz w:val="21"/>
+          <w:szCs w:val="21"/>
+          <w:lang w:eastAsia="tr-TR"/>
+        </w:rPr>
+        <w:t>description</w:t>
+      </w:r>
+      <w:r>
+        <w:rPr>
+          <w:rFonts w:ascii="Consolas" w:eastAsia="Times New Roman" w:hAnsi="Consolas" w:cs="Times New Roman"/>
+          <w:color w:val="808080"/>
+          <w:sz w:val="21"/>
+          <w:szCs w:val="21"/>
+          <w:lang w:eastAsia="tr-TR"/>
+        </w:rPr>
+        <w:t>&lt;/</w:t>
+      </w:r>
+      <w:r>
+        <w:rPr>
+          <w:rFonts w:ascii="Consolas" w:eastAsia="Times New Roman" w:hAnsi="Consolas" w:cs="Times New Roman"/>
+          <w:color w:val="4EC9B0"/>
+          <w:sz w:val="21"/>
+          <w:szCs w:val="21"/>
+          <w:lang w:eastAsia="tr-TR"/>
+        </w:rPr>
+        <w:t>Label</w:t>
+      </w:r>
+      <w:r>
+        <w:rPr>
+          <w:rFonts w:ascii="Consolas" w:eastAsia="Times New Roman" w:hAnsi="Consolas" w:cs="Times New Roman"/>
+          <w:color w:val="808080"/>
+          <w:sz w:val="21"/>
+          <w:szCs w:val="21"/>
+          <w:lang w:eastAsia="tr-TR"/>
+        </w:rPr>
+        <w:t>&gt;</w:t>
+      </w:r>
+    </w:p>
+    <w:p>
+      <w:pPr>
+        <w:shd w:val="clear" w:color="auto" w:fill="1E1E1E"/>
+        <w:spacing w:after="0" w:line="285" w:lineRule="atLeast"/>
+        <w:rPr>
+          <w:rFonts w:ascii="Consolas" w:eastAsia="Times New Roman" w:hAnsi="Consolas" w:cs="Times New Roman"/>
+          <w:color w:val="D4D4D4"/>
+          <w:sz w:val="21"/>
+          <w:szCs w:val="21"/>
+          <w:lang w:eastAsia="tr-TR"/>
+        </w:rPr>
+      </w:pPr>
+      <w:r>
+        <w:rPr>
+          <w:rFonts w:ascii="Consolas" w:eastAsia="Times New Roman" w:hAnsi="Consolas" w:cs="Times New Roman"/>
+          <w:color w:val="D4D4D4"/>
+          <w:sz w:val="21"/>
+          <w:szCs w:val="21"/>
+          <w:lang w:eastAsia="tr-TR"/>
+        </w:rPr>
+        <w:t>                        </w:t>
+      </w:r>
+      <w:r>
+        <w:rPr>
+          <w:rFonts w:ascii="Consolas" w:eastAsia="Times New Roman" w:hAnsi="Consolas" w:cs="Times New Roman"/>
+          <w:color w:val="808080"/>
+          <w:sz w:val="21"/>
+          <w:szCs w:val="21"/>
+          <w:lang w:eastAsia="tr-TR"/>
+        </w:rPr>
+        <w:t>&lt;</w:t>
+      </w:r>
+      <w:r>
+        <w:rPr>
+          <w:rFonts w:ascii="Consolas" w:eastAsia="Times New Roman" w:hAnsi="Consolas" w:cs="Times New Roman"/>
+          <w:color w:val="4EC9B0"/>
+          <w:sz w:val="21"/>
+          <w:szCs w:val="21"/>
+          <w:lang w:eastAsia="tr-TR"/>
+        </w:rPr>
+        <w:t>Input</w:t>
+      </w:r>
+      <w:r>
+        <w:rPr>
+          <w:rFonts w:ascii="Consolas" w:eastAsia="Times New Roman" w:hAnsi="Consolas" w:cs="Times New Roman"/>
+          <w:color w:val="D4D4D4"/>
+          <w:sz w:val="21"/>
+          <w:szCs w:val="21"/>
+          <w:lang w:eastAsia="tr-TR"/>
+        </w:rPr>
+        <w:t> </w:t>
+      </w:r>
+      <w:r>
+        <w:rPr>
+          <w:rFonts w:ascii="Consolas" w:eastAsia="Times New Roman" w:hAnsi="Consolas" w:cs="Times New Roman"/>
+          <w:color w:val="9CDCFE"/>
+          <w:sz w:val="21"/>
+          <w:szCs w:val="21"/>
+          <w:lang w:eastAsia="tr-TR"/>
+        </w:rPr>
+        <w:t>type</w:t>
+      </w:r>
+      <w:r>
+        <w:rPr>
+          <w:rFonts w:ascii="Consolas" w:eastAsia="Times New Roman" w:hAnsi="Consolas" w:cs="Times New Roman"/>
+          <w:color w:val="D4D4D4"/>
+          <w:sz w:val="21"/>
+          <w:szCs w:val="21"/>
+          <w:lang w:eastAsia="tr-TR"/>
+        </w:rPr>
+        <w:t>=</w:t>
+      </w:r>
+      <w:r>
+        <w:rPr>
+          <w:rFonts w:ascii="Consolas" w:eastAsia="Times New Roman" w:hAnsi="Consolas" w:cs="Times New Roman"/>
+          <w:color w:val="CE9178"/>
+          <w:sz w:val="21"/>
+          <w:szCs w:val="21"/>
+          <w:lang w:eastAsia="tr-TR"/>
+        </w:rPr>
+        <w:t>"description"</w:t>
+      </w:r>
+      <w:r>
+        <w:rPr>
+          <w:rFonts w:ascii="Consolas" w:eastAsia="Times New Roman" w:hAnsi="Consolas" w:cs="Times New Roman"/>
+          <w:color w:val="D4D4D4"/>
+          <w:sz w:val="21"/>
+          <w:szCs w:val="21"/>
+          <w:lang w:eastAsia="tr-TR"/>
+        </w:rPr>
+        <w:t> </w:t>
+      </w:r>
+      <w:r>
+        <w:rPr>
+          <w:rFonts w:ascii="Consolas" w:eastAsia="Times New Roman" w:hAnsi="Consolas" w:cs="Times New Roman"/>
+          <w:color w:val="9CDCFE"/>
+          <w:sz w:val="21"/>
+          <w:szCs w:val="21"/>
+          <w:lang w:eastAsia="tr-TR"/>
+        </w:rPr>
+        <w:t>name</w:t>
+      </w:r>
+      <w:r>
+        <w:rPr>
+          <w:rFonts w:ascii="Consolas" w:eastAsia="Times New Roman" w:hAnsi="Consolas" w:cs="Times New Roman"/>
+          <w:color w:val="D4D4D4"/>
+          <w:sz w:val="21"/>
+          <w:szCs w:val="21"/>
+          <w:lang w:eastAsia="tr-TR"/>
+        </w:rPr>
+        <w:t>=</w:t>
+      </w:r>
+      <w:r>
+        <w:rPr>
+          <w:rFonts w:ascii="Consolas" w:eastAsia="Times New Roman" w:hAnsi="Consolas" w:cs="Times New Roman"/>
+          <w:color w:val="CE9178"/>
+          <w:sz w:val="21"/>
+          <w:szCs w:val="21"/>
+          <w:lang w:eastAsia="tr-TR"/>
+        </w:rPr>
+        <w:t>"description"</w:t>
+      </w:r>
+      <w:r>
+        <w:rPr>
+          <w:rFonts w:ascii="Consolas" w:eastAsia="Times New Roman" w:hAnsi="Consolas" w:cs="Times New Roman"/>
+          <w:color w:val="D4D4D4"/>
+          <w:sz w:val="21"/>
+          <w:szCs w:val="21"/>
+          <w:lang w:eastAsia="tr-TR"/>
+        </w:rPr>
+        <w:t> </w:t>
+      </w:r>
+      <w:r>
+        <w:rPr>
+          <w:rFonts w:ascii="Consolas" w:eastAsia="Times New Roman" w:hAnsi="Consolas" w:cs="Times New Roman"/>
+          <w:color w:val="9CDCFE"/>
+          <w:sz w:val="21"/>
+          <w:szCs w:val="21"/>
+          <w:lang w:eastAsia="tr-TR"/>
+        </w:rPr>
+        <w:t>onChange</w:t>
+      </w:r>
+      <w:r>
+        <w:rPr>
+          <w:rFonts w:ascii="Consolas" w:eastAsia="Times New Roman" w:hAnsi="Consolas" w:cs="Times New Roman"/>
+          <w:color w:val="D4D4D4"/>
+          <w:sz w:val="21"/>
+          <w:szCs w:val="21"/>
+          <w:lang w:eastAsia="tr-TR"/>
+        </w:rPr>
+        <w:t>=</w:t>
+      </w:r>
+      <w:r>
+        <w:rPr>
+          <w:rFonts w:ascii="Consolas" w:eastAsia="Times New Roman" w:hAnsi="Consolas" w:cs="Times New Roman"/>
+          <w:color w:val="569CD6"/>
+          <w:sz w:val="21"/>
+          <w:szCs w:val="21"/>
+          <w:lang w:eastAsia="tr-TR"/>
+        </w:rPr>
+        <w:t>{this</w:t>
+      </w:r>
+      <w:r>
+        <w:rPr>
+          <w:rFonts w:ascii="Consolas" w:eastAsia="Times New Roman" w:hAnsi="Consolas" w:cs="Times New Roman"/>
+          <w:color w:val="D4D4D4"/>
+          <w:sz w:val="21"/>
+          <w:szCs w:val="21"/>
+          <w:lang w:eastAsia="tr-TR"/>
+        </w:rPr>
+        <w:t>.</w:t>
+      </w:r>
+      <w:r>
+        <w:rPr>
+          <w:rFonts w:ascii="Consolas" w:eastAsia="Times New Roman" w:hAnsi="Consolas" w:cs="Times New Roman"/>
+          <w:color w:val="DCDCAA"/>
+          <w:sz w:val="21"/>
+          <w:szCs w:val="21"/>
+          <w:lang w:eastAsia="tr-TR"/>
+        </w:rPr>
+        <w:t>handleChange</w:t>
+      </w:r>
+      <w:r>
+        <w:rPr>
+          <w:rFonts w:ascii="Consolas" w:eastAsia="Times New Roman" w:hAnsi="Consolas" w:cs="Times New Roman"/>
+          <w:color w:val="569CD6"/>
+          <w:sz w:val="21"/>
+          <w:szCs w:val="21"/>
+          <w:lang w:eastAsia="tr-TR"/>
+        </w:rPr>
+        <w:t>}</w:t>
+      </w:r>
+      <w:r>
+        <w:rPr>
+          <w:rFonts w:ascii="Consolas" w:eastAsia="Times New Roman" w:hAnsi="Consolas" w:cs="Times New Roman"/>
+          <w:color w:val="D4D4D4"/>
+          <w:sz w:val="21"/>
+          <w:szCs w:val="21"/>
+          <w:lang w:eastAsia="tr-TR"/>
+        </w:rPr>
+        <w:t> </w:t>
+      </w:r>
+      <w:r>
+        <w:rPr>
+          <w:rFonts w:ascii="Consolas" w:eastAsia="Times New Roman" w:hAnsi="Consolas" w:cs="Times New Roman"/>
+          <w:color w:val="808080"/>
+          <w:sz w:val="21"/>
+          <w:szCs w:val="21"/>
+          <w:lang w:eastAsia="tr-TR"/>
+        </w:rPr>
+        <w:t>/&gt;</w:t>
+      </w:r>
+    </w:p>
+    <w:p>
+      <w:pPr>
+        <w:shd w:val="clear" w:color="auto" w:fill="1E1E1E"/>
+        <w:spacing w:after="0" w:line="285" w:lineRule="atLeast"/>
+        <w:rPr>
+          <w:rFonts w:ascii="Consolas" w:eastAsia="Times New Roman" w:hAnsi="Consolas" w:cs="Times New Roman"/>
+          <w:color w:val="D4D4D4"/>
+          <w:sz w:val="21"/>
+          <w:szCs w:val="21"/>
+          <w:lang w:eastAsia="tr-TR"/>
+        </w:rPr>
+      </w:pPr>
+      <w:r>
+        <w:rPr>
+          <w:rFonts w:ascii="Consolas" w:eastAsia="Times New Roman" w:hAnsi="Consolas" w:cs="Times New Roman"/>
+          <w:color w:val="D4D4D4"/>
+          <w:sz w:val="21"/>
+          <w:szCs w:val="21"/>
+          <w:lang w:eastAsia="tr-TR"/>
+        </w:rPr>
+        <w:t>                    </w:t>
+      </w:r>
+      <w:r>
+        <w:rPr>
+          <w:rFonts w:ascii="Consolas" w:eastAsia="Times New Roman" w:hAnsi="Consolas" w:cs="Times New Roman"/>
+          <w:color w:val="808080"/>
+          <w:sz w:val="21"/>
+          <w:szCs w:val="21"/>
+          <w:lang w:eastAsia="tr-TR"/>
+        </w:rPr>
+        <w:t>&lt;/</w:t>
+      </w:r>
+      <w:r>
+        <w:rPr>
+          <w:rFonts w:ascii="Consolas" w:eastAsia="Times New Roman" w:hAnsi="Consolas" w:cs="Times New Roman"/>
+          <w:color w:val="4EC9B0"/>
+          <w:sz w:val="21"/>
+          <w:szCs w:val="21"/>
+          <w:lang w:eastAsia="tr-TR"/>
+        </w:rPr>
+        <w:t>FormGroup</w:t>
+      </w:r>
+      <w:r>
+        <w:rPr>
+          <w:rFonts w:ascii="Consolas" w:eastAsia="Times New Roman" w:hAnsi="Consolas" w:cs="Times New Roman"/>
+          <w:color w:val="808080"/>
+          <w:sz w:val="21"/>
+          <w:szCs w:val="21"/>
+          <w:lang w:eastAsia="tr-TR"/>
+        </w:rPr>
+        <w:t>&gt;</w:t>
+      </w:r>
+    </w:p>
+    <w:p>
+      <w:pPr>
+        <w:shd w:val="clear" w:color="auto" w:fill="1E1E1E"/>
+        <w:spacing w:after="0" w:line="285" w:lineRule="atLeast"/>
+        <w:rPr>
+          <w:rFonts w:ascii="Consolas" w:eastAsia="Times New Roman" w:hAnsi="Consolas" w:cs="Times New Roman"/>
+          <w:color w:val="D4D4D4"/>
+          <w:sz w:val="21"/>
+          <w:szCs w:val="21"/>
+          <w:lang w:eastAsia="tr-TR"/>
+        </w:rPr>
+      </w:pPr>
+      <w:r>
+        <w:rPr>
+          <w:rFonts w:ascii="Consolas" w:eastAsia="Times New Roman" w:hAnsi="Consolas" w:cs="Times New Roman"/>
+          <w:color w:val="D4D4D4"/>
+          <w:sz w:val="21"/>
+          <w:szCs w:val="21"/>
+          <w:lang w:eastAsia="tr-TR"/>
+        </w:rPr>
+        <w:t>                    </w:t>
+      </w:r>
+      <w:r>
+        <w:rPr>
+          <w:rFonts w:ascii="Consolas" w:eastAsia="Times New Roman" w:hAnsi="Consolas" w:cs="Times New Roman"/>
+          <w:color w:val="808080"/>
+          <w:sz w:val="21"/>
+          <w:szCs w:val="21"/>
+          <w:lang w:eastAsia="tr-TR"/>
+        </w:rPr>
+        <w:t>&lt;</w:t>
+      </w:r>
+      <w:r>
+        <w:rPr>
+          <w:rFonts w:ascii="Consolas" w:eastAsia="Times New Roman" w:hAnsi="Consolas" w:cs="Times New Roman"/>
+          <w:color w:val="4EC9B0"/>
+          <w:sz w:val="21"/>
+          <w:szCs w:val="21"/>
+          <w:lang w:eastAsia="tr-TR"/>
+        </w:rPr>
+        <w:t>FormGroup</w:t>
+      </w:r>
+      <w:r>
+        <w:rPr>
+          <w:rFonts w:ascii="Consolas" w:eastAsia="Times New Roman" w:hAnsi="Consolas" w:cs="Times New Roman"/>
+          <w:color w:val="808080"/>
+          <w:sz w:val="21"/>
+          <w:szCs w:val="21"/>
+          <w:lang w:eastAsia="tr-TR"/>
+        </w:rPr>
+        <w:t>&gt;</w:t>
+      </w:r>
+    </w:p>
+    <w:p>
+      <w:pPr>
+        <w:shd w:val="clear" w:color="auto" w:fill="1E1E1E"/>
+        <w:spacing w:after="0" w:line="285" w:lineRule="atLeast"/>
+        <w:rPr>
+          <w:rFonts w:ascii="Consolas" w:eastAsia="Times New Roman" w:hAnsi="Consolas" w:cs="Times New Roman"/>
+          <w:color w:val="D4D4D4"/>
+          <w:sz w:val="21"/>
+          <w:szCs w:val="21"/>
+          <w:lang w:eastAsia="tr-TR"/>
+        </w:rPr>
+      </w:pPr>
+      <w:r>
+        <w:rPr>
+          <w:rFonts w:ascii="Consolas" w:eastAsia="Times New Roman" w:hAnsi="Consolas" w:cs="Times New Roman"/>
+          <w:color w:val="D4D4D4"/>
+          <w:sz w:val="21"/>
+          <w:szCs w:val="21"/>
+          <w:lang w:eastAsia="tr-TR"/>
+        </w:rPr>
+        <w:t>                        </w:t>
+      </w:r>
+      <w:r>
+        <w:rPr>
+          <w:rFonts w:ascii="Consolas" w:eastAsia="Times New Roman" w:hAnsi="Consolas" w:cs="Times New Roman"/>
+          <w:color w:val="808080"/>
+          <w:sz w:val="21"/>
+          <w:szCs w:val="21"/>
+          <w:lang w:eastAsia="tr-TR"/>
+        </w:rPr>
+        <w:t>&lt;</w:t>
+      </w:r>
+      <w:r>
+        <w:rPr>
+          <w:rFonts w:ascii="Consolas" w:eastAsia="Times New Roman" w:hAnsi="Consolas" w:cs="Times New Roman"/>
+          <w:color w:val="4EC9B0"/>
+          <w:sz w:val="21"/>
+          <w:szCs w:val="21"/>
+          <w:lang w:eastAsia="tr-TR"/>
+        </w:rPr>
+        <w:t>Label</w:t>
+      </w:r>
+      <w:r>
+        <w:rPr>
+          <w:rFonts w:ascii="Consolas" w:eastAsia="Times New Roman" w:hAnsi="Consolas" w:cs="Times New Roman"/>
+          <w:color w:val="D4D4D4"/>
+          <w:sz w:val="21"/>
+          <w:szCs w:val="21"/>
+          <w:lang w:eastAsia="tr-TR"/>
+        </w:rPr>
+        <w:t> </w:t>
+      </w:r>
+      <w:r>
+        <w:rPr>
+          <w:rFonts w:ascii="Consolas" w:eastAsia="Times New Roman" w:hAnsi="Consolas" w:cs="Times New Roman"/>
+          <w:color w:val="9CDCFE"/>
+          <w:sz w:val="21"/>
+          <w:szCs w:val="21"/>
+          <w:lang w:eastAsia="tr-TR"/>
+        </w:rPr>
+        <w:t>for</w:t>
+      </w:r>
+      <w:r>
+        <w:rPr>
+          <w:rFonts w:ascii="Consolas" w:eastAsia="Times New Roman" w:hAnsi="Consolas" w:cs="Times New Roman"/>
+          <w:color w:val="D4D4D4"/>
+          <w:sz w:val="21"/>
+          <w:szCs w:val="21"/>
+          <w:lang w:eastAsia="tr-TR"/>
+        </w:rPr>
+        <w:t>=</w:t>
+      </w:r>
+      <w:r>
+        <w:rPr>
+          <w:rFonts w:ascii="Consolas" w:eastAsia="Times New Roman" w:hAnsi="Consolas" w:cs="Times New Roman"/>
+          <w:color w:val="CE9178"/>
+          <w:sz w:val="21"/>
+          <w:szCs w:val="21"/>
+          <w:lang w:eastAsia="tr-TR"/>
+        </w:rPr>
+        <w:t>"city"</w:t>
+      </w:r>
+      <w:r>
+        <w:rPr>
+          <w:rFonts w:ascii="Consolas" w:eastAsia="Times New Roman" w:hAnsi="Consolas" w:cs="Times New Roman"/>
+          <w:color w:val="808080"/>
+          <w:sz w:val="21"/>
+          <w:szCs w:val="21"/>
+          <w:lang w:eastAsia="tr-TR"/>
+        </w:rPr>
+        <w:t>&gt;</w:t>
+      </w:r>
+      <w:r>
+        <w:rPr>
+          <w:rFonts w:ascii="Consolas" w:eastAsia="Times New Roman" w:hAnsi="Consolas" w:cs="Times New Roman"/>
+          <w:color w:val="D4D4D4"/>
+          <w:sz w:val="21"/>
+          <w:szCs w:val="21"/>
+          <w:lang w:eastAsia="tr-TR"/>
+        </w:rPr>
+        <w:t>City</w:t>
+      </w:r>
+      <w:r>
+        <w:rPr>
+          <w:rFonts w:ascii="Consolas" w:eastAsia="Times New Roman" w:hAnsi="Consolas" w:cs="Times New Roman"/>
+          <w:color w:val="808080"/>
+          <w:sz w:val="21"/>
+          <w:szCs w:val="21"/>
+          <w:lang w:eastAsia="tr-TR"/>
+        </w:rPr>
+        <w:t>&lt;/</w:t>
+      </w:r>
+      <w:r>
+        <w:rPr>
+          <w:rFonts w:ascii="Consolas" w:eastAsia="Times New Roman" w:hAnsi="Consolas" w:cs="Times New Roman"/>
+          <w:color w:val="4EC9B0"/>
+          <w:sz w:val="21"/>
+          <w:szCs w:val="21"/>
+          <w:lang w:eastAsia="tr-TR"/>
+        </w:rPr>
+        <w:t>Label</w:t>
+      </w:r>
+      <w:r>
+        <w:rPr>
+          <w:rFonts w:ascii="Consolas" w:eastAsia="Times New Roman" w:hAnsi="Consolas" w:cs="Times New Roman"/>
+          <w:color w:val="808080"/>
+          <w:sz w:val="21"/>
+          <w:szCs w:val="21"/>
+          <w:lang w:eastAsia="tr-TR"/>
+        </w:rPr>
+        <w:t>&gt;</w:t>
+      </w:r>
+    </w:p>
+    <w:p>
+      <w:pPr>
+        <w:shd w:val="clear" w:color="auto" w:fill="1E1E1E"/>
+        <w:spacing w:after="0" w:line="285" w:lineRule="atLeast"/>
+        <w:rPr>
+          <w:rFonts w:ascii="Consolas" w:eastAsia="Times New Roman" w:hAnsi="Consolas" w:cs="Times New Roman"/>
+          <w:color w:val="D4D4D4"/>
+          <w:sz w:val="21"/>
+          <w:szCs w:val="21"/>
+          <w:lang w:eastAsia="tr-TR"/>
+        </w:rPr>
+      </w:pPr>
+      <w:r>
+        <w:rPr>
+          <w:rFonts w:ascii="Consolas" w:eastAsia="Times New Roman" w:hAnsi="Consolas" w:cs="Times New Roman"/>
+          <w:color w:val="D4D4D4"/>
+          <w:sz w:val="21"/>
+          <w:szCs w:val="21"/>
+          <w:lang w:eastAsia="tr-TR"/>
+        </w:rPr>
+        <w:t>                        </w:t>
+      </w:r>
+      <w:r>
+        <w:rPr>
+          <w:rFonts w:ascii="Consolas" w:eastAsia="Times New Roman" w:hAnsi="Consolas" w:cs="Times New Roman"/>
+          <w:color w:val="808080"/>
+          <w:sz w:val="21"/>
+          <w:szCs w:val="21"/>
+          <w:lang w:eastAsia="tr-TR"/>
+        </w:rPr>
+        <w:t>&lt;</w:t>
+      </w:r>
+      <w:r>
+        <w:rPr>
+          <w:rFonts w:ascii="Consolas" w:eastAsia="Times New Roman" w:hAnsi="Consolas" w:cs="Times New Roman"/>
+          <w:color w:val="4EC9B0"/>
+          <w:sz w:val="21"/>
+          <w:szCs w:val="21"/>
+          <w:lang w:eastAsia="tr-TR"/>
+        </w:rPr>
+        <w:t>Input</w:t>
+      </w:r>
+      <w:r>
+        <w:rPr>
+          <w:rFonts w:ascii="Consolas" w:eastAsia="Times New Roman" w:hAnsi="Consolas" w:cs="Times New Roman"/>
+          <w:color w:val="D4D4D4"/>
+          <w:sz w:val="21"/>
+          <w:szCs w:val="21"/>
+          <w:lang w:eastAsia="tr-TR"/>
+        </w:rPr>
+        <w:t> </w:t>
+      </w:r>
+      <w:r>
+        <w:rPr>
+          <w:rFonts w:ascii="Consolas" w:eastAsia="Times New Roman" w:hAnsi="Consolas" w:cs="Times New Roman"/>
+          <w:color w:val="9CDCFE"/>
+          <w:sz w:val="21"/>
+          <w:szCs w:val="21"/>
+          <w:lang w:eastAsia="tr-TR"/>
+        </w:rPr>
+        <w:t>type</w:t>
+      </w:r>
+      <w:r>
+        <w:rPr>
+          <w:rFonts w:ascii="Consolas" w:eastAsia="Times New Roman" w:hAnsi="Consolas" w:cs="Times New Roman"/>
+          <w:color w:val="D4D4D4"/>
+          <w:sz w:val="21"/>
+          <w:szCs w:val="21"/>
+          <w:lang w:eastAsia="tr-TR"/>
+        </w:rPr>
+        <w:t>=</w:t>
+      </w:r>
+      <w:r>
+        <w:rPr>
+          <w:rFonts w:ascii="Consolas" w:eastAsia="Times New Roman" w:hAnsi="Consolas" w:cs="Times New Roman"/>
+          <w:color w:val="CE9178"/>
+          <w:sz w:val="21"/>
+          <w:szCs w:val="21"/>
+          <w:lang w:eastAsia="tr-TR"/>
+        </w:rPr>
+        <w:t>"select"</w:t>
+      </w:r>
+      <w:r>
+        <w:rPr>
+          <w:rFonts w:ascii="Consolas" w:eastAsia="Times New Roman" w:hAnsi="Consolas" w:cs="Times New Roman"/>
+          <w:color w:val="D4D4D4"/>
+          <w:sz w:val="21"/>
+          <w:szCs w:val="21"/>
+          <w:lang w:eastAsia="tr-TR"/>
+        </w:rPr>
+        <w:t> </w:t>
+      </w:r>
+      <w:r>
+        <w:rPr>
+          <w:rFonts w:ascii="Consolas" w:eastAsia="Times New Roman" w:hAnsi="Consolas" w:cs="Times New Roman"/>
+          <w:color w:val="9CDCFE"/>
+          <w:sz w:val="21"/>
+          <w:szCs w:val="21"/>
+          <w:lang w:eastAsia="tr-TR"/>
+        </w:rPr>
+        <w:t>name</w:t>
+      </w:r>
+      <w:r>
+        <w:rPr>
+          <w:rFonts w:ascii="Consolas" w:eastAsia="Times New Roman" w:hAnsi="Consolas" w:cs="Times New Roman"/>
+          <w:color w:val="D4D4D4"/>
+          <w:sz w:val="21"/>
+          <w:szCs w:val="21"/>
+          <w:lang w:eastAsia="tr-TR"/>
+        </w:rPr>
+        <w:t>=</w:t>
+      </w:r>
+      <w:r>
+        <w:rPr>
+          <w:rFonts w:ascii="Consolas" w:eastAsia="Times New Roman" w:hAnsi="Consolas" w:cs="Times New Roman"/>
+          <w:color w:val="CE9178"/>
+          <w:sz w:val="21"/>
+          <w:szCs w:val="21"/>
+          <w:lang w:eastAsia="tr-TR"/>
+        </w:rPr>
+        <w:t>"city"</w:t>
+      </w:r>
+      <w:r>
+        <w:rPr>
+          <w:rFonts w:ascii="Consolas" w:eastAsia="Times New Roman" w:hAnsi="Consolas" w:cs="Times New Roman"/>
+          <w:color w:val="D4D4D4"/>
+          <w:sz w:val="21"/>
+          <w:szCs w:val="21"/>
+          <w:lang w:eastAsia="tr-TR"/>
+        </w:rPr>
+        <w:t> </w:t>
+      </w:r>
+      <w:r>
+        <w:rPr>
+          <w:rFonts w:ascii="Consolas" w:eastAsia="Times New Roman" w:hAnsi="Consolas" w:cs="Times New Roman"/>
+          <w:color w:val="9CDCFE"/>
+          <w:sz w:val="21"/>
+          <w:szCs w:val="21"/>
+          <w:lang w:eastAsia="tr-TR"/>
+        </w:rPr>
+        <w:t>onChange</w:t>
+      </w:r>
+      <w:r>
+        <w:rPr>
+          <w:rFonts w:ascii="Consolas" w:eastAsia="Times New Roman" w:hAnsi="Consolas" w:cs="Times New Roman"/>
+          <w:color w:val="D4D4D4"/>
+          <w:sz w:val="21"/>
+          <w:szCs w:val="21"/>
+          <w:lang w:eastAsia="tr-TR"/>
+        </w:rPr>
+        <w:t>=</w:t>
+      </w:r>
+      <w:r>
+        <w:rPr>
+          <w:rFonts w:ascii="Consolas" w:eastAsia="Times New Roman" w:hAnsi="Consolas" w:cs="Times New Roman"/>
+          <w:color w:val="569CD6"/>
+          <w:sz w:val="21"/>
+          <w:szCs w:val="21"/>
+          <w:lang w:eastAsia="tr-TR"/>
+        </w:rPr>
+        <w:t>{this</w:t>
+      </w:r>
+      <w:r>
+        <w:rPr>
+          <w:rFonts w:ascii="Consolas" w:eastAsia="Times New Roman" w:hAnsi="Consolas" w:cs="Times New Roman"/>
+          <w:color w:val="D4D4D4"/>
+          <w:sz w:val="21"/>
+          <w:szCs w:val="21"/>
+          <w:lang w:eastAsia="tr-TR"/>
+        </w:rPr>
+        <w:t>.</w:t>
+      </w:r>
+      <w:r>
+        <w:rPr>
+          <w:rFonts w:ascii="Consolas" w:eastAsia="Times New Roman" w:hAnsi="Consolas" w:cs="Times New Roman"/>
+          <w:color w:val="DCDCAA"/>
+          <w:sz w:val="21"/>
+          <w:szCs w:val="21"/>
+          <w:lang w:eastAsia="tr-TR"/>
+        </w:rPr>
+        <w:t>handleChange</w:t>
+      </w:r>
+      <w:r>
+        <w:rPr>
+          <w:rFonts w:ascii="Consolas" w:eastAsia="Times New Roman" w:hAnsi="Consolas" w:cs="Times New Roman"/>
+          <w:color w:val="569CD6"/>
+          <w:sz w:val="21"/>
+          <w:szCs w:val="21"/>
+          <w:lang w:eastAsia="tr-TR"/>
+        </w:rPr>
+        <w:t>}</w:t>
+      </w:r>
+      <w:r>
+        <w:rPr>
+          <w:rFonts w:ascii="Consolas" w:eastAsia="Times New Roman" w:hAnsi="Consolas" w:cs="Times New Roman"/>
+          <w:color w:val="808080"/>
+          <w:sz w:val="21"/>
+          <w:szCs w:val="21"/>
+          <w:lang w:eastAsia="tr-TR"/>
+        </w:rPr>
+        <w:t>&gt;</w:t>
+      </w:r>
+    </w:p>
+    <w:p>
+      <w:pPr>
+        <w:shd w:val="clear" w:color="auto" w:fill="1E1E1E"/>
+        <w:spacing w:after="0" w:line="285" w:lineRule="atLeast"/>
+        <w:rPr>
+          <w:rFonts w:ascii="Consolas" w:eastAsia="Times New Roman" w:hAnsi="Consolas" w:cs="Times New Roman"/>
+          <w:color w:val="D4D4D4"/>
+          <w:sz w:val="21"/>
+          <w:szCs w:val="21"/>
+          <w:lang w:eastAsia="tr-TR"/>
+        </w:rPr>
+      </w:pPr>
+      <w:r>
+        <w:rPr>
+          <w:rFonts w:ascii="Consolas" w:eastAsia="Times New Roman" w:hAnsi="Consolas" w:cs="Times New Roman"/>
+          <w:color w:val="D4D4D4"/>
+          <w:sz w:val="21"/>
+          <w:szCs w:val="21"/>
+          <w:lang w:eastAsia="tr-TR"/>
+        </w:rPr>
+        <w:t>                            </w:t>
+      </w:r>
+      <w:r>
+        <w:rPr>
+          <w:rFonts w:ascii="Consolas" w:eastAsia="Times New Roman" w:hAnsi="Consolas" w:cs="Times New Roman"/>
+          <w:color w:val="808080"/>
+          <w:sz w:val="21"/>
+          <w:szCs w:val="21"/>
+          <w:lang w:eastAsia="tr-TR"/>
+        </w:rPr>
+        <w:t>&lt;</w:t>
+      </w:r>
+      <w:r>
+        <w:rPr>
+          <w:rFonts w:ascii="Consolas" w:eastAsia="Times New Roman" w:hAnsi="Consolas" w:cs="Times New Roman"/>
+          <w:color w:val="569CD6"/>
+          <w:sz w:val="21"/>
+          <w:szCs w:val="21"/>
+          <w:lang w:eastAsia="tr-TR"/>
+        </w:rPr>
+        <w:t>option</w:t>
+      </w:r>
+      <w:r>
+        <w:rPr>
+          <w:rFonts w:ascii="Consolas" w:eastAsia="Times New Roman" w:hAnsi="Consolas" w:cs="Times New Roman"/>
+          <w:color w:val="808080"/>
+          <w:sz w:val="21"/>
+          <w:szCs w:val="21"/>
+          <w:lang w:eastAsia="tr-TR"/>
+        </w:rPr>
+        <w:t>&gt;</w:t>
+      </w:r>
+      <w:r>
+        <w:rPr>
+          <w:rFonts w:ascii="Consolas" w:eastAsia="Times New Roman" w:hAnsi="Consolas" w:cs="Times New Roman"/>
+          <w:color w:val="D4D4D4"/>
+          <w:sz w:val="21"/>
+          <w:szCs w:val="21"/>
+          <w:lang w:eastAsia="tr-TR"/>
+        </w:rPr>
+        <w:t>istanbul</w:t>
+      </w:r>
+      <w:r>
+        <w:rPr>
+          <w:rFonts w:ascii="Consolas" w:eastAsia="Times New Roman" w:hAnsi="Consolas" w:cs="Times New Roman"/>
+          <w:color w:val="808080"/>
+          <w:sz w:val="21"/>
+          <w:szCs w:val="21"/>
+          <w:lang w:eastAsia="tr-TR"/>
+        </w:rPr>
+        <w:t>&lt;/</w:t>
+      </w:r>
+      <w:r>
+        <w:rPr>
+          <w:rFonts w:ascii="Consolas" w:eastAsia="Times New Roman" w:hAnsi="Consolas" w:cs="Times New Roman"/>
+          <w:color w:val="569CD6"/>
+          <w:sz w:val="21"/>
+          <w:szCs w:val="21"/>
+          <w:lang w:eastAsia="tr-TR"/>
+        </w:rPr>
+        <w:t>option</w:t>
+      </w:r>
+      <w:r>
+        <w:rPr>
+          <w:rFonts w:ascii="Consolas" w:eastAsia="Times New Roman" w:hAnsi="Consolas" w:cs="Times New Roman"/>
+          <w:color w:val="808080"/>
+          <w:sz w:val="21"/>
+          <w:szCs w:val="21"/>
+          <w:lang w:eastAsia="tr-TR"/>
+        </w:rPr>
+        <w:t>&gt;</w:t>
+      </w:r>
+    </w:p>
+    <w:p>
+      <w:pPr>
+        <w:shd w:val="clear" w:color="auto" w:fill="1E1E1E"/>
+        <w:spacing w:after="0" w:line="285" w:lineRule="atLeast"/>
+        <w:rPr>
+          <w:rFonts w:ascii="Consolas" w:eastAsia="Times New Roman" w:hAnsi="Consolas" w:cs="Times New Roman"/>
+          <w:color w:val="D4D4D4"/>
+          <w:sz w:val="21"/>
+          <w:szCs w:val="21"/>
+          <w:lang w:eastAsia="tr-TR"/>
+        </w:rPr>
+      </w:pPr>
+      <w:r>
+        <w:rPr>
+          <w:rFonts w:ascii="Consolas" w:eastAsia="Times New Roman" w:hAnsi="Consolas" w:cs="Times New Roman"/>
+          <w:color w:val="D4D4D4"/>
+          <w:sz w:val="21"/>
+          <w:szCs w:val="21"/>
+          <w:lang w:eastAsia="tr-TR"/>
+        </w:rPr>
+        <w:t>                            </w:t>
+      </w:r>
+      <w:r>
+        <w:rPr>
+          <w:rFonts w:ascii="Consolas" w:eastAsia="Times New Roman" w:hAnsi="Consolas" w:cs="Times New Roman"/>
+          <w:color w:val="808080"/>
+          <w:sz w:val="21"/>
+          <w:szCs w:val="21"/>
+          <w:lang w:eastAsia="tr-TR"/>
+        </w:rPr>
+        <w:t>&lt;</w:t>
+      </w:r>
+      <w:r>
+        <w:rPr>
+          <w:rFonts w:ascii="Consolas" w:eastAsia="Times New Roman" w:hAnsi="Consolas" w:cs="Times New Roman"/>
+          <w:color w:val="569CD6"/>
+          <w:sz w:val="21"/>
+          <w:szCs w:val="21"/>
+          <w:lang w:eastAsia="tr-TR"/>
+        </w:rPr>
+        <w:t>option</w:t>
+      </w:r>
+      <w:r>
+        <w:rPr>
+          <w:rFonts w:ascii="Consolas" w:eastAsia="Times New Roman" w:hAnsi="Consolas" w:cs="Times New Roman"/>
+          <w:color w:val="808080"/>
+          <w:sz w:val="21"/>
+          <w:szCs w:val="21"/>
+          <w:lang w:eastAsia="tr-TR"/>
+        </w:rPr>
+        <w:t>&gt;</w:t>
+      </w:r>
+      <w:r>
+        <w:rPr>
+          <w:rFonts w:ascii="Consolas" w:eastAsia="Times New Roman" w:hAnsi="Consolas" w:cs="Times New Roman"/>
+          <w:color w:val="D4D4D4"/>
+          <w:sz w:val="21"/>
+          <w:szCs w:val="21"/>
+          <w:lang w:eastAsia="tr-TR"/>
+        </w:rPr>
+        <w:t>ankara</w:t>
+      </w:r>
+      <w:r>
+        <w:rPr>
+          <w:rFonts w:ascii="Consolas" w:eastAsia="Times New Roman" w:hAnsi="Consolas" w:cs="Times New Roman"/>
+          <w:color w:val="808080"/>
+          <w:sz w:val="21"/>
+          <w:szCs w:val="21"/>
+          <w:lang w:eastAsia="tr-TR"/>
+        </w:rPr>
+        <w:t>&lt;/</w:t>
+      </w:r>
+      <w:r>
+        <w:rPr>
+          <w:rFonts w:ascii="Consolas" w:eastAsia="Times New Roman" w:hAnsi="Consolas" w:cs="Times New Roman"/>
+          <w:color w:val="569CD6"/>
+          <w:sz w:val="21"/>
+          <w:szCs w:val="21"/>
+          <w:lang w:eastAsia="tr-TR"/>
+        </w:rPr>
+        <w:t>option</w:t>
+      </w:r>
+      <w:r>
+        <w:rPr>
+          <w:rFonts w:ascii="Consolas" w:eastAsia="Times New Roman" w:hAnsi="Consolas" w:cs="Times New Roman"/>
+          <w:color w:val="808080"/>
+          <w:sz w:val="21"/>
+          <w:szCs w:val="21"/>
+          <w:lang w:eastAsia="tr-TR"/>
+        </w:rPr>
+        <w:t>&gt;</w:t>
+      </w:r>
+    </w:p>
+    <w:p>
+      <w:pPr>
+        <w:shd w:val="clear" w:color="auto" w:fill="1E1E1E"/>
+        <w:spacing w:after="0" w:line="285" w:lineRule="atLeast"/>
+        <w:rPr>
+          <w:rFonts w:ascii="Consolas" w:eastAsia="Times New Roman" w:hAnsi="Consolas" w:cs="Times New Roman"/>
+          <w:color w:val="D4D4D4"/>
+          <w:sz w:val="21"/>
+          <w:szCs w:val="21"/>
+          <w:lang w:eastAsia="tr-TR"/>
+        </w:rPr>
+      </w:pPr>
+      <w:r>
+        <w:rPr>
+          <w:rFonts w:ascii="Consolas" w:eastAsia="Times New Roman" w:hAnsi="Consolas" w:cs="Times New Roman"/>
+          <w:color w:val="D4D4D4"/>
+          <w:sz w:val="21"/>
+          <w:szCs w:val="21"/>
+          <w:lang w:eastAsia="tr-TR"/>
+        </w:rPr>
+        <w:t>                            </w:t>
+      </w:r>
+      <w:r>
+        <w:rPr>
+          <w:rFonts w:ascii="Consolas" w:eastAsia="Times New Roman" w:hAnsi="Consolas" w:cs="Times New Roman"/>
+          <w:color w:val="808080"/>
+          <w:sz w:val="21"/>
+          <w:szCs w:val="21"/>
+          <w:lang w:eastAsia="tr-TR"/>
+        </w:rPr>
+        <w:t>&lt;</w:t>
+      </w:r>
+      <w:r>
+        <w:rPr>
+          <w:rFonts w:ascii="Consolas" w:eastAsia="Times New Roman" w:hAnsi="Consolas" w:cs="Times New Roman"/>
+          <w:color w:val="569CD6"/>
+          <w:sz w:val="21"/>
+          <w:szCs w:val="21"/>
+          <w:lang w:eastAsia="tr-TR"/>
+        </w:rPr>
+        <w:t>option</w:t>
+      </w:r>
+      <w:r>
+        <w:rPr>
+          <w:rFonts w:ascii="Consolas" w:eastAsia="Times New Roman" w:hAnsi="Consolas" w:cs="Times New Roman"/>
+          <w:color w:val="808080"/>
+          <w:sz w:val="21"/>
+          <w:szCs w:val="21"/>
+          <w:lang w:eastAsia="tr-TR"/>
+        </w:rPr>
+        <w:t>&gt;</w:t>
+      </w:r>
+      <w:r>
+        <w:rPr>
+          <w:rFonts w:ascii="Consolas" w:eastAsia="Times New Roman" w:hAnsi="Consolas" w:cs="Times New Roman"/>
+          <w:color w:val="D4D4D4"/>
+          <w:sz w:val="21"/>
+          <w:szCs w:val="21"/>
+          <w:lang w:eastAsia="tr-TR"/>
+        </w:rPr>
+        <w:t>izmir</w:t>
+      </w:r>
+      <w:r>
+        <w:rPr>
+          <w:rFonts w:ascii="Consolas" w:eastAsia="Times New Roman" w:hAnsi="Consolas" w:cs="Times New Roman"/>
+          <w:color w:val="808080"/>
+          <w:sz w:val="21"/>
+          <w:szCs w:val="21"/>
+          <w:lang w:eastAsia="tr-TR"/>
+        </w:rPr>
+        <w:t>&lt;/</w:t>
+      </w:r>
+      <w:r>
+        <w:rPr>
+          <w:rFonts w:ascii="Consolas" w:eastAsia="Times New Roman" w:hAnsi="Consolas" w:cs="Times New Roman"/>
+          <w:color w:val="569CD6"/>
+          <w:sz w:val="21"/>
+          <w:szCs w:val="21"/>
+          <w:lang w:eastAsia="tr-TR"/>
+        </w:rPr>
+        <w:t>option</w:t>
+      </w:r>
+      <w:r>
+        <w:rPr>
+          <w:rFonts w:ascii="Consolas" w:eastAsia="Times New Roman" w:hAnsi="Consolas" w:cs="Times New Roman"/>
+          <w:color w:val="808080"/>
+          <w:sz w:val="21"/>
+          <w:szCs w:val="21"/>
+          <w:lang w:eastAsia="tr-TR"/>
+        </w:rPr>
+        <w:t>&gt;</w:t>
+      </w:r>
+    </w:p>
+    <w:p>
+      <w:pPr>
+        <w:shd w:val="clear" w:color="auto" w:fill="1E1E1E"/>
+        <w:spacing w:after="0" w:line="285" w:lineRule="atLeast"/>
+        <w:rPr>
+          <w:rFonts w:ascii="Consolas" w:eastAsia="Times New Roman" w:hAnsi="Consolas" w:cs="Times New Roman"/>
+          <w:color w:val="D4D4D4"/>
+          <w:sz w:val="21"/>
+          <w:szCs w:val="21"/>
+          <w:lang w:eastAsia="tr-TR"/>
+        </w:rPr>
+      </w:pPr>
+      <w:r>
+        <w:rPr>
+          <w:rFonts w:ascii="Consolas" w:eastAsia="Times New Roman" w:hAnsi="Consolas" w:cs="Times New Roman"/>
+          <w:color w:val="D4D4D4"/>
+          <w:sz w:val="21"/>
+          <w:szCs w:val="21"/>
+          <w:lang w:eastAsia="tr-TR"/>
+        </w:rPr>
+        <w:t>                            </w:t>
+      </w:r>
+      <w:r>
+        <w:rPr>
+          <w:rFonts w:ascii="Consolas" w:eastAsia="Times New Roman" w:hAnsi="Consolas" w:cs="Times New Roman"/>
+          <w:color w:val="808080"/>
+          <w:sz w:val="21"/>
+          <w:szCs w:val="21"/>
+          <w:lang w:eastAsia="tr-TR"/>
+        </w:rPr>
+        <w:t>&lt;</w:t>
+      </w:r>
+      <w:r>
+        <w:rPr>
+          <w:rFonts w:ascii="Consolas" w:eastAsia="Times New Roman" w:hAnsi="Consolas" w:cs="Times New Roman"/>
+          <w:color w:val="569CD6"/>
+          <w:sz w:val="21"/>
+          <w:szCs w:val="21"/>
+          <w:lang w:eastAsia="tr-TR"/>
+        </w:rPr>
+        <w:t>option</w:t>
+      </w:r>
+      <w:r>
+        <w:rPr>
+          <w:rFonts w:ascii="Consolas" w:eastAsia="Times New Roman" w:hAnsi="Consolas" w:cs="Times New Roman"/>
+          <w:color w:val="808080"/>
+          <w:sz w:val="21"/>
+          <w:szCs w:val="21"/>
+          <w:lang w:eastAsia="tr-TR"/>
+        </w:rPr>
+        <w:t>&gt;</w:t>
+      </w:r>
+      <w:r>
+        <w:rPr>
+          <w:rFonts w:ascii="Consolas" w:eastAsia="Times New Roman" w:hAnsi="Consolas" w:cs="Times New Roman"/>
+          <w:color w:val="D4D4D4"/>
+          <w:sz w:val="21"/>
+          <w:szCs w:val="21"/>
+          <w:lang w:eastAsia="tr-TR"/>
+        </w:rPr>
+        <w:t>adana</w:t>
+      </w:r>
+      <w:r>
+        <w:rPr>
+          <w:rFonts w:ascii="Consolas" w:eastAsia="Times New Roman" w:hAnsi="Consolas" w:cs="Times New Roman"/>
+          <w:color w:val="808080"/>
+          <w:sz w:val="21"/>
+          <w:szCs w:val="21"/>
+          <w:lang w:eastAsia="tr-TR"/>
+        </w:rPr>
+        <w:t>&lt;/</w:t>
+      </w:r>
+      <w:r>
+        <w:rPr>
+          <w:rFonts w:ascii="Consolas" w:eastAsia="Times New Roman" w:hAnsi="Consolas" w:cs="Times New Roman"/>
+          <w:color w:val="569CD6"/>
+          <w:sz w:val="21"/>
+          <w:szCs w:val="21"/>
+          <w:lang w:eastAsia="tr-TR"/>
+        </w:rPr>
+        <w:t>option</w:t>
+      </w:r>
+      <w:r>
+        <w:rPr>
+          <w:rFonts w:ascii="Consolas" w:eastAsia="Times New Roman" w:hAnsi="Consolas" w:cs="Times New Roman"/>
+          <w:color w:val="808080"/>
+          <w:sz w:val="21"/>
+          <w:szCs w:val="21"/>
+          <w:lang w:eastAsia="tr-TR"/>
+        </w:rPr>
+        <w:t>&gt;</w:t>
+      </w:r>
+    </w:p>
+    <w:p>
+      <w:pPr>
+        <w:shd w:val="clear" w:color="auto" w:fill="1E1E1E"/>
+        <w:spacing w:after="0" w:line="285" w:lineRule="atLeast"/>
+        <w:rPr>
+          <w:rFonts w:ascii="Consolas" w:eastAsia="Times New Roman" w:hAnsi="Consolas" w:cs="Times New Roman"/>
+          <w:color w:val="D4D4D4"/>
+          <w:sz w:val="21"/>
+          <w:szCs w:val="21"/>
+          <w:lang w:eastAsia="tr-TR"/>
+        </w:rPr>
+      </w:pPr>
+      <w:r>
+        <w:rPr>
+          <w:rFonts w:ascii="Consolas" w:eastAsia="Times New Roman" w:hAnsi="Consolas" w:cs="Times New Roman"/>
+          <w:color w:val="D4D4D4"/>
+          <w:sz w:val="21"/>
+          <w:szCs w:val="21"/>
+          <w:lang w:eastAsia="tr-TR"/>
+        </w:rPr>
+        <w:t>                            </w:t>
+      </w:r>
+      <w:r>
+        <w:rPr>
+          <w:rFonts w:ascii="Consolas" w:eastAsia="Times New Roman" w:hAnsi="Consolas" w:cs="Times New Roman"/>
+          <w:color w:val="808080"/>
+          <w:sz w:val="21"/>
+          <w:szCs w:val="21"/>
+          <w:lang w:eastAsia="tr-TR"/>
+        </w:rPr>
+        <w:t>&lt;</w:t>
+      </w:r>
+      <w:r>
+        <w:rPr>
+          <w:rFonts w:ascii="Consolas" w:eastAsia="Times New Roman" w:hAnsi="Consolas" w:cs="Times New Roman"/>
+          <w:color w:val="569CD6"/>
+          <w:sz w:val="21"/>
+          <w:szCs w:val="21"/>
+          <w:lang w:eastAsia="tr-TR"/>
+        </w:rPr>
+        <w:t>option</w:t>
+      </w:r>
+      <w:r>
+        <w:rPr>
+          <w:rFonts w:ascii="Consolas" w:eastAsia="Times New Roman" w:hAnsi="Consolas" w:cs="Times New Roman"/>
+          <w:color w:val="808080"/>
+          <w:sz w:val="21"/>
+          <w:szCs w:val="21"/>
+          <w:lang w:eastAsia="tr-TR"/>
+        </w:rPr>
+        <w:t>&gt;</w:t>
+      </w:r>
+      <w:r>
+        <w:rPr>
+          <w:rFonts w:ascii="Consolas" w:eastAsia="Times New Roman" w:hAnsi="Consolas" w:cs="Times New Roman"/>
+          <w:color w:val="D4D4D4"/>
+          <w:sz w:val="21"/>
+          <w:szCs w:val="21"/>
+          <w:lang w:eastAsia="tr-TR"/>
+        </w:rPr>
+        <w:t>diyarbakır</w:t>
+      </w:r>
+      <w:r>
+        <w:rPr>
+          <w:rFonts w:ascii="Consolas" w:eastAsia="Times New Roman" w:hAnsi="Consolas" w:cs="Times New Roman"/>
+          <w:color w:val="808080"/>
+          <w:sz w:val="21"/>
+          <w:szCs w:val="21"/>
+          <w:lang w:eastAsia="tr-TR"/>
+        </w:rPr>
+        <w:t>&lt;/</w:t>
+      </w:r>
+      <w:r>
+        <w:rPr>
+          <w:rFonts w:ascii="Consolas" w:eastAsia="Times New Roman" w:hAnsi="Consolas" w:cs="Times New Roman"/>
+          <w:color w:val="569CD6"/>
+          <w:sz w:val="21"/>
+          <w:szCs w:val="21"/>
+          <w:lang w:eastAsia="tr-TR"/>
+        </w:rPr>
+        <w:t>option</w:t>
+      </w:r>
+      <w:r>
+        <w:rPr>
+          <w:rFonts w:ascii="Consolas" w:eastAsia="Times New Roman" w:hAnsi="Consolas" w:cs="Times New Roman"/>
+          <w:color w:val="808080"/>
+          <w:sz w:val="21"/>
+          <w:szCs w:val="21"/>
+          <w:lang w:eastAsia="tr-TR"/>
+        </w:rPr>
+        <w:t>&gt;</w:t>
+      </w:r>
+    </w:p>
+    <w:p>
+      <w:pPr>
+        <w:shd w:val="clear" w:color="auto" w:fill="1E1E1E"/>
+        <w:spacing w:after="0" w:line="285" w:lineRule="atLeast"/>
+        <w:rPr>
+          <w:rFonts w:ascii="Consolas" w:eastAsia="Times New Roman" w:hAnsi="Consolas" w:cs="Times New Roman"/>
+          <w:color w:val="D4D4D4"/>
+          <w:sz w:val="21"/>
+          <w:szCs w:val="21"/>
+          <w:lang w:eastAsia="tr-TR"/>
+        </w:rPr>
+      </w:pPr>
+      <w:r>
+        <w:rPr>
+          <w:rFonts w:ascii="Consolas" w:eastAsia="Times New Roman" w:hAnsi="Consolas" w:cs="Times New Roman"/>
+          <w:color w:val="D4D4D4"/>
+          <w:sz w:val="21"/>
+          <w:szCs w:val="21"/>
+          <w:lang w:eastAsia="tr-TR"/>
+        </w:rPr>
+        <w:t>                        </w:t>
+      </w:r>
+      <w:r>
+        <w:rPr>
+          <w:rFonts w:ascii="Consolas" w:eastAsia="Times New Roman" w:hAnsi="Consolas" w:cs="Times New Roman"/>
+          <w:color w:val="808080"/>
+          <w:sz w:val="21"/>
+          <w:szCs w:val="21"/>
+          <w:lang w:eastAsia="tr-TR"/>
+        </w:rPr>
+        <w:t>&lt;/</w:t>
+      </w:r>
+      <w:r>
+        <w:rPr>
+          <w:rFonts w:ascii="Consolas" w:eastAsia="Times New Roman" w:hAnsi="Consolas" w:cs="Times New Roman"/>
+          <w:color w:val="4EC9B0"/>
+          <w:sz w:val="21"/>
+          <w:szCs w:val="21"/>
+          <w:lang w:eastAsia="tr-TR"/>
+        </w:rPr>
+        <w:t>Input</w:t>
+      </w:r>
+      <w:r>
+        <w:rPr>
+          <w:rFonts w:ascii="Consolas" w:eastAsia="Times New Roman" w:hAnsi="Consolas" w:cs="Times New Roman"/>
+          <w:color w:val="808080"/>
+          <w:sz w:val="21"/>
+          <w:szCs w:val="21"/>
+          <w:lang w:eastAsia="tr-TR"/>
+        </w:rPr>
+        <w:t>&gt;</w:t>
+      </w:r>
+    </w:p>
+    <w:p>
+      <w:pPr>
+        <w:shd w:val="clear" w:color="auto" w:fill="1E1E1E"/>
+        <w:spacing w:after="0" w:line="285" w:lineRule="atLeast"/>
+        <w:rPr>
+          <w:rFonts w:ascii="Consolas" w:eastAsia="Times New Roman" w:hAnsi="Consolas" w:cs="Times New Roman"/>
+          <w:color w:val="D4D4D4"/>
+          <w:sz w:val="21"/>
+          <w:szCs w:val="21"/>
+          <w:lang w:eastAsia="tr-TR"/>
+        </w:rPr>
+      </w:pPr>
+      <w:r>
+        <w:rPr>
+          <w:rFonts w:ascii="Consolas" w:eastAsia="Times New Roman" w:hAnsi="Consolas" w:cs="Times New Roman"/>
+          <w:color w:val="D4D4D4"/>
+          <w:sz w:val="21"/>
+          <w:szCs w:val="21"/>
+          <w:lang w:eastAsia="tr-TR"/>
+        </w:rPr>
+        <w:t>                    </w:t>
+      </w:r>
+      <w:r>
+        <w:rPr>
+          <w:rFonts w:ascii="Consolas" w:eastAsia="Times New Roman" w:hAnsi="Consolas" w:cs="Times New Roman"/>
+          <w:color w:val="808080"/>
+          <w:sz w:val="21"/>
+          <w:szCs w:val="21"/>
+          <w:lang w:eastAsia="tr-TR"/>
+        </w:rPr>
+        <w:t>&lt;/</w:t>
+      </w:r>
+      <w:r>
+        <w:rPr>
+          <w:rFonts w:ascii="Consolas" w:eastAsia="Times New Roman" w:hAnsi="Consolas" w:cs="Times New Roman"/>
+          <w:color w:val="4EC9B0"/>
+          <w:sz w:val="21"/>
+          <w:szCs w:val="21"/>
+          <w:lang w:eastAsia="tr-TR"/>
+        </w:rPr>
+        <w:t>FormGroup</w:t>
+      </w:r>
+      <w:r>
+        <w:rPr>
+          <w:rFonts w:ascii="Consolas" w:eastAsia="Times New Roman" w:hAnsi="Consolas" w:cs="Times New Roman"/>
+          <w:color w:val="808080"/>
+          <w:sz w:val="21"/>
+          <w:szCs w:val="21"/>
+          <w:lang w:eastAsia="tr-TR"/>
+        </w:rPr>
+        <w:t>&gt;</w:t>
+      </w:r>
+    </w:p>
+    <w:p>
+      <w:pPr>
+        <w:shd w:val="clear" w:color="auto" w:fill="1E1E1E"/>
+        <w:spacing w:after="0" w:line="285" w:lineRule="atLeast"/>
+        <w:rPr>
+          <w:rFonts w:ascii="Consolas" w:eastAsia="Times New Roman" w:hAnsi="Consolas" w:cs="Times New Roman"/>
+          <w:color w:val="D4D4D4"/>
+          <w:sz w:val="21"/>
+          <w:szCs w:val="21"/>
+          <w:lang w:eastAsia="tr-TR"/>
+        </w:rPr>
+      </w:pPr>
+      <w:r>
+        <w:rPr>
+          <w:rFonts w:ascii="Consolas" w:eastAsia="Times New Roman" w:hAnsi="Consolas" w:cs="Times New Roman"/>
+          <w:color w:val="D4D4D4"/>
+          <w:sz w:val="21"/>
+          <w:szCs w:val="21"/>
+          <w:lang w:eastAsia="tr-TR"/>
+        </w:rPr>
+        <w:t>                    </w:t>
+      </w:r>
+      <w:r>
+        <w:rPr>
+          <w:rFonts w:ascii="Consolas" w:eastAsia="Times New Roman" w:hAnsi="Consolas" w:cs="Times New Roman"/>
+          <w:color w:val="808080"/>
+          <w:sz w:val="21"/>
+          <w:szCs w:val="21"/>
+          <w:lang w:eastAsia="tr-TR"/>
+        </w:rPr>
+        <w:t>&lt;</w:t>
+      </w:r>
+      <w:r>
+        <w:rPr>
+          <w:rFonts w:ascii="Consolas" w:eastAsia="Times New Roman" w:hAnsi="Consolas" w:cs="Times New Roman"/>
+          <w:color w:val="4EC9B0"/>
+          <w:sz w:val="21"/>
+          <w:szCs w:val="21"/>
+          <w:lang w:eastAsia="tr-TR"/>
+        </w:rPr>
+        <w:t>Button</w:t>
+      </w:r>
+      <w:r>
+        <w:rPr>
+          <w:rFonts w:ascii="Consolas" w:eastAsia="Times New Roman" w:hAnsi="Consolas" w:cs="Times New Roman"/>
+          <w:color w:val="D4D4D4"/>
+          <w:sz w:val="21"/>
+          <w:szCs w:val="21"/>
+          <w:lang w:eastAsia="tr-TR"/>
+        </w:rPr>
+        <w:t> </w:t>
+      </w:r>
+      <w:r>
+        <w:rPr>
+          <w:rFonts w:ascii="Consolas" w:eastAsia="Times New Roman" w:hAnsi="Consolas" w:cs="Times New Roman"/>
+          <w:color w:val="9CDCFE"/>
+          <w:sz w:val="21"/>
+          <w:szCs w:val="21"/>
+          <w:lang w:eastAsia="tr-TR"/>
+        </w:rPr>
+        <w:t>type</w:t>
+      </w:r>
+      <w:r>
+        <w:rPr>
+          <w:rFonts w:ascii="Consolas" w:eastAsia="Times New Roman" w:hAnsi="Consolas" w:cs="Times New Roman"/>
+          <w:color w:val="D4D4D4"/>
+          <w:sz w:val="21"/>
+          <w:szCs w:val="21"/>
+          <w:lang w:eastAsia="tr-TR"/>
+        </w:rPr>
+        <w:t>=</w:t>
+      </w:r>
+      <w:r>
+        <w:rPr>
+          <w:rFonts w:ascii="Consolas" w:eastAsia="Times New Roman" w:hAnsi="Consolas" w:cs="Times New Roman"/>
+          <w:color w:val="CE9178"/>
+          <w:sz w:val="21"/>
+          <w:szCs w:val="21"/>
+          <w:lang w:eastAsia="tr-TR"/>
+        </w:rPr>
+        <w:t>"submit"</w:t>
+      </w:r>
+      <w:r>
+        <w:rPr>
+          <w:rFonts w:ascii="Consolas" w:eastAsia="Times New Roman" w:hAnsi="Consolas" w:cs="Times New Roman"/>
+          <w:color w:val="808080"/>
+          <w:sz w:val="21"/>
+          <w:szCs w:val="21"/>
+          <w:lang w:eastAsia="tr-TR"/>
+        </w:rPr>
+        <w:t>&gt;</w:t>
+      </w:r>
+      <w:r>
+        <w:rPr>
+          <w:rFonts w:ascii="Consolas" w:eastAsia="Times New Roman" w:hAnsi="Consolas" w:cs="Times New Roman"/>
+          <w:color w:val="D4D4D4"/>
+          <w:sz w:val="21"/>
+          <w:szCs w:val="21"/>
+          <w:lang w:eastAsia="tr-TR"/>
+        </w:rPr>
+        <w:t>Save</w:t>
+      </w:r>
+      <w:r>
+        <w:rPr>
+          <w:rFonts w:ascii="Consolas" w:eastAsia="Times New Roman" w:hAnsi="Consolas" w:cs="Times New Roman"/>
+          <w:color w:val="808080"/>
+          <w:sz w:val="21"/>
+          <w:szCs w:val="21"/>
+          <w:lang w:eastAsia="tr-TR"/>
+        </w:rPr>
+        <w:t>&lt;/</w:t>
+      </w:r>
+      <w:r>
+        <w:rPr>
+          <w:rFonts w:ascii="Consolas" w:eastAsia="Times New Roman" w:hAnsi="Consolas" w:cs="Times New Roman"/>
+          <w:color w:val="4EC9B0"/>
+          <w:sz w:val="21"/>
+          <w:szCs w:val="21"/>
+          <w:lang w:eastAsia="tr-TR"/>
+        </w:rPr>
+        <w:t>Button</w:t>
+      </w:r>
+      <w:r>
+        <w:rPr>
+          <w:rFonts w:ascii="Consolas" w:eastAsia="Times New Roman" w:hAnsi="Consolas" w:cs="Times New Roman"/>
+          <w:color w:val="808080"/>
+          <w:sz w:val="21"/>
+          <w:szCs w:val="21"/>
+          <w:lang w:eastAsia="tr-TR"/>
+        </w:rPr>
+        <w:t>&gt;</w:t>
+      </w:r>
+    </w:p>
+    <w:p>
+      <w:pPr>
+        <w:shd w:val="clear" w:color="auto" w:fill="1E1E1E"/>
+        <w:spacing w:after="0" w:line="285" w:lineRule="atLeast"/>
+        <w:rPr>
+          <w:rFonts w:ascii="Consolas" w:eastAsia="Times New Roman" w:hAnsi="Consolas" w:cs="Times New Roman"/>
+          <w:color w:val="D4D4D4"/>
+          <w:sz w:val="21"/>
+          <w:szCs w:val="21"/>
+          <w:lang w:eastAsia="tr-TR"/>
+        </w:rPr>
+      </w:pPr>
+      <w:r>
+        <w:rPr>
+          <w:rFonts w:ascii="Consolas" w:eastAsia="Times New Roman" w:hAnsi="Consolas" w:cs="Times New Roman"/>
+          <w:color w:val="D4D4D4"/>
+          <w:sz w:val="21"/>
+          <w:szCs w:val="21"/>
+          <w:lang w:eastAsia="tr-TR"/>
+        </w:rPr>
+        <w:t>                </w:t>
+      </w:r>
+      <w:r>
+        <w:rPr>
+          <w:rFonts w:ascii="Consolas" w:eastAsia="Times New Roman" w:hAnsi="Consolas" w:cs="Times New Roman"/>
+          <w:color w:val="808080"/>
+          <w:sz w:val="21"/>
+          <w:szCs w:val="21"/>
+          <w:lang w:eastAsia="tr-TR"/>
+        </w:rPr>
+        <w:t>&lt;/</w:t>
+      </w:r>
+      <w:r>
+        <w:rPr>
+          <w:rFonts w:ascii="Consolas" w:eastAsia="Times New Roman" w:hAnsi="Consolas" w:cs="Times New Roman"/>
+          <w:color w:val="4EC9B0"/>
+          <w:sz w:val="21"/>
+          <w:szCs w:val="21"/>
+          <w:lang w:eastAsia="tr-TR"/>
+        </w:rPr>
+        <w:t>Form</w:t>
+      </w:r>
+      <w:r>
+        <w:rPr>
+          <w:rFonts w:ascii="Consolas" w:eastAsia="Times New Roman" w:hAnsi="Consolas" w:cs="Times New Roman"/>
+          <w:color w:val="808080"/>
+          <w:sz w:val="21"/>
+          <w:szCs w:val="21"/>
+          <w:lang w:eastAsia="tr-TR"/>
+        </w:rPr>
+        <w:t>&gt;</w:t>
+      </w:r>
+    </w:p>
+    <w:p>
+      <w:pPr>
+        <w:shd w:val="clear" w:color="auto" w:fill="1E1E1E"/>
+        <w:spacing w:after="0" w:line="285" w:lineRule="atLeast"/>
+        <w:rPr>
+          <w:rFonts w:ascii="Consolas" w:eastAsia="Times New Roman" w:hAnsi="Consolas" w:cs="Times New Roman"/>
+          <w:color w:val="D4D4D4"/>
+          <w:sz w:val="21"/>
+          <w:szCs w:val="21"/>
+          <w:lang w:eastAsia="tr-TR"/>
+        </w:rPr>
+      </w:pPr>
+      <w:r>
+        <w:rPr>
+          <w:rFonts w:ascii="Consolas" w:eastAsia="Times New Roman" w:hAnsi="Consolas" w:cs="Times New Roman"/>
+          <w:color w:val="D4D4D4"/>
+          <w:sz w:val="21"/>
+          <w:szCs w:val="21"/>
+          <w:lang w:eastAsia="tr-TR"/>
+        </w:rPr>
+        <w:t>            </w:t>
+      </w:r>
+      <w:r>
+        <w:rPr>
+          <w:rFonts w:ascii="Consolas" w:eastAsia="Times New Roman" w:hAnsi="Consolas" w:cs="Times New Roman"/>
+          <w:color w:val="808080"/>
+          <w:sz w:val="21"/>
+          <w:szCs w:val="21"/>
+          <w:lang w:eastAsia="tr-TR"/>
+        </w:rPr>
+        <w:t>&lt;/</w:t>
+      </w:r>
+      <w:r>
+        <w:rPr>
+          <w:rFonts w:ascii="Consolas" w:eastAsia="Times New Roman" w:hAnsi="Consolas" w:cs="Times New Roman"/>
+          <w:color w:val="569CD6"/>
+          <w:sz w:val="21"/>
+          <w:szCs w:val="21"/>
+          <w:lang w:eastAsia="tr-TR"/>
+        </w:rPr>
+        <w:t>div</w:t>
+      </w:r>
+      <w:r>
+        <w:rPr>
+          <w:rFonts w:ascii="Consolas" w:eastAsia="Times New Roman" w:hAnsi="Consolas" w:cs="Times New Roman"/>
+          <w:color w:val="808080"/>
+          <w:sz w:val="21"/>
+          <w:szCs w:val="21"/>
+          <w:lang w:eastAsia="tr-TR"/>
+        </w:rPr>
+        <w:t>&gt;</w:t>
+      </w:r>
+    </w:p>
+    <w:p>
+      <w:pPr>
+        <w:shd w:val="clear" w:color="auto" w:fill="1E1E1E"/>
+        <w:spacing w:after="0" w:line="285" w:lineRule="atLeast"/>
+        <w:rPr>
+          <w:rFonts w:ascii="Consolas" w:eastAsia="Times New Roman" w:hAnsi="Consolas" w:cs="Times New Roman"/>
+          <w:color w:val="D4D4D4"/>
+          <w:sz w:val="21"/>
+          <w:szCs w:val="21"/>
+          <w:lang w:eastAsia="tr-TR"/>
+        </w:rPr>
+      </w:pPr>
+      <w:r>
+        <w:rPr>
+          <w:rFonts w:ascii="Consolas" w:eastAsia="Times New Roman" w:hAnsi="Consolas" w:cs="Times New Roman"/>
+          <w:color w:val="D4D4D4"/>
+          <w:sz w:val="21"/>
+          <w:szCs w:val="21"/>
+          <w:lang w:eastAsia="tr-TR"/>
+        </w:rPr>
+        <w:t>        )</w:t>
+      </w:r>
+    </w:p>
+    <w:p/>
+    <w:p/>
+    <w:p/>
+    <w:p>
+      <w:pPr>
+        <w:pStyle w:val="Balk1"/>
+      </w:pPr>
+      <w:r>
+        <w:t>330. REDUX</w:t>
+      </w:r>
+    </w:p>
+    <w:p>
       <w:bookmarkStart w:id="0" w:name="_GoBack"/>
       <w:bookmarkEnd w:id="0"/>
     </w:p>
-    <w:p/>
-    <w:p/>
     <w:p/>
     <w:sectPr>
       <w:pgSz w:w="11906" w:h="16838"/>
@@ -4364,6 +8399,27 @@
     <w:name w:val="Normal"/>
     <w:qFormat/>
   </w:style>
+  <w:style w:type="paragraph" w:styleId="Balk1">
+    <w:name w:val="heading 1"/>
+    <w:basedOn w:val="Normal"/>
+    <w:next w:val="Normal"/>
+    <w:link w:val="Balk1Char"/>
+    <w:uiPriority w:val="9"/>
+    <w:qFormat/>
+    <w:rsid w:val="00790744"/>
+    <w:pPr>
+      <w:keepNext/>
+      <w:keepLines/>
+      <w:spacing w:before="240" w:after="0"/>
+      <w:outlineLvl w:val="0"/>
+    </w:pPr>
+    <w:rPr>
+      <w:rFonts w:asciiTheme="majorHAnsi" w:eastAsiaTheme="majorEastAsia" w:hAnsiTheme="majorHAnsi" w:cstheme="majorBidi"/>
+      <w:color w:val="2E74B5" w:themeColor="accent1" w:themeShade="BF"/>
+      <w:sz w:val="32"/>
+      <w:szCs w:val="32"/>
+    </w:rPr>
+  </w:style>
   <w:style w:type="paragraph" w:styleId="Balk2">
     <w:name w:val="heading 2"/>
     <w:basedOn w:val="Normal"/>
@@ -4481,6 +8537,19 @@
       <w:color w:val="1F4D78" w:themeColor="accent1" w:themeShade="7F"/>
       <w:sz w:val="24"/>
       <w:szCs w:val="24"/>
+    </w:rPr>
+  </w:style>
+  <w:style w:type="character" w:customStyle="1" w:styleId="Balk1Char">
+    <w:name w:val="Başlık 1 Char"/>
+    <w:basedOn w:val="VarsaylanParagrafYazTipi"/>
+    <w:link w:val="Balk1"/>
+    <w:uiPriority w:val="9"/>
+    <w:rsid w:val="00790744"/>
+    <w:rPr>
+      <w:rFonts w:asciiTheme="majorHAnsi" w:eastAsiaTheme="majorEastAsia" w:hAnsiTheme="majorHAnsi" w:cstheme="majorBidi"/>
+      <w:color w:val="2E74B5" w:themeColor="accent1" w:themeShade="BF"/>
+      <w:sz w:val="32"/>
+      <w:szCs w:val="32"/>
     </w:rPr>
   </w:style>
 </w:styles>

</xml_diff>